<commit_message>
Documentation version number updated to 1.3.6
</commit_message>
<xml_diff>
--- a/usef-doc/USEF The Framework Implemented - Installation Manual.docx
+++ b/usef-doc/USEF The Framework Implemented - Installation Manual.docx
@@ -4,7 +4,7 @@
   <w:body>
     <w:p>
       <w:pPr>
-        <w:pStyle w:val="Title"/>
+        <w:pStyle w:val="Titel"/>
         <w:framePr w:wrap="auto" w:vAnchor="margin" w:yAlign="inline"/>
         <w:ind w:left="284" w:hanging="284"/>
         <w:rPr>
@@ -26,7 +26,7 @@
     </w:p>
     <w:p>
       <w:pPr>
-        <w:pStyle w:val="TOC1"/>
+        <w:pStyle w:val="Inhopg1"/>
         <w:rPr>
           <w:rFonts w:asciiTheme="minorHAnsi" w:eastAsiaTheme="minorEastAsia" w:hAnsiTheme="minorHAnsi" w:cstheme="minorBidi"/>
           <w:b w:val="0"/>
@@ -104,7 +104,7 @@
     </w:p>
     <w:p>
       <w:pPr>
-        <w:pStyle w:val="TOC2"/>
+        <w:pStyle w:val="Inhopg2"/>
         <w:tabs>
           <w:tab w:val="left" w:pos="880"/>
         </w:tabs>
@@ -133,6 +133,8 @@
       <w:r>
         <w:tab/>
       </w:r>
+      <w:bookmarkStart w:id="0" w:name="_GoBack"/>
+      <w:bookmarkEnd w:id="0"/>
       <w:r>
         <w:fldChar w:fldCharType="begin"/>
       </w:r>
@@ -151,7 +153,7 @@
     </w:p>
     <w:p>
       <w:pPr>
-        <w:pStyle w:val="TOC2"/>
+        <w:pStyle w:val="Inhopg2"/>
         <w:tabs>
           <w:tab w:val="left" w:pos="880"/>
         </w:tabs>
@@ -198,7 +200,7 @@
     </w:p>
     <w:p>
       <w:pPr>
-        <w:pStyle w:val="TOC2"/>
+        <w:pStyle w:val="Inhopg2"/>
         <w:tabs>
           <w:tab w:val="left" w:pos="880"/>
         </w:tabs>
@@ -245,7 +247,7 @@
     </w:p>
     <w:p>
       <w:pPr>
-        <w:pStyle w:val="TOC1"/>
+        <w:pStyle w:val="Inhopg1"/>
         <w:rPr>
           <w:rFonts w:asciiTheme="minorHAnsi" w:eastAsiaTheme="minorEastAsia" w:hAnsiTheme="minorHAnsi" w:cstheme="minorBidi"/>
           <w:b w:val="0"/>
@@ -293,7 +295,7 @@
     </w:p>
     <w:p>
       <w:pPr>
-        <w:pStyle w:val="TOC2"/>
+        <w:pStyle w:val="Inhopg2"/>
         <w:tabs>
           <w:tab w:val="left" w:pos="880"/>
         </w:tabs>
@@ -340,7 +342,7 @@
     </w:p>
     <w:p>
       <w:pPr>
-        <w:pStyle w:val="TOC1"/>
+        <w:pStyle w:val="Inhopg1"/>
         <w:rPr>
           <w:rFonts w:asciiTheme="minorHAnsi" w:eastAsiaTheme="minorEastAsia" w:hAnsiTheme="minorHAnsi" w:cstheme="minorBidi"/>
           <w:b w:val="0"/>
@@ -388,7 +390,7 @@
     </w:p>
     <w:p>
       <w:pPr>
-        <w:pStyle w:val="TOC2"/>
+        <w:pStyle w:val="Inhopg2"/>
         <w:tabs>
           <w:tab w:val="left" w:pos="880"/>
         </w:tabs>
@@ -435,7 +437,7 @@
     </w:p>
     <w:p>
       <w:pPr>
-        <w:pStyle w:val="TOC2"/>
+        <w:pStyle w:val="Inhopg2"/>
         <w:tabs>
           <w:tab w:val="left" w:pos="880"/>
         </w:tabs>
@@ -482,7 +484,7 @@
     </w:p>
     <w:p>
       <w:pPr>
-        <w:pStyle w:val="TOC2"/>
+        <w:pStyle w:val="Inhopg2"/>
         <w:tabs>
           <w:tab w:val="left" w:pos="880"/>
         </w:tabs>
@@ -529,7 +531,7 @@
     </w:p>
     <w:p>
       <w:pPr>
-        <w:pStyle w:val="TOC2"/>
+        <w:pStyle w:val="Inhopg2"/>
         <w:tabs>
           <w:tab w:val="left" w:pos="880"/>
         </w:tabs>
@@ -576,7 +578,7 @@
     </w:p>
     <w:p>
       <w:pPr>
-        <w:pStyle w:val="TOC2"/>
+        <w:pStyle w:val="Inhopg2"/>
         <w:tabs>
           <w:tab w:val="left" w:pos="880"/>
         </w:tabs>
@@ -623,7 +625,7 @@
     </w:p>
     <w:p>
       <w:pPr>
-        <w:pStyle w:val="TOC2"/>
+        <w:pStyle w:val="Inhopg2"/>
         <w:tabs>
           <w:tab w:val="left" w:pos="880"/>
         </w:tabs>
@@ -670,7 +672,7 @@
     </w:p>
     <w:p>
       <w:pPr>
-        <w:pStyle w:val="TOC1"/>
+        <w:pStyle w:val="Inhopg1"/>
         <w:rPr>
           <w:rFonts w:asciiTheme="minorHAnsi" w:eastAsiaTheme="minorEastAsia" w:hAnsiTheme="minorHAnsi" w:cstheme="minorBidi"/>
           <w:b w:val="0"/>
@@ -718,7 +720,7 @@
     </w:p>
     <w:p>
       <w:pPr>
-        <w:pStyle w:val="TOC2"/>
+        <w:pStyle w:val="Inhopg2"/>
         <w:tabs>
           <w:tab w:val="left" w:pos="880"/>
         </w:tabs>
@@ -765,7 +767,7 @@
     </w:p>
     <w:p>
       <w:pPr>
-        <w:pStyle w:val="TOC2"/>
+        <w:pStyle w:val="Inhopg2"/>
         <w:tabs>
           <w:tab w:val="left" w:pos="880"/>
         </w:tabs>
@@ -812,7 +814,7 @@
     </w:p>
     <w:p>
       <w:pPr>
-        <w:pStyle w:val="TOC2"/>
+        <w:pStyle w:val="Inhopg2"/>
         <w:tabs>
           <w:tab w:val="left" w:pos="880"/>
         </w:tabs>
@@ -859,7 +861,7 @@
     </w:p>
     <w:p>
       <w:pPr>
-        <w:pStyle w:val="TOC2"/>
+        <w:pStyle w:val="Inhopg2"/>
         <w:tabs>
           <w:tab w:val="left" w:pos="880"/>
         </w:tabs>
@@ -906,7 +908,7 @@
     </w:p>
     <w:p>
       <w:pPr>
-        <w:pStyle w:val="TOC2"/>
+        <w:pStyle w:val="Inhopg2"/>
         <w:tabs>
           <w:tab w:val="left" w:pos="880"/>
         </w:tabs>
@@ -953,7 +955,7 @@
     </w:p>
     <w:p>
       <w:pPr>
-        <w:pStyle w:val="TOC2"/>
+        <w:pStyle w:val="Inhopg2"/>
         <w:tabs>
           <w:tab w:val="left" w:pos="880"/>
         </w:tabs>
@@ -1000,7 +1002,7 @@
     </w:p>
     <w:p>
       <w:pPr>
-        <w:pStyle w:val="TOC1"/>
+        <w:pStyle w:val="Inhopg1"/>
         <w:rPr>
           <w:rFonts w:asciiTheme="minorHAnsi" w:eastAsiaTheme="minorEastAsia" w:hAnsiTheme="minorHAnsi" w:cstheme="minorBidi"/>
           <w:b w:val="0"/>
@@ -1048,7 +1050,7 @@
     </w:p>
     <w:p>
       <w:pPr>
-        <w:pStyle w:val="TOC2"/>
+        <w:pStyle w:val="Inhopg2"/>
         <w:tabs>
           <w:tab w:val="left" w:pos="880"/>
         </w:tabs>
@@ -1095,7 +1097,7 @@
     </w:p>
     <w:p>
       <w:pPr>
-        <w:pStyle w:val="TOC2"/>
+        <w:pStyle w:val="Inhopg2"/>
         <w:tabs>
           <w:tab w:val="left" w:pos="880"/>
         </w:tabs>
@@ -1142,7 +1144,7 @@
     </w:p>
     <w:p>
       <w:pPr>
-        <w:pStyle w:val="TOC2"/>
+        <w:pStyle w:val="Inhopg2"/>
         <w:tabs>
           <w:tab w:val="left" w:pos="880"/>
         </w:tabs>
@@ -1195,7 +1197,7 @@
     </w:p>
     <w:p>
       <w:pPr>
-        <w:pStyle w:val="TOC2"/>
+        <w:pStyle w:val="Inhopg2"/>
         <w:tabs>
           <w:tab w:val="left" w:pos="880"/>
         </w:tabs>
@@ -1242,7 +1244,7 @@
     </w:p>
     <w:p>
       <w:pPr>
-        <w:pStyle w:val="TOC2"/>
+        <w:pStyle w:val="Inhopg2"/>
         <w:tabs>
           <w:tab w:val="left" w:pos="880"/>
         </w:tabs>
@@ -1289,7 +1291,7 @@
     </w:p>
     <w:p>
       <w:pPr>
-        <w:pStyle w:val="TOC2"/>
+        <w:pStyle w:val="Inhopg2"/>
         <w:tabs>
           <w:tab w:val="left" w:pos="880"/>
         </w:tabs>
@@ -1336,7 +1338,7 @@
     </w:p>
     <w:p>
       <w:pPr>
-        <w:pStyle w:val="TOC1"/>
+        <w:pStyle w:val="Inhopg1"/>
         <w:rPr>
           <w:rFonts w:asciiTheme="minorHAnsi" w:eastAsiaTheme="minorEastAsia" w:hAnsiTheme="minorHAnsi" w:cstheme="minorBidi"/>
           <w:b w:val="0"/>
@@ -1384,7 +1386,7 @@
     </w:p>
     <w:p>
       <w:pPr>
-        <w:pStyle w:val="TOC2"/>
+        <w:pStyle w:val="Inhopg2"/>
         <w:tabs>
           <w:tab w:val="left" w:pos="880"/>
         </w:tabs>
@@ -1431,7 +1433,7 @@
     </w:p>
     <w:p>
       <w:pPr>
-        <w:pStyle w:val="TOC2"/>
+        <w:pStyle w:val="Inhopg2"/>
         <w:tabs>
           <w:tab w:val="left" w:pos="880"/>
         </w:tabs>
@@ -1478,7 +1480,7 @@
     </w:p>
     <w:p>
       <w:pPr>
-        <w:pStyle w:val="TOC2"/>
+        <w:pStyle w:val="Inhopg2"/>
         <w:tabs>
           <w:tab w:val="left" w:pos="880"/>
         </w:tabs>
@@ -1525,7 +1527,7 @@
     </w:p>
     <w:p>
       <w:pPr>
-        <w:pStyle w:val="TOC2"/>
+        <w:pStyle w:val="Inhopg2"/>
         <w:tabs>
           <w:tab w:val="left" w:pos="880"/>
         </w:tabs>
@@ -1572,7 +1574,7 @@
     </w:p>
     <w:p>
       <w:pPr>
-        <w:pStyle w:val="TOC1"/>
+        <w:pStyle w:val="Inhopg1"/>
         <w:rPr>
           <w:rFonts w:asciiTheme="minorHAnsi" w:eastAsiaTheme="minorEastAsia" w:hAnsiTheme="minorHAnsi" w:cstheme="minorBidi"/>
           <w:b w:val="0"/>
@@ -1626,7 +1628,7 @@
     </w:p>
     <w:p>
       <w:pPr>
-        <w:pStyle w:val="TOC2"/>
+        <w:pStyle w:val="Inhopg2"/>
         <w:tabs>
           <w:tab w:val="left" w:pos="880"/>
         </w:tabs>
@@ -1679,7 +1681,7 @@
     </w:p>
     <w:p>
       <w:pPr>
-        <w:pStyle w:val="TOC2"/>
+        <w:pStyle w:val="Inhopg2"/>
         <w:tabs>
           <w:tab w:val="left" w:pos="880"/>
         </w:tabs>
@@ -1747,7 +1749,7 @@
     </w:p>
     <w:p>
       <w:pPr>
-        <w:pStyle w:val="Heading1"/>
+        <w:pStyle w:val="Kop1"/>
         <w:framePr w:wrap="notBeside"/>
         <w:rPr>
           <w:lang w:val="en-GB"/>
@@ -1760,7 +1762,7 @@
         <w:lastRenderedPageBreak/>
         <w:br w:type="page"/>
       </w:r>
-      <w:bookmarkStart w:id="0" w:name="_Toc437416707"/>
+      <w:bookmarkStart w:id="1" w:name="_Toc437416707"/>
       <w:r>
         <w:rPr>
           <w:bCs w:val="0"/>
@@ -1768,7 +1770,7 @@
         </w:rPr>
         <w:t>About USEF</w:t>
       </w:r>
-      <w:bookmarkEnd w:id="0"/>
+      <w:bookmarkEnd w:id="1"/>
     </w:p>
     <w:p>
       <w:pPr>
@@ -2029,16 +2031,16 @@
     </w:p>
     <w:p>
       <w:pPr>
-        <w:pStyle w:val="Heading2"/>
-      </w:pPr>
-      <w:bookmarkStart w:id="1" w:name="_Toc437416708"/>
+        <w:pStyle w:val="Kop2"/>
+      </w:pPr>
+      <w:bookmarkStart w:id="2" w:name="_Toc437416708"/>
       <w:r>
         <w:t>About the</w:t>
       </w:r>
       <w:r>
         <w:t xml:space="preserve"> Reference Implementation</w:t>
       </w:r>
-      <w:bookmarkEnd w:id="1"/>
+      <w:bookmarkEnd w:id="2"/>
     </w:p>
     <w:p/>
     <w:p>
@@ -2112,14 +2114,14 @@
     <w:p/>
     <w:p>
       <w:pPr>
-        <w:pStyle w:val="Heading2"/>
-      </w:pPr>
-      <w:bookmarkStart w:id="2" w:name="_Toc437416709"/>
-      <w:bookmarkStart w:id="3" w:name="_Toc408576309"/>
+        <w:pStyle w:val="Kop2"/>
+      </w:pPr>
+      <w:bookmarkStart w:id="3" w:name="_Toc437416709"/>
+      <w:bookmarkStart w:id="4" w:name="_Toc408576309"/>
       <w:r>
         <w:t>References</w:t>
       </w:r>
-      <w:bookmarkEnd w:id="2"/>
+      <w:bookmarkEnd w:id="3"/>
     </w:p>
     <w:p>
       <w:pPr>
@@ -2320,14 +2322,14 @@
               </w:rPr>
               <w:t>[</w:t>
             </w:r>
-            <w:bookmarkStart w:id="4" w:name="een"/>
+            <w:bookmarkStart w:id="5" w:name="een"/>
             <w:r>
               <w:rPr>
                 <w:lang w:val="en-GB"/>
               </w:rPr>
               <w:t>1</w:t>
             </w:r>
-            <w:bookmarkEnd w:id="4"/>
+            <w:bookmarkEnd w:id="5"/>
             <w:r>
               <w:rPr>
                 <w:lang w:val="en-GB"/>
@@ -2460,14 +2462,14 @@
               </w:rPr>
               <w:t>[</w:t>
             </w:r>
-            <w:bookmarkStart w:id="5" w:name="twee"/>
+            <w:bookmarkStart w:id="6" w:name="twee"/>
             <w:r>
               <w:rPr>
                 <w:lang w:val="en-GB"/>
               </w:rPr>
               <w:t>2</w:t>
             </w:r>
-            <w:bookmarkEnd w:id="5"/>
+            <w:bookmarkEnd w:id="6"/>
             <w:r>
               <w:rPr>
                 <w:lang w:val="en-GB"/>
@@ -2611,14 +2613,14 @@
               </w:rPr>
               <w:t>[</w:t>
             </w:r>
-            <w:bookmarkStart w:id="6" w:name="drie"/>
+            <w:bookmarkStart w:id="7" w:name="drie"/>
             <w:r>
               <w:rPr>
                 <w:lang w:val="en-GB"/>
               </w:rPr>
               <w:t>3</w:t>
             </w:r>
-            <w:bookmarkEnd w:id="6"/>
+            <w:bookmarkEnd w:id="7"/>
             <w:r>
               <w:rPr>
                 <w:lang w:val="en-GB"/>
@@ -2687,13 +2689,13 @@
     <w:p/>
     <w:p>
       <w:pPr>
-        <w:pStyle w:val="Heading2"/>
-      </w:pPr>
-      <w:bookmarkStart w:id="7" w:name="_Toc437416710"/>
+        <w:pStyle w:val="Kop2"/>
+      </w:pPr>
+      <w:bookmarkStart w:id="8" w:name="_Toc437416710"/>
       <w:r>
         <w:t>Obtaining the source code</w:t>
       </w:r>
-      <w:bookmarkEnd w:id="7"/>
+      <w:bookmarkEnd w:id="8"/>
     </w:p>
     <w:p/>
     <w:p>
@@ -2842,15 +2844,15 @@
     </w:p>
     <w:p>
       <w:pPr>
-        <w:pStyle w:val="Heading1"/>
+        <w:pStyle w:val="Kop1"/>
         <w:framePr w:wrap="notBeside"/>
       </w:pPr>
-      <w:bookmarkStart w:id="8" w:name="_Toc437416711"/>
+      <w:bookmarkStart w:id="9" w:name="_Toc437416711"/>
       <w:r>
         <w:lastRenderedPageBreak/>
         <w:t>Using USEF</w:t>
       </w:r>
-      <w:bookmarkEnd w:id="8"/>
+      <w:bookmarkEnd w:id="9"/>
     </w:p>
     <w:p>
       <w:r>
@@ -3010,15 +3012,15 @@
     </w:p>
     <w:p>
       <w:pPr>
-        <w:pStyle w:val="Heading2"/>
-      </w:pPr>
-      <w:bookmarkStart w:id="9" w:name="_Ref417994109"/>
-      <w:bookmarkStart w:id="10" w:name="_Toc437416712"/>
+        <w:pStyle w:val="Kop2"/>
+      </w:pPr>
+      <w:bookmarkStart w:id="10" w:name="_Ref417994109"/>
+      <w:bookmarkStart w:id="11" w:name="_Toc437416712"/>
       <w:r>
         <w:t>Environment variables</w:t>
       </w:r>
-      <w:bookmarkEnd w:id="9"/>
       <w:bookmarkEnd w:id="10"/>
+      <w:bookmarkEnd w:id="11"/>
     </w:p>
     <w:p/>
     <w:p>
@@ -3132,15 +3134,15 @@
     </w:p>
     <w:p>
       <w:pPr>
-        <w:pStyle w:val="Heading1"/>
+        <w:pStyle w:val="Kop1"/>
         <w:framePr w:wrap="notBeside"/>
       </w:pPr>
-      <w:bookmarkStart w:id="11" w:name="_Toc437416713"/>
+      <w:bookmarkStart w:id="12" w:name="_Toc437416713"/>
       <w:r>
         <w:lastRenderedPageBreak/>
         <w:t>Prerequisites</w:t>
       </w:r>
-      <w:bookmarkEnd w:id="11"/>
+      <w:bookmarkEnd w:id="12"/>
     </w:p>
     <w:p/>
     <w:p>
@@ -3165,13 +3167,13 @@
     </w:p>
     <w:p>
       <w:pPr>
-        <w:pStyle w:val="Heading2"/>
-      </w:pPr>
-      <w:bookmarkStart w:id="12" w:name="_Toc437416714"/>
+        <w:pStyle w:val="Kop2"/>
+      </w:pPr>
+      <w:bookmarkStart w:id="13" w:name="_Toc437416714"/>
       <w:r>
         <w:t>Oracle Java SE Development Kit 8 or OpenJDK JDK 8:</w:t>
       </w:r>
-      <w:bookmarkEnd w:id="12"/>
+      <w:bookmarkEnd w:id="13"/>
     </w:p>
     <w:p/>
     <w:p>
@@ -3263,13 +3265,13 @@
     <w:p/>
     <w:p>
       <w:pPr>
-        <w:pStyle w:val="Heading2"/>
-      </w:pPr>
-      <w:bookmarkStart w:id="13" w:name="_Toc437416715"/>
+        <w:pStyle w:val="Kop2"/>
+      </w:pPr>
+      <w:bookmarkStart w:id="14" w:name="_Toc437416715"/>
       <w:r>
         <w:t>Apache Maven</w:t>
       </w:r>
-      <w:bookmarkEnd w:id="13"/>
+      <w:bookmarkEnd w:id="14"/>
     </w:p>
     <w:p/>
     <w:p>
@@ -3372,13 +3374,13 @@
     <w:p/>
     <w:p>
       <w:pPr>
-        <w:pStyle w:val="Heading2"/>
-      </w:pPr>
-      <w:bookmarkStart w:id="14" w:name="_Toc437416716"/>
+        <w:pStyle w:val="Kop2"/>
+      </w:pPr>
+      <w:bookmarkStart w:id="15" w:name="_Toc437416716"/>
       <w:r>
         <w:t>H2</w:t>
       </w:r>
-      <w:bookmarkEnd w:id="14"/>
+      <w:bookmarkEnd w:id="15"/>
     </w:p>
     <w:p/>
     <w:p>
@@ -3585,13 +3587,13 @@
     </w:p>
     <w:p>
       <w:pPr>
-        <w:pStyle w:val="Heading2"/>
-      </w:pPr>
-      <w:bookmarkStart w:id="15" w:name="_Toc437416717"/>
+        <w:pStyle w:val="Kop2"/>
+      </w:pPr>
+      <w:bookmarkStart w:id="16" w:name="_Toc437416717"/>
       <w:r>
         <w:t>Libsodium</w:t>
       </w:r>
-      <w:bookmarkEnd w:id="15"/>
+      <w:bookmarkEnd w:id="16"/>
     </w:p>
     <w:p/>
     <w:p>
@@ -3852,9 +3854,9 @@
     <w:p/>
     <w:p>
       <w:pPr>
-        <w:pStyle w:val="Heading2"/>
-      </w:pPr>
-      <w:bookmarkStart w:id="16" w:name="_Toc437416718"/>
+        <w:pStyle w:val="Kop2"/>
+      </w:pPr>
+      <w:bookmarkStart w:id="17" w:name="_Toc437416718"/>
       <w:r>
         <w:t>Root certificate (optional</w:t>
       </w:r>
@@ -3864,7 +3866,7 @@
       <w:r>
         <w:t>).</w:t>
       </w:r>
-      <w:bookmarkEnd w:id="16"/>
+      <w:bookmarkEnd w:id="17"/>
     </w:p>
     <w:p/>
     <w:p>
@@ -3947,7 +3949,7 @@
     </w:p>
     <w:p>
       <w:pPr>
-        <w:pStyle w:val="ListParagraph"/>
+        <w:pStyle w:val="Lijstalinea"/>
         <w:numPr>
           <w:ilvl w:val="0"/>
           <w:numId w:val="0"/>
@@ -3962,7 +3964,7 @@
     </w:p>
     <w:p>
       <w:pPr>
-        <w:pStyle w:val="ListParagraph"/>
+        <w:pStyle w:val="Lijstalinea"/>
         <w:numPr>
           <w:ilvl w:val="0"/>
           <w:numId w:val="0"/>
@@ -3974,7 +3976,7 @@
     </w:p>
     <w:p>
       <w:pPr>
-        <w:pStyle w:val="ListParagraph"/>
+        <w:pStyle w:val="Lijstalinea"/>
         <w:numPr>
           <w:ilvl w:val="0"/>
           <w:numId w:val="0"/>
@@ -4078,14 +4080,14 @@
     <w:p/>
     <w:p>
       <w:pPr>
-        <w:pStyle w:val="Heading2"/>
-      </w:pPr>
-      <w:bookmarkStart w:id="17" w:name="_Toc437416719"/>
-      <w:bookmarkStart w:id="18" w:name="_Ref417993862"/>
+        <w:pStyle w:val="Kop2"/>
+      </w:pPr>
+      <w:bookmarkStart w:id="18" w:name="_Toc437416719"/>
+      <w:bookmarkStart w:id="19" w:name="_Ref417993862"/>
       <w:r>
         <w:t>ISC BIND</w:t>
       </w:r>
-      <w:bookmarkEnd w:id="17"/>
+      <w:bookmarkEnd w:id="18"/>
       <w:r>
         <w:t xml:space="preserve"> </w:t>
       </w:r>
@@ -4107,7 +4109,7 @@
       <w:r>
         <w:t>optional in demo environment, mandatory in production</w:t>
       </w:r>
-      <w:bookmarkEnd w:id="18"/>
+      <w:bookmarkEnd w:id="19"/>
       <w:r>
         <w:t>.</w:t>
       </w:r>
@@ -4124,7 +4126,7 @@
       </w:r>
       <w:r>
         <w:rPr>
-          <w:rStyle w:val="FootnoteReference"/>
+          <w:rStyle w:val="Voetnootmarkering"/>
         </w:rPr>
         <w:footnoteReference w:id="1"/>
       </w:r>
@@ -4194,7 +4196,6 @@
       <w:r>
         <w:rPr>
           <w:noProof/>
-          <w:lang w:val="nl-NL" w:eastAsia="nl-NL"/>
         </w:rPr>
         <w:drawing>
           <wp:inline distT="0" distB="0" distL="0" distR="0" wp14:anchorId="1FD26F7E" wp14:editId="670BE8FF">
@@ -4544,10 +4545,10 @@
     <w:p/>
     <w:p>
       <w:pPr>
-        <w:pStyle w:val="Heading1"/>
+        <w:pStyle w:val="Kop1"/>
         <w:framePr w:wrap="notBeside"/>
       </w:pPr>
-      <w:bookmarkStart w:id="19" w:name="_Toc437416720"/>
+      <w:bookmarkStart w:id="20" w:name="_Toc437416720"/>
       <w:r>
         <w:lastRenderedPageBreak/>
         <w:t>Start</w:t>
@@ -4564,7 +4565,7 @@
       <w:r>
         <w:t xml:space="preserve"> the USEF environment</w:t>
       </w:r>
-      <w:bookmarkEnd w:id="19"/>
+      <w:bookmarkEnd w:id="20"/>
     </w:p>
     <w:p/>
     <w:p>
@@ -4683,13 +4684,13 @@
     <w:p/>
     <w:p>
       <w:pPr>
-        <w:pStyle w:val="Heading2"/>
-      </w:pPr>
-      <w:bookmarkStart w:id="20" w:name="_Toc437416721"/>
+        <w:pStyle w:val="Kop2"/>
+      </w:pPr>
+      <w:bookmarkStart w:id="21" w:name="_Toc437416721"/>
       <w:r>
         <w:t>Starting the USEF environment</w:t>
       </w:r>
-      <w:bookmarkEnd w:id="20"/>
+      <w:bookmarkEnd w:id="21"/>
     </w:p>
     <w:p/>
     <w:p>
@@ -4774,13 +4775,13 @@
     </w:p>
     <w:p>
       <w:pPr>
-        <w:pStyle w:val="Heading2"/>
-      </w:pPr>
-      <w:bookmarkStart w:id="21" w:name="_Toc437416722"/>
+        <w:pStyle w:val="Kop2"/>
+      </w:pPr>
+      <w:bookmarkStart w:id="22" w:name="_Toc437416722"/>
       <w:r>
         <w:t>Stopping the USEF environment</w:t>
       </w:r>
-      <w:bookmarkEnd w:id="21"/>
+      <w:bookmarkEnd w:id="22"/>
     </w:p>
     <w:p/>
     <w:p>
@@ -4848,13 +4849,13 @@
     </w:p>
     <w:p>
       <w:pPr>
-        <w:pStyle w:val="Heading2"/>
-      </w:pPr>
-      <w:bookmarkStart w:id="22" w:name="_Toc437416723"/>
+        <w:pStyle w:val="Kop2"/>
+      </w:pPr>
+      <w:bookmarkStart w:id="23" w:name="_Toc437416723"/>
       <w:r>
         <w:t>Accessing the USEF database</w:t>
       </w:r>
-      <w:bookmarkEnd w:id="22"/>
+      <w:bookmarkEnd w:id="23"/>
     </w:p>
     <w:p/>
     <w:p>
@@ -4901,7 +4902,6 @@
       <w:r>
         <w:rPr>
           <w:noProof/>
-          <w:lang w:val="nl-NL" w:eastAsia="nl-NL"/>
         </w:rPr>
         <w:lastRenderedPageBreak/>
         <w:drawing>
@@ -4956,7 +4956,7 @@
     </w:p>
     <w:p>
       <w:pPr>
-        <w:pStyle w:val="Caption"/>
+        <w:pStyle w:val="Bijschrift"/>
       </w:pPr>
       <w:r>
         <w:t xml:space="preserve">Figure </w:t>
@@ -5033,14 +5033,14 @@
     </w:p>
     <w:p>
       <w:pPr>
-        <w:pStyle w:val="Heading2"/>
-      </w:pPr>
-      <w:bookmarkStart w:id="23" w:name="_Toc437416724"/>
+        <w:pStyle w:val="Kop2"/>
+      </w:pPr>
+      <w:bookmarkStart w:id="24" w:name="_Toc437416724"/>
       <w:r>
         <w:lastRenderedPageBreak/>
         <w:t>Sending messages</w:t>
       </w:r>
-      <w:bookmarkEnd w:id="23"/>
+      <w:bookmarkEnd w:id="24"/>
     </w:p>
     <w:p/>
     <w:p>
@@ -5495,13 +5495,13 @@
     </w:p>
     <w:p>
       <w:pPr>
-        <w:pStyle w:val="Heading2"/>
-      </w:pPr>
-      <w:bookmarkStart w:id="24" w:name="_Toc437416725"/>
+        <w:pStyle w:val="Kop2"/>
+      </w:pPr>
+      <w:bookmarkStart w:id="25" w:name="_Toc437416725"/>
       <w:r>
         <w:t>JBoss Management Console</w:t>
       </w:r>
-      <w:bookmarkEnd w:id="24"/>
+      <w:bookmarkEnd w:id="25"/>
     </w:p>
     <w:p/>
     <w:p>
@@ -5547,7 +5547,6 @@
       <w:r>
         <w:rPr>
           <w:noProof/>
-          <w:lang w:val="nl-NL" w:eastAsia="nl-NL"/>
         </w:rPr>
         <w:drawing>
           <wp:inline distT="0" distB="0" distL="0" distR="0" wp14:anchorId="3495E6E1" wp14:editId="75C714A3">
@@ -5631,13 +5630,13 @@
     <w:p/>
     <w:p>
       <w:pPr>
-        <w:pStyle w:val="Heading2"/>
-      </w:pPr>
-      <w:bookmarkStart w:id="25" w:name="_Toc437416726"/>
+        <w:pStyle w:val="Kop2"/>
+      </w:pPr>
+      <w:bookmarkStart w:id="26" w:name="_Toc437416726"/>
       <w:r>
         <w:t>Nodes folder</w:t>
       </w:r>
-      <w:bookmarkEnd w:id="25"/>
+      <w:bookmarkEnd w:id="26"/>
     </w:p>
     <w:p/>
     <w:p>
@@ -5778,31 +5777,31 @@
     </w:p>
     <w:p/>
     <w:p>
-      <w:bookmarkStart w:id="26" w:name="_Ref414001404"/>
-    </w:p>
-    <w:p>
-      <w:pPr>
-        <w:pStyle w:val="Heading1"/>
+      <w:bookmarkStart w:id="27" w:name="_Ref414001404"/>
+    </w:p>
+    <w:p>
+      <w:pPr>
+        <w:pStyle w:val="Kop1"/>
         <w:framePr w:wrap="notBeside"/>
       </w:pPr>
-      <w:bookmarkStart w:id="27" w:name="_Toc437416727"/>
+      <w:bookmarkStart w:id="28" w:name="_Toc437416727"/>
       <w:r>
         <w:lastRenderedPageBreak/>
         <w:t>Configuration</w:t>
       </w:r>
+      <w:bookmarkEnd w:id="28"/>
+    </w:p>
+    <w:p/>
+    <w:p>
+      <w:pPr>
+        <w:pStyle w:val="Kop2"/>
+      </w:pPr>
+      <w:bookmarkStart w:id="29" w:name="_Toc437416728"/>
+      <w:r>
+        <w:t>Adjusting the usef-environment.yaml configuration</w:t>
+      </w:r>
       <w:bookmarkEnd w:id="27"/>
-    </w:p>
-    <w:p/>
-    <w:p>
-      <w:pPr>
-        <w:pStyle w:val="Heading2"/>
-      </w:pPr>
-      <w:bookmarkStart w:id="28" w:name="_Toc437416728"/>
-      <w:r>
-        <w:t>Adjusting the usef-environment.yaml configuration</w:t>
-      </w:r>
-      <w:bookmarkEnd w:id="26"/>
-      <w:bookmarkEnd w:id="28"/>
+      <w:bookmarkEnd w:id="29"/>
     </w:p>
     <w:p/>
     <w:p>
@@ -5931,15 +5930,15 @@
     <w:p/>
     <w:p>
       <w:pPr>
-        <w:pStyle w:val="Heading2"/>
-      </w:pPr>
-      <w:bookmarkStart w:id="29" w:name="_Toc416694656"/>
-      <w:bookmarkStart w:id="30" w:name="_Toc437416729"/>
+        <w:pStyle w:val="Kop2"/>
+      </w:pPr>
+      <w:bookmarkStart w:id="30" w:name="_Toc416694656"/>
+      <w:bookmarkStart w:id="31" w:name="_Toc437416729"/>
       <w:r>
         <w:t>Logging</w:t>
       </w:r>
-      <w:bookmarkEnd w:id="29"/>
       <w:bookmarkEnd w:id="30"/>
+      <w:bookmarkEnd w:id="31"/>
     </w:p>
     <w:p/>
     <w:p>
@@ -6352,13 +6351,13 @@
     <w:p/>
     <w:p>
       <w:pPr>
-        <w:pStyle w:val="Heading2"/>
-        <w:rPr>
-          <w:lang w:val="en-GB"/>
-        </w:rPr>
-      </w:pPr>
-      <w:bookmarkStart w:id="31" w:name="_Toc416694658"/>
-      <w:bookmarkStart w:id="32" w:name="_Toc437416730"/>
+        <w:pStyle w:val="Kop2"/>
+        <w:rPr>
+          <w:lang w:val="en-GB"/>
+        </w:rPr>
+      </w:pPr>
+      <w:bookmarkStart w:id="32" w:name="_Toc416694658"/>
+      <w:bookmarkStart w:id="33" w:name="_Toc437416730"/>
       <w:r>
         <w:rPr>
           <w:lang w:val="en-GB"/>
@@ -6383,8 +6382,8 @@
         </w:rPr>
         <w:t>information</w:t>
       </w:r>
-      <w:bookmarkEnd w:id="31"/>
       <w:bookmarkEnd w:id="32"/>
+      <w:bookmarkEnd w:id="33"/>
     </w:p>
     <w:p>
       <w:pPr>
@@ -6673,7 +6672,7 @@
     </w:p>
     <w:tbl>
       <w:tblPr>
-        <w:tblStyle w:val="TableGrid"/>
+        <w:tblStyle w:val="Tabelraster"/>
         <w:tblW w:w="0" w:type="auto"/>
         <w:tblLook w:val="04A0" w:firstRow="1" w:lastRow="0" w:firstColumn="1" w:lastColumn="0" w:noHBand="0" w:noVBand="1"/>
       </w:tblPr>
@@ -7432,13 +7431,13 @@
     </w:p>
     <w:p>
       <w:pPr>
-        <w:pStyle w:val="Heading2"/>
-      </w:pPr>
-      <w:bookmarkStart w:id="33" w:name="_Toc437416731"/>
+        <w:pStyle w:val="Kop2"/>
+      </w:pPr>
+      <w:bookmarkStart w:id="34" w:name="_Toc437416731"/>
       <w:r>
         <w:t>Reserved TCP ports</w:t>
       </w:r>
-      <w:bookmarkEnd w:id="33"/>
+      <w:bookmarkEnd w:id="34"/>
     </w:p>
     <w:p/>
     <w:p>
@@ -7453,7 +7452,7 @@
     </w:p>
     <w:p>
       <w:pPr>
-        <w:pStyle w:val="ListParagraph"/>
+        <w:pStyle w:val="Lijstalinea"/>
         <w:numPr>
           <w:ilvl w:val="0"/>
           <w:numId w:val="35"/>
@@ -7481,7 +7480,7 @@
     </w:p>
     <w:p>
       <w:pPr>
-        <w:pStyle w:val="ListParagraph"/>
+        <w:pStyle w:val="Lijstalinea"/>
         <w:numPr>
           <w:ilvl w:val="0"/>
           <w:numId w:val="35"/>
@@ -7506,7 +7505,7 @@
     </w:p>
     <w:p>
       <w:pPr>
-        <w:pStyle w:val="ListParagraph"/>
+        <w:pStyle w:val="Lijstalinea"/>
         <w:numPr>
           <w:ilvl w:val="0"/>
           <w:numId w:val="35"/>
@@ -7525,7 +7524,7 @@
     </w:p>
     <w:p>
       <w:pPr>
-        <w:pStyle w:val="ListParagraph"/>
+        <w:pStyle w:val="Lijstalinea"/>
         <w:numPr>
           <w:ilvl w:val="0"/>
           <w:numId w:val="35"/>
@@ -7541,7 +7540,7 @@
     </w:p>
     <w:p>
       <w:pPr>
-        <w:pStyle w:val="ListParagraph"/>
+        <w:pStyle w:val="Lijstalinea"/>
         <w:numPr>
           <w:ilvl w:val="0"/>
           <w:numId w:val="35"/>
@@ -7557,7 +7556,7 @@
     </w:p>
     <w:p>
       <w:pPr>
-        <w:pStyle w:val="ListParagraph"/>
+        <w:pStyle w:val="Lijstalinea"/>
         <w:numPr>
           <w:ilvl w:val="0"/>
           <w:numId w:val="35"/>
@@ -7583,19 +7582,19 @@
           <w:color w:val="5B9BD5"/>
         </w:rPr>
       </w:pPr>
-      <w:bookmarkStart w:id="34" w:name="_Ref414516505"/>
-    </w:p>
-    <w:p>
-      <w:pPr>
-        <w:pStyle w:val="Heading2"/>
-      </w:pPr>
-      <w:bookmarkStart w:id="35" w:name="_Toc437416732"/>
+      <w:bookmarkStart w:id="35" w:name="_Ref414516505"/>
+    </w:p>
+    <w:p>
+      <w:pPr>
+        <w:pStyle w:val="Kop2"/>
+      </w:pPr>
+      <w:bookmarkStart w:id="36" w:name="_Toc437416732"/>
       <w:r>
         <w:lastRenderedPageBreak/>
         <w:t>Configure resolver entries</w:t>
       </w:r>
-      <w:bookmarkEnd w:id="34"/>
       <w:bookmarkEnd w:id="35"/>
+      <w:bookmarkEnd w:id="36"/>
     </w:p>
     <w:p/>
     <w:p>
@@ -7893,13 +7892,13 @@
     <w:p/>
     <w:p>
       <w:pPr>
-        <w:pStyle w:val="Heading2"/>
-      </w:pPr>
-      <w:bookmarkStart w:id="36" w:name="_Toc437416733"/>
+        <w:pStyle w:val="Kop2"/>
+      </w:pPr>
+      <w:bookmarkStart w:id="37" w:name="_Toc437416733"/>
       <w:r>
         <w:t>Configuring a proxy server (optional)</w:t>
       </w:r>
-      <w:bookmarkEnd w:id="36"/>
+      <w:bookmarkEnd w:id="37"/>
     </w:p>
     <w:p/>
     <w:p>
@@ -8448,15 +8447,15 @@
     </w:p>
     <w:p>
       <w:pPr>
-        <w:pStyle w:val="Heading1"/>
+        <w:pStyle w:val="Kop1"/>
         <w:framePr w:wrap="notBeside"/>
       </w:pPr>
-      <w:bookmarkStart w:id="37" w:name="_Toc437416734"/>
+      <w:bookmarkStart w:id="38" w:name="_Toc437416734"/>
       <w:r>
         <w:lastRenderedPageBreak/>
         <w:t>Resolving participant information</w:t>
       </w:r>
-      <w:bookmarkEnd w:id="37"/>
+      <w:bookmarkEnd w:id="38"/>
     </w:p>
     <w:p/>
     <w:p>
@@ -8467,13 +8466,13 @@
     <w:p/>
     <w:p>
       <w:pPr>
-        <w:pStyle w:val="Heading2"/>
-      </w:pPr>
-      <w:bookmarkStart w:id="38" w:name="_Toc437416735"/>
+        <w:pStyle w:val="Kop2"/>
+      </w:pPr>
+      <w:bookmarkStart w:id="39" w:name="_Toc437416735"/>
       <w:r>
         <w:t>Secure information provision using DNSSEC</w:t>
       </w:r>
-      <w:bookmarkEnd w:id="38"/>
+      <w:bookmarkEnd w:id="39"/>
     </w:p>
     <w:p/>
     <w:p>
@@ -8488,9 +8487,9 @@
     </w:p>
     <w:p>
       <w:pPr>
-        <w:pStyle w:val="Heading2"/>
-      </w:pPr>
-      <w:bookmarkStart w:id="39" w:name="_Toc437416736"/>
+        <w:pStyle w:val="Kop2"/>
+      </w:pPr>
+      <w:bookmarkStart w:id="40" w:name="_Toc437416736"/>
       <w:r>
         <w:t>By default, the configuration of Bind as described earlier in ‘</w:t>
       </w:r>
@@ -8506,7 +8505,7 @@
       <w:r>
         <w:t>ISC BIND</w:t>
       </w:r>
-      <w:bookmarkEnd w:id="39"/>
+      <w:bookmarkEnd w:id="40"/>
       <w:r>
         <w:t xml:space="preserve"> </w:t>
       </w:r>
@@ -8526,13 +8525,13 @@
     <w:p/>
     <w:p>
       <w:pPr>
-        <w:pStyle w:val="Heading2"/>
-      </w:pPr>
-      <w:bookmarkStart w:id="40" w:name="_Toc437416737"/>
+        <w:pStyle w:val="Kop2"/>
+      </w:pPr>
+      <w:bookmarkStart w:id="41" w:name="_Toc437416737"/>
       <w:r>
         <w:t>Configuring DNS in wildfly</w:t>
       </w:r>
-      <w:bookmarkEnd w:id="40"/>
+      <w:bookmarkEnd w:id="41"/>
     </w:p>
     <w:p/>
     <w:p>
@@ -8598,13 +8597,13 @@
     <w:p/>
     <w:p>
       <w:pPr>
-        <w:pStyle w:val="Heading2"/>
-      </w:pPr>
-      <w:bookmarkStart w:id="41" w:name="_Toc437416738"/>
+        <w:pStyle w:val="Kop2"/>
+      </w:pPr>
+      <w:bookmarkStart w:id="42" w:name="_Toc437416738"/>
       <w:r>
         <w:t>Resolving without DNS server</w:t>
       </w:r>
-      <w:bookmarkEnd w:id="41"/>
+      <w:bookmarkEnd w:id="42"/>
     </w:p>
     <w:p/>
     <w:p>
@@ -8651,18 +8650,18 @@
         <w:t>’.</w:t>
       </w:r>
     </w:p>
-    <w:bookmarkEnd w:id="3"/>
+    <w:bookmarkEnd w:id="4"/>
     <w:p/>
     <w:p>
       <w:pPr>
-        <w:pStyle w:val="Heading1"/>
+        <w:pStyle w:val="Kop1"/>
         <w:framePr w:wrap="notBeside"/>
         <w:rPr>
           <w:lang w:val="en-GB"/>
         </w:rPr>
       </w:pPr>
-      <w:bookmarkStart w:id="42" w:name="_Toc436316511"/>
-      <w:bookmarkStart w:id="43" w:name="_Toc437416739"/>
+      <w:bookmarkStart w:id="43" w:name="_Toc436316511"/>
+      <w:bookmarkStart w:id="44" w:name="_Toc437416739"/>
       <w:r>
         <w:rPr>
           <w:lang w:val="en-GB"/>
@@ -8670,7 +8669,7 @@
         <w:lastRenderedPageBreak/>
         <w:t>Appendix –</w:t>
       </w:r>
-      <w:bookmarkEnd w:id="42"/>
+      <w:bookmarkEnd w:id="43"/>
       <w:r>
         <w:rPr>
           <w:lang w:val="en-GB"/>
@@ -8695,7 +8694,7 @@
         </w:rPr>
         <w:t>processes</w:t>
       </w:r>
-      <w:bookmarkEnd w:id="43"/>
+      <w:bookmarkEnd w:id="44"/>
     </w:p>
     <w:p>
       <w:r>
@@ -8751,12 +8750,12 @@
     <w:p/>
     <w:p>
       <w:pPr>
-        <w:pStyle w:val="Heading2"/>
-        <w:rPr>
-          <w:lang w:val="en-GB"/>
-        </w:rPr>
-      </w:pPr>
-      <w:bookmarkStart w:id="44" w:name="_Toc437416740"/>
+        <w:pStyle w:val="Kop2"/>
+        <w:rPr>
+          <w:lang w:val="en-GB"/>
+        </w:rPr>
+      </w:pPr>
+      <w:bookmarkStart w:id="45" w:name="_Toc437416740"/>
       <w:r>
         <w:rPr>
           <w:lang w:val="en-GB"/>
@@ -8769,7 +8768,7 @@
         </w:rPr>
         <w:t xml:space="preserve"> triggers</w:t>
       </w:r>
-      <w:bookmarkEnd w:id="44"/>
+      <w:bookmarkEnd w:id="45"/>
     </w:p>
     <w:p>
       <w:pPr>
@@ -11438,19 +11437,19 @@
     </w:p>
     <w:p>
       <w:pPr>
-        <w:pStyle w:val="Heading2"/>
-        <w:rPr>
-          <w:lang w:val="en-GB"/>
-        </w:rPr>
-      </w:pPr>
-      <w:bookmarkStart w:id="45" w:name="_Toc437416741"/>
+        <w:pStyle w:val="Kop2"/>
+        <w:rPr>
+          <w:lang w:val="en-GB"/>
+        </w:rPr>
+      </w:pPr>
+      <w:bookmarkStart w:id="46" w:name="_Toc437416741"/>
       <w:r>
         <w:rPr>
           <w:lang w:val="en-GB"/>
         </w:rPr>
         <w:t>Intraday triggers</w:t>
       </w:r>
-      <w:bookmarkEnd w:id="45"/>
+      <w:bookmarkEnd w:id="46"/>
     </w:p>
     <w:p>
       <w:pPr>
@@ -13021,12 +13020,10 @@
       </w:pPr>
     </w:p>
     <w:sectPr>
-      <w:headerReference w:type="even" r:id="rId31"/>
-      <w:headerReference w:type="default" r:id="rId32"/>
-      <w:footerReference w:type="even" r:id="rId33"/>
-      <w:footerReference w:type="default" r:id="rId34"/>
-      <w:headerReference w:type="first" r:id="rId35"/>
-      <w:footerReference w:type="first" r:id="rId36"/>
+      <w:headerReference w:type="default" r:id="rId31"/>
+      <w:footerReference w:type="default" r:id="rId32"/>
+      <w:headerReference w:type="first" r:id="rId33"/>
+      <w:footerReference w:type="first" r:id="rId34"/>
       <w:pgSz w:w="11906" w:h="16838" w:code="9"/>
       <w:pgMar w:top="2268" w:right="2552" w:bottom="1134" w:left="851" w:header="567" w:footer="284" w:gutter="0"/>
       <w:pgNumType w:start="1"/>
@@ -13065,16 +13062,6 @@
 <file path=word/footer1.xml><?xml version="1.0" encoding="utf-8"?>
 <w:ftr xmlns:wpc="http://schemas.microsoft.com/office/word/2010/wordprocessingCanvas" xmlns:cx="http://schemas.microsoft.com/office/drawing/2014/chartex" xmlns:cx1="http://schemas.microsoft.com/office/drawing/2015/9/8/chartex" xmlns:cx2="http://schemas.microsoft.com/office/drawing/2015/10/21/chartex" xmlns:mc="http://schemas.openxmlformats.org/markup-compatibility/2006" xmlns:o="urn:schemas-microsoft-com:office:office" xmlns:r="http://schemas.openxmlformats.org/officeDocument/2006/relationships" xmlns:m="http://schemas.openxmlformats.org/officeDocument/2006/math" xmlns:v="urn:schemas-microsoft-com:vml" xmlns:wp14="http://schemas.microsoft.com/office/word/2010/wordprocessingDrawing" xmlns:wp="http://schemas.openxmlformats.org/drawingml/2006/wordprocessingDrawing" xmlns:w10="urn:schemas-microsoft-com:office:word" xmlns:w="http://schemas.openxmlformats.org/wordprocessingml/2006/main" xmlns:w14="http://schemas.microsoft.com/office/word/2010/wordml" xmlns:w15="http://schemas.microsoft.com/office/word/2012/wordml" xmlns:w16se="http://schemas.microsoft.com/office/word/2015/wordml/symex" xmlns:wpg="http://schemas.microsoft.com/office/word/2010/wordprocessingGroup" xmlns:wpi="http://schemas.microsoft.com/office/word/2010/wordprocessingInk" xmlns:wne="http://schemas.microsoft.com/office/word/2006/wordml" xmlns:wps="http://schemas.microsoft.com/office/word/2010/wordprocessingShape" mc:Ignorable="w14 w15 w16se wp14">
   <w:p>
-    <w:pPr>
-      <w:pStyle w:val="Footer"/>
-    </w:pPr>
-  </w:p>
-</w:ftr>
-</file>
-
-<file path=word/footer2.xml><?xml version="1.0" encoding="utf-8"?>
-<w:ftr xmlns:wpc="http://schemas.microsoft.com/office/word/2010/wordprocessingCanvas" xmlns:cx="http://schemas.microsoft.com/office/drawing/2014/chartex" xmlns:cx1="http://schemas.microsoft.com/office/drawing/2015/9/8/chartex" xmlns:cx2="http://schemas.microsoft.com/office/drawing/2015/10/21/chartex" xmlns:mc="http://schemas.openxmlformats.org/markup-compatibility/2006" xmlns:o="urn:schemas-microsoft-com:office:office" xmlns:r="http://schemas.openxmlformats.org/officeDocument/2006/relationships" xmlns:m="http://schemas.openxmlformats.org/officeDocument/2006/math" xmlns:v="urn:schemas-microsoft-com:vml" xmlns:wp14="http://schemas.microsoft.com/office/word/2010/wordprocessingDrawing" xmlns:wp="http://schemas.openxmlformats.org/drawingml/2006/wordprocessingDrawing" xmlns:w10="urn:schemas-microsoft-com:office:word" xmlns:w="http://schemas.openxmlformats.org/wordprocessingml/2006/main" xmlns:w14="http://schemas.microsoft.com/office/word/2010/wordml" xmlns:w15="http://schemas.microsoft.com/office/word/2012/wordml" xmlns:w16se="http://schemas.microsoft.com/office/word/2015/wordml/symex" xmlns:wpg="http://schemas.microsoft.com/office/word/2010/wordprocessingGroup" xmlns:wpi="http://schemas.microsoft.com/office/word/2010/wordprocessingInk" xmlns:wne="http://schemas.microsoft.com/office/word/2006/wordml" xmlns:wps="http://schemas.microsoft.com/office/word/2010/wordprocessingShape" mc:Ignorable="w14 w15 w16se wp14">
-  <w:p>
     <w:r>
       <w:rPr>
         <w:noProof/>
@@ -13093,42 +13080,42 @@
                 <w:pPr>
                   <w:jc w:val="center"/>
                   <w:rPr>
-                    <w:rStyle w:val="PageNumber"/>
+                    <w:rStyle w:val="Paginanummer"/>
                     <w:position w:val="4"/>
                   </w:rPr>
                 </w:pPr>
                 <w:r>
                   <w:rPr>
-                    <w:rStyle w:val="PageNumber"/>
+                    <w:rStyle w:val="Paginanummer"/>
                     <w:position w:val="4"/>
                   </w:rPr>
                   <w:fldChar w:fldCharType="begin"/>
                 </w:r>
                 <w:r>
                   <w:rPr>
-                    <w:rStyle w:val="PageNumber"/>
+                    <w:rStyle w:val="Paginanummer"/>
                     <w:position w:val="4"/>
                   </w:rPr>
                   <w:instrText xml:space="preserve"> PAGE  \* Arabic  \* MERGEFORMAT </w:instrText>
                 </w:r>
                 <w:r>
                   <w:rPr>
-                    <w:rStyle w:val="PageNumber"/>
+                    <w:rStyle w:val="Paginanummer"/>
                     <w:position w:val="4"/>
                   </w:rPr>
                   <w:fldChar w:fldCharType="separate"/>
                 </w:r>
                 <w:r>
                   <w:rPr>
-                    <w:rStyle w:val="PageNumber"/>
+                    <w:rStyle w:val="Paginanummer"/>
                     <w:noProof/>
                     <w:position w:val="4"/>
                   </w:rPr>
-                  <w:t>5</w:t>
+                  <w:t>17</w:t>
                 </w:r>
                 <w:r>
                   <w:rPr>
-                    <w:rStyle w:val="PageNumber"/>
+                    <w:rStyle w:val="Paginanummer"/>
                     <w:position w:val="4"/>
                   </w:rPr>
                   <w:fldChar w:fldCharType="end"/>
@@ -13145,7 +13132,7 @@
 </w:ftr>
 </file>
 
-<file path=word/footer3.xml><?xml version="1.0" encoding="utf-8"?>
+<file path=word/footer2.xml><?xml version="1.0" encoding="utf-8"?>
 <w:ftr xmlns:wpc="http://schemas.microsoft.com/office/word/2010/wordprocessingCanvas" xmlns:cx="http://schemas.microsoft.com/office/drawing/2014/chartex" xmlns:cx1="http://schemas.microsoft.com/office/drawing/2015/9/8/chartex" xmlns:cx2="http://schemas.microsoft.com/office/drawing/2015/10/21/chartex" xmlns:mc="http://schemas.openxmlformats.org/markup-compatibility/2006" xmlns:o="urn:schemas-microsoft-com:office:office" xmlns:r="http://schemas.openxmlformats.org/officeDocument/2006/relationships" xmlns:m="http://schemas.openxmlformats.org/officeDocument/2006/math" xmlns:v="urn:schemas-microsoft-com:vml" xmlns:wp14="http://schemas.microsoft.com/office/word/2010/wordprocessingDrawing" xmlns:wp="http://schemas.openxmlformats.org/drawingml/2006/wordprocessingDrawing" xmlns:w10="urn:schemas-microsoft-com:office:word" xmlns:w="http://schemas.openxmlformats.org/wordprocessingml/2006/main" xmlns:w14="http://schemas.microsoft.com/office/word/2010/wordml" xmlns:w15="http://schemas.microsoft.com/office/word/2012/wordml" xmlns:w16se="http://schemas.microsoft.com/office/word/2015/wordml/symex" xmlns:wpg="http://schemas.microsoft.com/office/word/2010/wordprocessingGroup" xmlns:wpi="http://schemas.microsoft.com/office/word/2010/wordprocessingInk" xmlns:wne="http://schemas.microsoft.com/office/word/2006/wordml" xmlns:wps="http://schemas.microsoft.com/office/word/2010/wordprocessingShape" mc:Ignorable="w14 w15 w16se wp14">
   <w:p>
     <w:pPr>
@@ -13182,14 +13169,14 @@
   <w:footnote w:id="1">
     <w:p>
       <w:pPr>
-        <w:pStyle w:val="FootnoteText"/>
+        <w:pStyle w:val="Voetnoottekst"/>
         <w:rPr>
           <w:lang w:val="nl-NL"/>
         </w:rPr>
       </w:pPr>
       <w:r>
         <w:rPr>
-          <w:rStyle w:val="FootnoteReference"/>
+          <w:rStyle w:val="Voetnootmarkering"/>
         </w:rPr>
         <w:footnoteRef/>
       </w:r>
@@ -13208,16 +13195,6 @@
 <w:hdr xmlns:wpc="http://schemas.microsoft.com/office/word/2010/wordprocessingCanvas" xmlns:cx="http://schemas.microsoft.com/office/drawing/2014/chartex" xmlns:cx1="http://schemas.microsoft.com/office/drawing/2015/9/8/chartex" xmlns:cx2="http://schemas.microsoft.com/office/drawing/2015/10/21/chartex" xmlns:mc="http://schemas.openxmlformats.org/markup-compatibility/2006" xmlns:o="urn:schemas-microsoft-com:office:office" xmlns:r="http://schemas.openxmlformats.org/officeDocument/2006/relationships" xmlns:m="http://schemas.openxmlformats.org/officeDocument/2006/math" xmlns:v="urn:schemas-microsoft-com:vml" xmlns:wp14="http://schemas.microsoft.com/office/word/2010/wordprocessingDrawing" xmlns:wp="http://schemas.openxmlformats.org/drawingml/2006/wordprocessingDrawing" xmlns:w10="urn:schemas-microsoft-com:office:word" xmlns:w="http://schemas.openxmlformats.org/wordprocessingml/2006/main" xmlns:w14="http://schemas.microsoft.com/office/word/2010/wordml" xmlns:w15="http://schemas.microsoft.com/office/word/2012/wordml" xmlns:w16se="http://schemas.microsoft.com/office/word/2015/wordml/symex" xmlns:wpg="http://schemas.microsoft.com/office/word/2010/wordprocessingGroup" xmlns:wpi="http://schemas.microsoft.com/office/word/2010/wordprocessingInk" xmlns:wne="http://schemas.microsoft.com/office/word/2006/wordml" xmlns:wps="http://schemas.microsoft.com/office/word/2010/wordprocessingShape" mc:Ignorable="w14 w15 w16se wp14">
   <w:p>
     <w:pPr>
-      <w:pStyle w:val="Header"/>
-    </w:pPr>
-  </w:p>
-</w:hdr>
-</file>
-
-<file path=word/header2.xml><?xml version="1.0" encoding="utf-8"?>
-<w:hdr xmlns:wpc="http://schemas.microsoft.com/office/word/2010/wordprocessingCanvas" xmlns:cx="http://schemas.microsoft.com/office/drawing/2014/chartex" xmlns:cx1="http://schemas.microsoft.com/office/drawing/2015/9/8/chartex" xmlns:cx2="http://schemas.microsoft.com/office/drawing/2015/10/21/chartex" xmlns:mc="http://schemas.openxmlformats.org/markup-compatibility/2006" xmlns:o="urn:schemas-microsoft-com:office:office" xmlns:r="http://schemas.openxmlformats.org/officeDocument/2006/relationships" xmlns:m="http://schemas.openxmlformats.org/officeDocument/2006/math" xmlns:v="urn:schemas-microsoft-com:vml" xmlns:wp14="http://schemas.microsoft.com/office/word/2010/wordprocessingDrawing" xmlns:wp="http://schemas.openxmlformats.org/drawingml/2006/wordprocessingDrawing" xmlns:w10="urn:schemas-microsoft-com:office:word" xmlns:w="http://schemas.openxmlformats.org/wordprocessingml/2006/main" xmlns:w14="http://schemas.microsoft.com/office/word/2010/wordml" xmlns:w15="http://schemas.microsoft.com/office/word/2012/wordml" xmlns:w16se="http://schemas.microsoft.com/office/word/2015/wordml/symex" xmlns:wpg="http://schemas.microsoft.com/office/word/2010/wordprocessingGroup" xmlns:wpi="http://schemas.microsoft.com/office/word/2010/wordprocessingInk" xmlns:wne="http://schemas.microsoft.com/office/word/2006/wordml" xmlns:wps="http://schemas.microsoft.com/office/word/2010/wordprocessingShape" mc:Ignorable="w14 w15 w16se wp14">
-  <w:p>
-    <w:pPr>
       <w:tabs>
         <w:tab w:val="right" w:pos="9639"/>
       </w:tabs>
@@ -13258,7 +13235,6 @@
     <w:r>
       <w:rPr>
         <w:noProof/>
-        <w:lang w:val="nl-NL" w:eastAsia="nl-NL"/>
       </w:rPr>
       <w:drawing>
         <wp:anchor distT="0" distB="0" distL="114300" distR="114300" simplePos="0" relativeHeight="251657216" behindDoc="1" locked="1" layoutInCell="1" allowOverlap="1" wp14:anchorId="4B444A43" wp14:editId="15E1D3E5">
@@ -13350,19 +13326,17 @@
       <w:rPr>
         <w:rStyle w:val="SectionChar"/>
       </w:rPr>
-      <w:t>5</w:t>
+      <w:t>6</w:t>
     </w:r>
-    <w:bookmarkStart w:id="46" w:name="_GoBack"/>
-    <w:bookmarkEnd w:id="46"/>
   </w:p>
 </w:hdr>
 </file>
 
-<file path=word/header3.xml><?xml version="1.0" encoding="utf-8"?>
+<file path=word/header2.xml><?xml version="1.0" encoding="utf-8"?>
 <w:hdr xmlns:wpc="http://schemas.microsoft.com/office/word/2010/wordprocessingCanvas" xmlns:cx="http://schemas.microsoft.com/office/drawing/2014/chartex" xmlns:cx1="http://schemas.microsoft.com/office/drawing/2015/9/8/chartex" xmlns:cx2="http://schemas.microsoft.com/office/drawing/2015/10/21/chartex" xmlns:mc="http://schemas.openxmlformats.org/markup-compatibility/2006" xmlns:o="urn:schemas-microsoft-com:office:office" xmlns:r="http://schemas.openxmlformats.org/officeDocument/2006/relationships" xmlns:m="http://schemas.openxmlformats.org/officeDocument/2006/math" xmlns:v="urn:schemas-microsoft-com:vml" xmlns:wp14="http://schemas.microsoft.com/office/word/2010/wordprocessingDrawing" xmlns:wp="http://schemas.openxmlformats.org/drawingml/2006/wordprocessingDrawing" xmlns:w10="urn:schemas-microsoft-com:office:word" xmlns:w="http://schemas.openxmlformats.org/wordprocessingml/2006/main" xmlns:w14="http://schemas.microsoft.com/office/word/2010/wordml" xmlns:w15="http://schemas.microsoft.com/office/word/2012/wordml" xmlns:w16se="http://schemas.microsoft.com/office/word/2015/wordml/symex" xmlns:wpg="http://schemas.microsoft.com/office/word/2010/wordprocessingGroup" xmlns:wpi="http://schemas.microsoft.com/office/word/2010/wordprocessingInk" xmlns:wne="http://schemas.microsoft.com/office/word/2006/wordml" xmlns:wps="http://schemas.microsoft.com/office/word/2010/wordprocessingShape" mc:Ignorable="w14 w15 w16se wp14">
   <w:p>
     <w:pPr>
-      <w:pStyle w:val="Header"/>
+      <w:pStyle w:val="Koptekst"/>
       <w:tabs>
         <w:tab w:val="clear" w:pos="9026"/>
         <w:tab w:val="right" w:pos="9639"/>
@@ -13395,14 +13369,14 @@
         <v:path o:extrusionok="f" gradientshapeok="t" o:connecttype="rect"/>
         <o:lock v:ext="edit" aspectratio="t"/>
       </v:shapetype>
-      <v:shape id="_x0000_i1037" type="#_x0000_t75" style="width:7.8pt;height:7.8pt" o:bullet="t">
+      <v:shape id="_x0000_i1029" type="#_x0000_t75" style="width:7.9pt;height:7.9pt" o:bullet="t">
         <v:imagedata r:id="rId1" o:title="Blokje_USEF-rood"/>
       </v:shape>
     </w:pict>
   </w:numPicBullet>
   <w:numPicBullet w:numPicBulletId="1">
     <w:pict>
-      <v:shape id="_x0000_i1038" type="#_x0000_t75" style="width:9pt;height:9pt" o:bullet="t">
+      <v:shape id="_x0000_i1030" type="#_x0000_t75" style="width:9pt;height:9pt" o:bullet="t">
         <v:imagedata r:id="rId2" o:title="art63F"/>
       </v:shape>
     </w:pict>
@@ -14222,7 +14196,7 @@
     <w:lvl w:ilvl="0" w:tplc="AD7849C4">
       <w:start w:val="1"/>
       <w:numFmt w:val="decimal"/>
-      <w:pStyle w:val="Footer"/>
+      <w:pStyle w:val="Voettekst"/>
       <w:lvlText w:val="%1."/>
       <w:lvlJc w:val="left"/>
       <w:pPr>
@@ -14796,7 +14770,7 @@
     <w:lvl w:ilvl="0">
       <w:start w:val="1"/>
       <w:numFmt w:val="upperRoman"/>
-      <w:pStyle w:val="ListParagraph"/>
+      <w:pStyle w:val="Lijstalinea"/>
       <w:lvlText w:val="%1"/>
       <w:lvlJc w:val="left"/>
       <w:pPr>
@@ -16469,7 +16443,7 @@
     <w:lvl w:ilvl="5">
       <w:start w:val="1"/>
       <w:numFmt w:val="decimal"/>
-      <w:pStyle w:val="Heading6"/>
+      <w:pStyle w:val="Kop6"/>
       <w:suff w:val="nothing"/>
       <w:lvlText w:val="%1.%2.%3.%4.%5.%6."/>
       <w:lvlJc w:val="left"/>
@@ -17712,7 +17686,7 @@
     <w:lvl w:ilvl="0">
       <w:start w:val="1"/>
       <w:numFmt w:val="decimal"/>
-      <w:pStyle w:val="Heading1"/>
+      <w:pStyle w:val="Kop1"/>
       <w:lvlText w:val="%1 "/>
       <w:lvlJc w:val="left"/>
       <w:pPr>
@@ -17725,7 +17699,7 @@
     <w:lvl w:ilvl="1">
       <w:start w:val="1"/>
       <w:numFmt w:val="decimal"/>
-      <w:pStyle w:val="Heading2"/>
+      <w:pStyle w:val="Kop2"/>
       <w:lvlText w:val="%1.%2"/>
       <w:lvlJc w:val="left"/>
       <w:pPr>
@@ -17738,7 +17712,7 @@
     <w:lvl w:ilvl="2">
       <w:start w:val="1"/>
       <w:numFmt w:val="decimal"/>
-      <w:pStyle w:val="Heading3"/>
+      <w:pStyle w:val="Kop3"/>
       <w:lvlText w:val="%1.%2.%3"/>
       <w:lvlJc w:val="left"/>
       <w:pPr>
@@ -17751,7 +17725,7 @@
     <w:lvl w:ilvl="3">
       <w:start w:val="1"/>
       <w:numFmt w:val="decimal"/>
-      <w:pStyle w:val="Heading4"/>
+      <w:pStyle w:val="Kop4"/>
       <w:lvlText w:val="%1.%2.%3.%4"/>
       <w:lvlJc w:val="left"/>
       <w:pPr>
@@ -17764,7 +17738,7 @@
     <w:lvl w:ilvl="4">
       <w:start w:val="1"/>
       <w:numFmt w:val="decimal"/>
-      <w:pStyle w:val="Heading5"/>
+      <w:pStyle w:val="Kop5"/>
       <w:lvlText w:val="%1.%2.%3.%4.%5"/>
       <w:lvlJc w:val="left"/>
       <w:pPr>
@@ -18155,7 +18129,7 @@
     </w:rPrDefault>
     <w:pPrDefault/>
   </w:docDefaults>
-  <w:latentStyles w:defLockedState="0" w:defUIPriority="99" w:defSemiHidden="0" w:defUnhideWhenUsed="0" w:defQFormat="0" w:count="372">
+  <w:latentStyles w:defLockedState="0" w:defUIPriority="99" w:defSemiHidden="0" w:defUnhideWhenUsed="0" w:defQFormat="0" w:count="373">
     <w:lsdException w:name="Normal" w:uiPriority="0" w:qFormat="1"/>
     <w:lsdException w:name="heading 1" w:uiPriority="5" w:qFormat="1"/>
     <w:lsdException w:name="heading 2" w:semiHidden="1" w:uiPriority="5" w:unhideWhenUsed="1" w:qFormat="1"/>
@@ -18525,8 +18499,9 @@
     <w:lsdException w:name="List Table 6 Colorful Accent 6" w:uiPriority="51"/>
     <w:lsdException w:name="List Table 7 Colorful Accent 6" w:uiPriority="52"/>
     <w:lsdException w:name="Mention" w:semiHidden="1" w:unhideWhenUsed="1"/>
+    <w:lsdException w:name="Smart Hyperlink" w:semiHidden="1" w:unhideWhenUsed="1"/>
   </w:latentStyles>
-  <w:style w:type="paragraph" w:default="1" w:styleId="Normal">
+  <w:style w:type="paragraph" w:default="1" w:styleId="Standaard">
     <w:name w:val="Normal"/>
     <w:aliases w:val="Body"/>
     <w:qFormat/>
@@ -18542,12 +18517,12 @@
       <w:lang w:val="en-US" w:eastAsia="en-US"/>
     </w:rPr>
   </w:style>
-  <w:style w:type="paragraph" w:styleId="Heading1">
+  <w:style w:type="paragraph" w:styleId="Kop1">
     <w:name w:val="heading 1"/>
     <w:aliases w:val="Title/Heading"/>
-    <w:basedOn w:val="Normal"/>
-    <w:next w:val="Normal"/>
-    <w:link w:val="Heading1Char"/>
+    <w:basedOn w:val="Standaard"/>
+    <w:next w:val="Standaard"/>
+    <w:link w:val="Kop1Char"/>
     <w:uiPriority w:val="5"/>
     <w:qFormat/>
     <w:rsid w:val="00BF58E9"/>
@@ -18571,12 +18546,12 @@
       <w:szCs w:val="28"/>
     </w:rPr>
   </w:style>
-  <w:style w:type="paragraph" w:styleId="Heading2">
+  <w:style w:type="paragraph" w:styleId="Kop2">
     <w:name w:val="heading 2"/>
     <w:aliases w:val="Subtitle niv 1"/>
-    <w:basedOn w:val="Normal"/>
-    <w:next w:val="Normal"/>
-    <w:link w:val="Heading2Char"/>
+    <w:basedOn w:val="Standaard"/>
+    <w:next w:val="Standaard"/>
+    <w:link w:val="Kop2Char"/>
     <w:uiPriority w:val="5"/>
     <w:unhideWhenUsed/>
     <w:qFormat/>
@@ -18600,12 +18575,12 @@
       <w:szCs w:val="26"/>
     </w:rPr>
   </w:style>
-  <w:style w:type="paragraph" w:styleId="Heading3">
+  <w:style w:type="paragraph" w:styleId="Kop3">
     <w:name w:val="heading 3"/>
     <w:aliases w:val="Subtitle niv 2"/>
-    <w:basedOn w:val="Normal"/>
-    <w:next w:val="Normal"/>
-    <w:link w:val="Heading3Char"/>
+    <w:basedOn w:val="Standaard"/>
+    <w:next w:val="Standaard"/>
+    <w:link w:val="Kop3Char"/>
     <w:uiPriority w:val="5"/>
     <w:unhideWhenUsed/>
     <w:qFormat/>
@@ -18628,12 +18603,12 @@
       <w:sz w:val="20"/>
     </w:rPr>
   </w:style>
-  <w:style w:type="paragraph" w:styleId="Heading4">
+  <w:style w:type="paragraph" w:styleId="Kop4">
     <w:name w:val="heading 4"/>
     <w:aliases w:val="Subtitle niv 3"/>
-    <w:basedOn w:val="Normal"/>
-    <w:next w:val="Normal"/>
-    <w:link w:val="Heading4Char"/>
+    <w:basedOn w:val="Standaard"/>
+    <w:next w:val="Standaard"/>
+    <w:link w:val="Kop4Char"/>
     <w:uiPriority w:val="5"/>
     <w:unhideWhenUsed/>
     <w:rsid w:val="00623547"/>
@@ -18651,12 +18626,12 @@
       <w:szCs w:val="32"/>
     </w:rPr>
   </w:style>
-  <w:style w:type="paragraph" w:styleId="Heading5">
+  <w:style w:type="paragraph" w:styleId="Kop5">
     <w:name w:val="heading 5"/>
     <w:aliases w:val="Subtitle niv 4"/>
-    <w:basedOn w:val="Normal"/>
-    <w:next w:val="Normal"/>
-    <w:link w:val="Heading5Char"/>
+    <w:basedOn w:val="Standaard"/>
+    <w:next w:val="Standaard"/>
+    <w:link w:val="Kop5Char"/>
     <w:uiPriority w:val="5"/>
     <w:unhideWhenUsed/>
     <w:qFormat/>
@@ -18681,12 +18656,12 @@
       <w:i/>
     </w:rPr>
   </w:style>
-  <w:style w:type="paragraph" w:styleId="Heading6">
+  <w:style w:type="paragraph" w:styleId="Kop6">
     <w:name w:val="heading 6"/>
     <w:aliases w:val="Subtitle niv 5"/>
-    <w:basedOn w:val="Normal"/>
-    <w:next w:val="Normal"/>
-    <w:link w:val="Heading6Char"/>
+    <w:basedOn w:val="Standaard"/>
+    <w:next w:val="Standaard"/>
+    <w:link w:val="Kop6Char"/>
     <w:uiPriority w:val="5"/>
     <w:unhideWhenUsed/>
     <w:rsid w:val="00B92CC0"/>
@@ -18706,11 +18681,11 @@
       <w:color w:val="131F29"/>
     </w:rPr>
   </w:style>
-  <w:style w:type="paragraph" w:styleId="Heading7">
+  <w:style w:type="paragraph" w:styleId="Kop7">
     <w:name w:val="heading 7"/>
-    <w:basedOn w:val="Normal"/>
-    <w:next w:val="Normal"/>
-    <w:link w:val="Heading7Char"/>
+    <w:basedOn w:val="Standaard"/>
+    <w:next w:val="Standaard"/>
+    <w:link w:val="Kop7Char"/>
     <w:uiPriority w:val="5"/>
     <w:unhideWhenUsed/>
     <w:rsid w:val="00B92CC0"/>
@@ -18727,11 +18702,11 @@
       <w:color w:val="131F29"/>
     </w:rPr>
   </w:style>
-  <w:style w:type="paragraph" w:styleId="Heading8">
+  <w:style w:type="paragraph" w:styleId="Kop8">
     <w:name w:val="heading 8"/>
-    <w:basedOn w:val="Normal"/>
-    <w:next w:val="Normal"/>
-    <w:link w:val="Heading8Char"/>
+    <w:basedOn w:val="Standaard"/>
+    <w:next w:val="Standaard"/>
+    <w:link w:val="Kop8Char"/>
     <w:uiPriority w:val="6"/>
     <w:semiHidden/>
     <w:unhideWhenUsed/>
@@ -18750,11 +18725,11 @@
       <w:lang w:eastAsia="nl-NL"/>
     </w:rPr>
   </w:style>
-  <w:style w:type="paragraph" w:styleId="Heading9">
+  <w:style w:type="paragraph" w:styleId="Kop9">
     <w:name w:val="heading 9"/>
-    <w:basedOn w:val="Normal"/>
-    <w:next w:val="Normal"/>
-    <w:link w:val="Heading9Char"/>
+    <w:basedOn w:val="Standaard"/>
+    <w:next w:val="Standaard"/>
+    <w:link w:val="Kop9Char"/>
     <w:uiPriority w:val="6"/>
     <w:semiHidden/>
     <w:unhideWhenUsed/>
@@ -18776,13 +18751,13 @@
       <w:lang w:eastAsia="nl-NL"/>
     </w:rPr>
   </w:style>
-  <w:style w:type="character" w:default="1" w:styleId="DefaultParagraphFont">
+  <w:style w:type="character" w:default="1" w:styleId="Standaardalinea-lettertype">
     <w:name w:val="Default Paragraph Font"/>
     <w:uiPriority w:val="1"/>
     <w:semiHidden/>
     <w:unhideWhenUsed/>
   </w:style>
-  <w:style w:type="table" w:default="1" w:styleId="TableNormal">
+  <w:style w:type="table" w:default="1" w:styleId="Standaardtabel">
     <w:name w:val="Normal Table"/>
     <w:uiPriority w:val="99"/>
     <w:semiHidden/>
@@ -18797,17 +18772,17 @@
       </w:tblCellMar>
     </w:tblPr>
   </w:style>
-  <w:style w:type="numbering" w:default="1" w:styleId="NoList">
+  <w:style w:type="numbering" w:default="1" w:styleId="Geenlijst">
     <w:name w:val="No List"/>
     <w:uiPriority w:val="99"/>
     <w:semiHidden/>
     <w:unhideWhenUsed/>
   </w:style>
-  <w:style w:type="paragraph" w:styleId="NoSpacing">
+  <w:style w:type="paragraph" w:styleId="Geenafstand">
     <w:name w:val="No Spacing"/>
     <w:aliases w:val="Adresgegevens"/>
-    <w:basedOn w:val="Normal"/>
-    <w:next w:val="Normal"/>
+    <w:basedOn w:val="Standaard"/>
+    <w:next w:val="Standaard"/>
     <w:uiPriority w:val="7"/>
     <w:qFormat/>
     <w:rsid w:val="00B92CC0"/>
@@ -18818,10 +18793,10 @@
       <w:sz w:val="16"/>
     </w:rPr>
   </w:style>
-  <w:style w:type="character" w:customStyle="1" w:styleId="Heading1Char">
-    <w:name w:val="Heading 1 Char"/>
+  <w:style w:type="character" w:customStyle="1" w:styleId="Kop1Char">
+    <w:name w:val="Kop 1 Char"/>
     <w:aliases w:val="Title/Heading Char"/>
-    <w:link w:val="Heading1"/>
+    <w:link w:val="Kop1"/>
     <w:uiPriority w:val="5"/>
     <w:rsid w:val="00BF58E9"/>
     <w:rPr>
@@ -18833,10 +18808,10 @@
       <w:lang w:val="en-US" w:eastAsia="en-US"/>
     </w:rPr>
   </w:style>
-  <w:style w:type="character" w:customStyle="1" w:styleId="Heading3Char">
-    <w:name w:val="Heading 3 Char"/>
+  <w:style w:type="character" w:customStyle="1" w:styleId="Kop3Char">
+    <w:name w:val="Kop 3 Char"/>
     <w:aliases w:val="Subtitle niv 2 Char"/>
-    <w:link w:val="Heading3"/>
+    <w:link w:val="Kop3"/>
     <w:uiPriority w:val="5"/>
     <w:rsid w:val="00623547"/>
     <w:rPr>
@@ -18847,10 +18822,10 @@
       <w:lang w:val="en-US" w:eastAsia="en-US"/>
     </w:rPr>
   </w:style>
-  <w:style w:type="table" w:styleId="TableGrid">
+  <w:style w:type="table" w:styleId="Tabelraster">
     <w:name w:val="Table Grid"/>
     <w:aliases w:val="Table"/>
-    <w:basedOn w:val="TableNormal"/>
+    <w:basedOn w:val="Standaardtabel"/>
     <w:uiPriority w:val="59"/>
     <w:rsid w:val="00B92CC0"/>
     <w:rPr>
@@ -18897,10 +18872,10 @@
       </w:tcPr>
     </w:tblStylePr>
   </w:style>
-  <w:style w:type="character" w:customStyle="1" w:styleId="Heading2Char">
-    <w:name w:val="Heading 2 Char"/>
+  <w:style w:type="character" w:customStyle="1" w:styleId="Kop2Char">
+    <w:name w:val="Kop 2 Char"/>
     <w:aliases w:val="Subtitle niv 1 Char"/>
-    <w:link w:val="Heading2"/>
+    <w:link w:val="Kop2"/>
     <w:uiPriority w:val="5"/>
     <w:rsid w:val="00D14C82"/>
     <w:rPr>
@@ -18913,7 +18888,7 @@
       <w:lang w:val="en-US" w:eastAsia="en-US"/>
     </w:rPr>
   </w:style>
-  <w:style w:type="character" w:styleId="IntenseEmphasis">
+  <w:style w:type="character" w:styleId="Intensievebenadrukking">
     <w:name w:val="Intense Emphasis"/>
     <w:uiPriority w:val="27"/>
     <w:rsid w:val="00B92CC0"/>
@@ -18934,7 +18909,7 @@
       </w:numPr>
     </w:pPr>
   </w:style>
-  <w:style w:type="character" w:styleId="SubtleEmphasis">
+  <w:style w:type="character" w:styleId="Subtielebenadrukking">
     <w:name w:val="Subtle Emphasis"/>
     <w:uiPriority w:val="19"/>
     <w:qFormat/>
@@ -18947,10 +18922,10 @@
       <w:sz w:val="16"/>
     </w:rPr>
   </w:style>
-  <w:style w:type="character" w:customStyle="1" w:styleId="Heading4Char">
-    <w:name w:val="Heading 4 Char"/>
+  <w:style w:type="character" w:customStyle="1" w:styleId="Kop4Char">
+    <w:name w:val="Kop 4 Char"/>
     <w:aliases w:val="Subtitle niv 3 Char"/>
-    <w:link w:val="Heading4"/>
+    <w:link w:val="Kop4"/>
     <w:uiPriority w:val="5"/>
     <w:rsid w:val="00623547"/>
     <w:rPr>
@@ -18960,10 +18935,10 @@
       <w:lang w:val="en-US" w:eastAsia="en-US"/>
     </w:rPr>
   </w:style>
-  <w:style w:type="paragraph" w:styleId="BalloonText">
+  <w:style w:type="paragraph" w:styleId="Ballontekst">
     <w:name w:val="Balloon Text"/>
-    <w:basedOn w:val="Normal"/>
-    <w:link w:val="BalloonTextChar"/>
+    <w:basedOn w:val="Standaard"/>
+    <w:link w:val="BallontekstChar"/>
     <w:uiPriority w:val="99"/>
     <w:unhideWhenUsed/>
     <w:rsid w:val="00B92CC0"/>
@@ -18976,9 +18951,9 @@
       <w:szCs w:val="16"/>
     </w:rPr>
   </w:style>
-  <w:style w:type="character" w:customStyle="1" w:styleId="BalloonTextChar">
-    <w:name w:val="Balloon Text Char"/>
-    <w:link w:val="BalloonText"/>
+  <w:style w:type="character" w:customStyle="1" w:styleId="BallontekstChar">
+    <w:name w:val="Ballontekst Char"/>
+    <w:link w:val="Ballontekst"/>
     <w:uiPriority w:val="99"/>
     <w:rsid w:val="00B92CC0"/>
     <w:rPr>
@@ -18988,9 +18963,9 @@
       <w:lang w:val="en-US" w:eastAsia="en-US"/>
     </w:rPr>
   </w:style>
-  <w:style w:type="table" w:styleId="LightList-Accent3">
+  <w:style w:type="table" w:styleId="Lichtelijst-accent3">
     <w:name w:val="Light List Accent 3"/>
-    <w:basedOn w:val="TableNormal"/>
+    <w:basedOn w:val="Standaardtabel"/>
     <w:uiPriority w:val="61"/>
     <w:rsid w:val="00B92CC0"/>
     <w:rPr>
@@ -19075,8 +19050,8 @@
   </w:style>
   <w:style w:type="paragraph" w:customStyle="1" w:styleId="KopnietinInhoud">
     <w:name w:val="Kop (niet in Inhoud)"/>
-    <w:basedOn w:val="Title"/>
-    <w:next w:val="Normal"/>
+    <w:basedOn w:val="Titel"/>
+    <w:next w:val="Standaard"/>
     <w:uiPriority w:val="4"/>
     <w:unhideWhenUsed/>
     <w:rsid w:val="00B92CC0"/>
@@ -19087,9 +19062,9 @@
       </w:pBdr>
     </w:pPr>
   </w:style>
-  <w:style w:type="table" w:styleId="MediumShading2-Accent5">
+  <w:style w:type="table" w:styleId="Gemiddeldearcering2-accent5">
     <w:name w:val="Medium Shading 2 Accent 5"/>
-    <w:basedOn w:val="TableNormal"/>
+    <w:basedOn w:val="Standaardtabel"/>
     <w:uiPriority w:val="64"/>
     <w:rsid w:val="00B92CC0"/>
     <w:rPr>
@@ -19232,10 +19207,10 @@
       </w:tcPr>
     </w:tblStylePr>
   </w:style>
-  <w:style w:type="character" w:customStyle="1" w:styleId="Heading5Char">
-    <w:name w:val="Heading 5 Char"/>
+  <w:style w:type="character" w:customStyle="1" w:styleId="Kop5Char">
+    <w:name w:val="Kop 5 Char"/>
     <w:aliases w:val="Subtitle niv 4 Char"/>
-    <w:link w:val="Heading5"/>
+    <w:link w:val="Kop5"/>
     <w:uiPriority w:val="5"/>
     <w:rsid w:val="00623547"/>
     <w:rPr>
@@ -19248,8 +19223,8 @@
   </w:style>
   <w:style w:type="paragraph" w:styleId="Index1">
     <w:name w:val="index 1"/>
-    <w:basedOn w:val="Normal"/>
-    <w:next w:val="Normal"/>
+    <w:basedOn w:val="Standaard"/>
+    <w:next w:val="Standaard"/>
     <w:autoRedefine/>
     <w:uiPriority w:val="99"/>
     <w:semiHidden/>
@@ -19260,9 +19235,9 @@
       <w:ind w:left="200" w:hanging="200"/>
     </w:pPr>
   </w:style>
-  <w:style w:type="paragraph" w:styleId="NormalWeb">
+  <w:style w:type="paragraph" w:styleId="Normaalweb">
     <w:name w:val="Normal (Web)"/>
-    <w:basedOn w:val="Normal"/>
+    <w:basedOn w:val="Standaard"/>
     <w:uiPriority w:val="99"/>
     <w:unhideWhenUsed/>
     <w:rsid w:val="00B92CC0"/>
@@ -19287,10 +19262,10 @@
       <w:u w:val="single"/>
     </w:rPr>
   </w:style>
-  <w:style w:type="paragraph" w:styleId="Header">
+  <w:style w:type="paragraph" w:styleId="Koptekst">
     <w:name w:val="header"/>
-    <w:basedOn w:val="Normal"/>
-    <w:link w:val="HeaderChar"/>
+    <w:basedOn w:val="Standaard"/>
+    <w:link w:val="KoptekstChar"/>
     <w:uiPriority w:val="99"/>
     <w:unhideWhenUsed/>
     <w:rsid w:val="00B92CC0"/>
@@ -19302,9 +19277,9 @@
       <w:spacing w:line="240" w:lineRule="auto"/>
     </w:pPr>
   </w:style>
-  <w:style w:type="character" w:customStyle="1" w:styleId="HeaderChar">
-    <w:name w:val="Header Char"/>
-    <w:link w:val="Header"/>
+  <w:style w:type="character" w:customStyle="1" w:styleId="KoptekstChar">
+    <w:name w:val="Koptekst Char"/>
+    <w:link w:val="Koptekst"/>
     <w:uiPriority w:val="99"/>
     <w:rsid w:val="00B92CC0"/>
     <w:rPr>
@@ -19312,12 +19287,12 @@
       <w:lang w:val="en-US" w:eastAsia="en-US"/>
     </w:rPr>
   </w:style>
-  <w:style w:type="paragraph" w:styleId="Footer">
+  <w:style w:type="paragraph" w:styleId="Voettekst">
     <w:name w:val="footer"/>
     <w:aliases w:val="Footnote"/>
-    <w:basedOn w:val="Normal"/>
-    <w:next w:val="Normal"/>
-    <w:link w:val="FooterChar"/>
+    <w:basedOn w:val="Standaard"/>
+    <w:next w:val="Standaard"/>
+    <w:link w:val="VoettekstChar"/>
     <w:uiPriority w:val="99"/>
     <w:unhideWhenUsed/>
     <w:rsid w:val="00B92CC0"/>
@@ -19332,10 +19307,10 @@
       <w:sz w:val="15"/>
     </w:rPr>
   </w:style>
-  <w:style w:type="character" w:customStyle="1" w:styleId="FooterChar">
-    <w:name w:val="Footer Char"/>
+  <w:style w:type="character" w:customStyle="1" w:styleId="VoettekstChar">
+    <w:name w:val="Voettekst Char"/>
     <w:aliases w:val="Footnote Char"/>
-    <w:link w:val="Footer"/>
+    <w:link w:val="Voettekst"/>
     <w:uiPriority w:val="99"/>
     <w:rsid w:val="00B92CC0"/>
     <w:rPr>
@@ -19356,10 +19331,10 @@
       <w:szCs w:val="14"/>
     </w:rPr>
   </w:style>
-  <w:style w:type="paragraph" w:styleId="ListParagraph">
+  <w:style w:type="paragraph" w:styleId="Lijstalinea">
     <w:name w:val="List Paragraph"/>
-    <w:basedOn w:val="Normal"/>
-    <w:link w:val="ListParagraphChar"/>
+    <w:basedOn w:val="Standaard"/>
+    <w:link w:val="LijstalineaChar"/>
     <w:uiPriority w:val="40"/>
     <w:qFormat/>
     <w:rsid w:val="00B92CC0"/>
@@ -19373,11 +19348,11 @@
       <w:contextualSpacing/>
     </w:pPr>
   </w:style>
-  <w:style w:type="paragraph" w:styleId="Title">
+  <w:style w:type="paragraph" w:styleId="Titel">
     <w:name w:val="Title"/>
-    <w:basedOn w:val="Normal"/>
-    <w:next w:val="Normal"/>
-    <w:link w:val="TitleChar"/>
+    <w:basedOn w:val="Standaard"/>
+    <w:next w:val="Standaard"/>
+    <w:link w:val="TitelChar"/>
     <w:uiPriority w:val="6"/>
     <w:qFormat/>
     <w:rsid w:val="00B92CC0"/>
@@ -19390,9 +19365,9 @@
       <w:sz w:val="64"/>
     </w:rPr>
   </w:style>
-  <w:style w:type="character" w:customStyle="1" w:styleId="TitleChar">
-    <w:name w:val="Title Char"/>
-    <w:link w:val="Title"/>
+  <w:style w:type="character" w:customStyle="1" w:styleId="TitelChar">
+    <w:name w:val="Titel Char"/>
+    <w:link w:val="Titel"/>
     <w:uiPriority w:val="6"/>
     <w:rsid w:val="00B92CC0"/>
     <w:rPr>
@@ -19401,12 +19376,12 @@
       <w:lang w:val="en-US" w:eastAsia="en-US"/>
     </w:rPr>
   </w:style>
-  <w:style w:type="paragraph" w:styleId="Subtitle">
+  <w:style w:type="paragraph" w:styleId="Ondertitel">
     <w:name w:val="Subtitle"/>
     <w:aliases w:val="Intro"/>
-    <w:basedOn w:val="Normal"/>
-    <w:next w:val="Normal"/>
-    <w:link w:val="SubtitleChar"/>
+    <w:basedOn w:val="Standaard"/>
+    <w:next w:val="Standaard"/>
+    <w:link w:val="OndertitelChar"/>
     <w:uiPriority w:val="13"/>
     <w:qFormat/>
     <w:rsid w:val="00B92CC0"/>
@@ -19424,10 +19399,10 @@
       <w:szCs w:val="24"/>
     </w:rPr>
   </w:style>
-  <w:style w:type="character" w:customStyle="1" w:styleId="SubtitleChar">
-    <w:name w:val="Subtitle Char"/>
+  <w:style w:type="character" w:customStyle="1" w:styleId="OndertitelChar">
+    <w:name w:val="Ondertitel Char"/>
     <w:aliases w:val="Intro Char"/>
-    <w:link w:val="Subtitle"/>
+    <w:link w:val="Ondertitel"/>
     <w:uiPriority w:val="13"/>
     <w:rsid w:val="00B92CC0"/>
     <w:rPr>
@@ -19439,7 +19414,7 @@
       <w:lang w:val="en-US" w:eastAsia="en-US"/>
     </w:rPr>
   </w:style>
-  <w:style w:type="character" w:styleId="PlaceholderText">
+  <w:style w:type="character" w:styleId="Tekstvantijdelijkeaanduiding">
     <w:name w:val="Placeholder Text"/>
     <w:uiPriority w:val="99"/>
     <w:semiHidden/>
@@ -19448,7 +19423,7 @@
       <w:color w:val="808080"/>
     </w:rPr>
   </w:style>
-  <w:style w:type="character" w:styleId="PageNumber">
+  <w:style w:type="character" w:styleId="Paginanummer">
     <w:name w:val="page number"/>
     <w:aliases w:val="Page number"/>
     <w:uiPriority w:val="6"/>
@@ -19461,7 +19436,7 @@
       <w:sz w:val="14"/>
     </w:rPr>
   </w:style>
-  <w:style w:type="character" w:styleId="Emphasis">
+  <w:style w:type="character" w:styleId="Nadruk">
     <w:name w:val="Emphasis"/>
     <w:uiPriority w:val="20"/>
     <w:qFormat/>
@@ -19481,11 +19456,11 @@
       <w:vertAlign w:val="baseline"/>
     </w:rPr>
   </w:style>
-  <w:style w:type="paragraph" w:styleId="TOC1">
+  <w:style w:type="paragraph" w:styleId="Inhopg1">
     <w:name w:val="toc 1"/>
     <w:aliases w:val="Content - Chapter"/>
-    <w:basedOn w:val="Normal"/>
-    <w:next w:val="Normal"/>
+    <w:basedOn w:val="Standaard"/>
+    <w:next w:val="Standaard"/>
     <w:uiPriority w:val="39"/>
     <w:unhideWhenUsed/>
     <w:qFormat/>
@@ -19504,11 +19479,11 @@
       <w:sz w:val="20"/>
     </w:rPr>
   </w:style>
-  <w:style w:type="paragraph" w:styleId="TOC2">
+  <w:style w:type="paragraph" w:styleId="Inhopg2">
     <w:name w:val="toc 2"/>
     <w:aliases w:val="Content - Paragraph"/>
-    <w:basedOn w:val="Normal"/>
-    <w:next w:val="Normal"/>
+    <w:basedOn w:val="Standaard"/>
+    <w:next w:val="Standaard"/>
     <w:uiPriority w:val="39"/>
     <w:unhideWhenUsed/>
     <w:qFormat/>
@@ -19523,10 +19498,10 @@
       <w:noProof/>
     </w:rPr>
   </w:style>
-  <w:style w:type="paragraph" w:styleId="TOC3">
+  <w:style w:type="paragraph" w:styleId="Inhopg3">
     <w:name w:val="toc 3"/>
-    <w:basedOn w:val="Normal"/>
-    <w:next w:val="Normal"/>
+    <w:basedOn w:val="Standaard"/>
+    <w:next w:val="Standaard"/>
     <w:uiPriority w:val="45"/>
     <w:unhideWhenUsed/>
     <w:rsid w:val="00B92CC0"/>
@@ -19543,10 +19518,10 @@
       <w:noProof/>
     </w:rPr>
   </w:style>
-  <w:style w:type="paragraph" w:styleId="TOC4">
+  <w:style w:type="paragraph" w:styleId="Inhopg4">
     <w:name w:val="toc 4"/>
-    <w:basedOn w:val="Normal"/>
-    <w:next w:val="Normal"/>
+    <w:basedOn w:val="Standaard"/>
+    <w:next w:val="Standaard"/>
     <w:autoRedefine/>
     <w:uiPriority w:val="45"/>
     <w:unhideWhenUsed/>
@@ -19565,10 +19540,10 @@
       <w:color w:val="1C2F3E"/>
     </w:rPr>
   </w:style>
-  <w:style w:type="paragraph" w:styleId="TOCHeading">
+  <w:style w:type="paragraph" w:styleId="Kopvaninhoudsopgave">
     <w:name w:val="TOC Heading"/>
-    <w:basedOn w:val="Heading1"/>
-    <w:next w:val="Normal"/>
+    <w:basedOn w:val="Kop1"/>
+    <w:next w:val="Standaard"/>
     <w:uiPriority w:val="45"/>
     <w:unhideWhenUsed/>
     <w:qFormat/>
@@ -19600,8 +19575,8 @@
   </w:style>
   <w:style w:type="paragraph" w:customStyle="1" w:styleId="Section">
     <w:name w:val="Section"/>
-    <w:basedOn w:val="Normal"/>
-    <w:next w:val="Normal"/>
+    <w:basedOn w:val="Standaard"/>
+    <w:next w:val="Standaard"/>
     <w:link w:val="SectionChar"/>
     <w:uiPriority w:val="25"/>
     <w:rsid w:val="00B92CC0"/>
@@ -19628,7 +19603,7 @@
   </w:style>
   <w:style w:type="numbering" w:customStyle="1" w:styleId="Listingbullit">
     <w:name w:val="Listing bullit"/>
-    <w:basedOn w:val="NoList"/>
+    <w:basedOn w:val="Geenlijst"/>
     <w:uiPriority w:val="99"/>
     <w:rsid w:val="00B92CC0"/>
     <w:pPr>
@@ -19639,7 +19614,7 @@
   </w:style>
   <w:style w:type="numbering" w:customStyle="1" w:styleId="Listing">
     <w:name w:val="Listing"/>
-    <w:basedOn w:val="NoList"/>
+    <w:basedOn w:val="Geenlijst"/>
     <w:uiPriority w:val="99"/>
     <w:rsid w:val="00B92CC0"/>
     <w:pPr>
@@ -19650,8 +19625,8 @@
   </w:style>
   <w:style w:type="paragraph" w:customStyle="1" w:styleId="Bodyframed">
     <w:name w:val="Body framed"/>
-    <w:basedOn w:val="Normal"/>
-    <w:next w:val="Normal"/>
+    <w:basedOn w:val="Standaard"/>
+    <w:next w:val="Standaard"/>
     <w:uiPriority w:val="12"/>
     <w:qFormat/>
     <w:rsid w:val="00B92CC0"/>
@@ -19674,7 +19649,7 @@
   </w:style>
   <w:style w:type="paragraph" w:customStyle="1" w:styleId="Subtitleframed">
     <w:name w:val="Subtitle framed"/>
-    <w:basedOn w:val="Normal"/>
+    <w:basedOn w:val="Standaard"/>
     <w:next w:val="Bodyframed"/>
     <w:uiPriority w:val="11"/>
     <w:qFormat/>
@@ -19696,8 +19671,8 @@
   </w:style>
   <w:style w:type="paragraph" w:customStyle="1" w:styleId="Codetext">
     <w:name w:val="Code text"/>
-    <w:basedOn w:val="Normal"/>
-    <w:next w:val="Normal"/>
+    <w:basedOn w:val="Standaard"/>
+    <w:next w:val="Standaard"/>
     <w:uiPriority w:val="11"/>
     <w:qFormat/>
     <w:rsid w:val="00B92CC0"/>
@@ -19718,8 +19693,8 @@
   </w:style>
   <w:style w:type="paragraph" w:customStyle="1" w:styleId="Captionfigurephoto">
     <w:name w:val="Caption figure/photo"/>
-    <w:basedOn w:val="Normal"/>
-    <w:next w:val="Normal"/>
+    <w:basedOn w:val="Standaard"/>
+    <w:next w:val="Standaard"/>
     <w:uiPriority w:val="13"/>
     <w:qFormat/>
     <w:rsid w:val="006373AB"/>
@@ -19733,12 +19708,12 @@
       <w:sz w:val="15"/>
     </w:rPr>
   </w:style>
-  <w:style w:type="paragraph" w:styleId="FootnoteText">
+  <w:style w:type="paragraph" w:styleId="Voetnoottekst">
     <w:name w:val="footnote text"/>
     <w:aliases w:val="Footnotetext"/>
-    <w:basedOn w:val="Normal"/>
-    <w:next w:val="Normal"/>
-    <w:link w:val="FootnoteTextChar"/>
+    <w:basedOn w:val="Standaard"/>
+    <w:next w:val="Standaard"/>
+    <w:link w:val="VoetnoottekstChar"/>
     <w:uiPriority w:val="99"/>
     <w:unhideWhenUsed/>
     <w:qFormat/>
@@ -19751,10 +19726,10 @@
       <w:sz w:val="15"/>
     </w:rPr>
   </w:style>
-  <w:style w:type="character" w:customStyle="1" w:styleId="FootnoteTextChar">
-    <w:name w:val="Footnote Text Char"/>
+  <w:style w:type="character" w:customStyle="1" w:styleId="VoetnoottekstChar">
+    <w:name w:val="Voetnoottekst Char"/>
     <w:aliases w:val="Footnotetext Char"/>
-    <w:link w:val="FootnoteText"/>
+    <w:link w:val="Voetnoottekst"/>
     <w:uiPriority w:val="99"/>
     <w:rsid w:val="00B92CC0"/>
     <w:rPr>
@@ -19763,7 +19738,7 @@
       <w:lang w:val="en-US" w:eastAsia="en-US"/>
     </w:rPr>
   </w:style>
-  <w:style w:type="character" w:styleId="FootnoteReference">
+  <w:style w:type="character" w:styleId="Voetnootmarkering">
     <w:name w:val="footnote reference"/>
     <w:uiPriority w:val="99"/>
     <w:unhideWhenUsed/>
@@ -19774,8 +19749,8 @@
   </w:style>
   <w:style w:type="paragraph" w:customStyle="1" w:styleId="Subtitelniv4">
     <w:name w:val="Subtitel niv 4"/>
-    <w:basedOn w:val="Normal"/>
-    <w:next w:val="Normal"/>
+    <w:basedOn w:val="Standaard"/>
+    <w:next w:val="Standaard"/>
     <w:link w:val="Subtitelniv4Char"/>
     <w:uiPriority w:val="6"/>
     <w:rsid w:val="00B92CC0"/>
@@ -19787,10 +19762,10 @@
       <w:i/>
     </w:rPr>
   </w:style>
-  <w:style w:type="character" w:customStyle="1" w:styleId="Heading6Char">
-    <w:name w:val="Heading 6 Char"/>
+  <w:style w:type="character" w:customStyle="1" w:styleId="Kop6Char">
+    <w:name w:val="Kop 6 Char"/>
     <w:aliases w:val="Subtitle niv 5 Char"/>
-    <w:link w:val="Heading6"/>
+    <w:link w:val="Kop6"/>
     <w:uiPriority w:val="5"/>
     <w:rsid w:val="00B92CC0"/>
     <w:rPr>
@@ -19813,9 +19788,9 @@
       <w:lang w:val="en-US" w:eastAsia="en-US"/>
     </w:rPr>
   </w:style>
-  <w:style w:type="character" w:customStyle="1" w:styleId="Heading7Char">
-    <w:name w:val="Heading 7 Char"/>
-    <w:link w:val="Heading7"/>
+  <w:style w:type="character" w:customStyle="1" w:styleId="Kop7Char">
+    <w:name w:val="Kop 7 Char"/>
+    <w:link w:val="Kop7"/>
     <w:uiPriority w:val="5"/>
     <w:rsid w:val="00B92CC0"/>
     <w:rPr>
@@ -19837,11 +19812,11 @@
       </w:numPr>
     </w:pPr>
   </w:style>
-  <w:style w:type="paragraph" w:styleId="Caption">
+  <w:style w:type="paragraph" w:styleId="Bijschrift">
     <w:name w:val="caption"/>
     <w:aliases w:val="Caption Figure"/>
-    <w:basedOn w:val="Normal"/>
-    <w:next w:val="Normal"/>
+    <w:basedOn w:val="Standaard"/>
+    <w:next w:val="Standaard"/>
     <w:uiPriority w:val="35"/>
     <w:unhideWhenUsed/>
     <w:qFormat/>
@@ -19856,7 +19831,7 @@
       <w:szCs w:val="18"/>
     </w:rPr>
   </w:style>
-  <w:style w:type="character" w:styleId="FollowedHyperlink">
+  <w:style w:type="character" w:styleId="GevolgdeHyperlink">
     <w:name w:val="FollowedHyperlink"/>
     <w:uiPriority w:val="6"/>
     <w:rsid w:val="00B92CC0"/>
@@ -19908,10 +19883,10 @@
       <w:lang w:val="nl-NL"/>
     </w:rPr>
   </w:style>
-  <w:style w:type="paragraph" w:styleId="CommentText">
+  <w:style w:type="paragraph" w:styleId="Tekstopmerking">
     <w:name w:val="annotation text"/>
-    <w:basedOn w:val="Normal"/>
-    <w:link w:val="CommentTextChar"/>
+    <w:basedOn w:val="Standaard"/>
+    <w:link w:val="TekstopmerkingChar"/>
     <w:uiPriority w:val="99"/>
     <w:rsid w:val="00B92CC0"/>
     <w:pPr>
@@ -19926,9 +19901,9 @@
       <w:lang w:eastAsia="nl-NL"/>
     </w:rPr>
   </w:style>
-  <w:style w:type="character" w:customStyle="1" w:styleId="CommentTextChar">
-    <w:name w:val="Comment Text Char"/>
-    <w:link w:val="CommentText"/>
+  <w:style w:type="character" w:customStyle="1" w:styleId="TekstopmerkingChar">
+    <w:name w:val="Tekst opmerking Char"/>
+    <w:link w:val="Tekstopmerking"/>
     <w:uiPriority w:val="99"/>
     <w:rsid w:val="00B92CC0"/>
     <w:rPr>
@@ -19961,7 +19936,7 @@
       <w:lang w:val="nl-NL"/>
     </w:rPr>
   </w:style>
-  <w:style w:type="character" w:styleId="CommentReference">
+  <w:style w:type="character" w:styleId="Verwijzingopmerking">
     <w:name w:val="annotation reference"/>
     <w:uiPriority w:val="99"/>
     <w:rsid w:val="00B92CC0"/>
@@ -19974,7 +19949,7 @@
     <w:name w:val="apple-converted-space"/>
     <w:rsid w:val="00923850"/>
   </w:style>
-  <w:style w:type="character" w:styleId="HTMLTypewriter">
+  <w:style w:type="character" w:styleId="HTML-schrijfmachine">
     <w:name w:val="HTML Typewriter"/>
     <w:uiPriority w:val="99"/>
     <w:semiHidden/>
@@ -19986,9 +19961,9 @@
       <w:szCs w:val="20"/>
     </w:rPr>
   </w:style>
-  <w:style w:type="character" w:customStyle="1" w:styleId="Heading8Char">
-    <w:name w:val="Heading 8 Char"/>
-    <w:link w:val="Heading8"/>
+  <w:style w:type="character" w:customStyle="1" w:styleId="Kop8Char">
+    <w:name w:val="Kop 8 Char"/>
+    <w:link w:val="Kop8"/>
     <w:uiPriority w:val="6"/>
     <w:semiHidden/>
     <w:rsid w:val="00B92CC0"/>
@@ -19998,9 +19973,9 @@
       <w:lang w:val="en-US" w:eastAsia="nl-NL"/>
     </w:rPr>
   </w:style>
-  <w:style w:type="character" w:customStyle="1" w:styleId="Heading9Char">
-    <w:name w:val="Heading 9 Char"/>
-    <w:link w:val="Heading9"/>
+  <w:style w:type="character" w:customStyle="1" w:styleId="Kop9Char">
+    <w:name w:val="Kop 9 Char"/>
+    <w:link w:val="Kop9"/>
     <w:uiPriority w:val="6"/>
     <w:semiHidden/>
     <w:rsid w:val="00B92CC0"/>
@@ -20014,7 +19989,7 @@
   </w:style>
   <w:style w:type="paragraph" w:customStyle="1" w:styleId="MMTopic1">
     <w:name w:val="MM Topic 1"/>
-    <w:basedOn w:val="Heading1"/>
+    <w:basedOn w:val="Kop1"/>
     <w:link w:val="MMTopic1Char"/>
     <w:uiPriority w:val="6"/>
     <w:rsid w:val="00B92CC0"/>
@@ -20035,7 +20010,7 @@
   </w:style>
   <w:style w:type="paragraph" w:customStyle="1" w:styleId="MMTopic2">
     <w:name w:val="MM Topic 2"/>
-    <w:basedOn w:val="Heading2"/>
+    <w:basedOn w:val="Kop2"/>
     <w:link w:val="MMTopic2Char"/>
     <w:uiPriority w:val="6"/>
     <w:rsid w:val="00B92CC0"/>
@@ -20054,7 +20029,7 @@
   </w:style>
   <w:style w:type="paragraph" w:customStyle="1" w:styleId="MMTopic3">
     <w:name w:val="MM Topic 3"/>
-    <w:basedOn w:val="Heading3"/>
+    <w:basedOn w:val="Kop3"/>
     <w:link w:val="MMTopic3Char"/>
     <w:uiPriority w:val="6"/>
     <w:rsid w:val="00B92CC0"/>
@@ -20076,7 +20051,7 @@
   </w:style>
   <w:style w:type="paragraph" w:customStyle="1" w:styleId="RecPrac">
     <w:name w:val="Rec Prac"/>
-    <w:basedOn w:val="Normal"/>
+    <w:basedOn w:val="Standaard"/>
     <w:link w:val="RecPracChar"/>
     <w:uiPriority w:val="6"/>
     <w:rsid w:val="00B92CC0"/>
@@ -20104,9 +20079,9 @@
       <w:lang w:val="en-US" w:eastAsia="nl-NL"/>
     </w:rPr>
   </w:style>
-  <w:style w:type="character" w:customStyle="1" w:styleId="ListParagraphChar">
-    <w:name w:val="List Paragraph Char"/>
-    <w:link w:val="ListParagraph"/>
+  <w:style w:type="character" w:customStyle="1" w:styleId="LijstalineaChar">
+    <w:name w:val="Lijstalinea Char"/>
+    <w:link w:val="Lijstalinea"/>
     <w:uiPriority w:val="40"/>
     <w:rsid w:val="00B92CC0"/>
     <w:rPr>
@@ -20114,10 +20089,10 @@
       <w:lang w:val="en-US" w:eastAsia="en-US"/>
     </w:rPr>
   </w:style>
-  <w:style w:type="paragraph" w:styleId="EndnoteText">
+  <w:style w:type="paragraph" w:styleId="Eindnoottekst">
     <w:name w:val="endnote text"/>
-    <w:basedOn w:val="Normal"/>
-    <w:link w:val="EndnoteTextChar"/>
+    <w:basedOn w:val="Standaard"/>
+    <w:link w:val="EindnoottekstChar"/>
     <w:uiPriority w:val="6"/>
     <w:semiHidden/>
     <w:rsid w:val="00B92CC0"/>
@@ -20132,9 +20107,9 @@
       <w:lang w:eastAsia="nl-NL"/>
     </w:rPr>
   </w:style>
-  <w:style w:type="character" w:customStyle="1" w:styleId="EndnoteTextChar">
-    <w:name w:val="Endnote Text Char"/>
-    <w:link w:val="EndnoteText"/>
+  <w:style w:type="character" w:customStyle="1" w:styleId="EindnoottekstChar">
+    <w:name w:val="Eindnoottekst Char"/>
+    <w:link w:val="Eindnoottekst"/>
     <w:uiPriority w:val="6"/>
     <w:semiHidden/>
     <w:rsid w:val="00B92CC0"/>
@@ -20146,7 +20121,7 @@
   </w:style>
   <w:style w:type="paragraph" w:customStyle="1" w:styleId="logo">
     <w:name w:val="logo"/>
-    <w:basedOn w:val="Normal"/>
+    <w:basedOn w:val="Standaard"/>
     <w:uiPriority w:val="6"/>
     <w:rsid w:val="00B92CC0"/>
     <w:pPr>
@@ -20166,7 +20141,7 @@
   </w:style>
   <w:style w:type="paragraph" w:customStyle="1" w:styleId="Rapporttitel">
     <w:name w:val="Rapporttitel"/>
-    <w:basedOn w:val="Normal"/>
+    <w:basedOn w:val="Standaard"/>
     <w:uiPriority w:val="6"/>
     <w:rsid w:val="00B92CC0"/>
     <w:pPr>
@@ -20186,7 +20161,7 @@
   </w:style>
   <w:style w:type="paragraph" w:customStyle="1" w:styleId="Rapportsubtitel">
     <w:name w:val="Rapportsubtitel"/>
-    <w:basedOn w:val="Normal"/>
+    <w:basedOn w:val="Standaard"/>
     <w:uiPriority w:val="6"/>
     <w:rsid w:val="00B92CC0"/>
     <w:pPr>
@@ -20204,10 +20179,10 @@
       <w:lang w:eastAsia="nl-NL"/>
     </w:rPr>
   </w:style>
-  <w:style w:type="paragraph" w:styleId="TOC5">
+  <w:style w:type="paragraph" w:styleId="Inhopg5">
     <w:name w:val="toc 5"/>
-    <w:basedOn w:val="Normal"/>
-    <w:next w:val="Normal"/>
+    <w:basedOn w:val="Standaard"/>
+    <w:next w:val="Standaard"/>
     <w:autoRedefine/>
     <w:uiPriority w:val="45"/>
     <w:rsid w:val="00B92CC0"/>
@@ -20225,10 +20200,10 @@
       <w:lang w:eastAsia="nl-NL"/>
     </w:rPr>
   </w:style>
-  <w:style w:type="paragraph" w:styleId="TOC6">
+  <w:style w:type="paragraph" w:styleId="Inhopg6">
     <w:name w:val="toc 6"/>
-    <w:basedOn w:val="Normal"/>
-    <w:next w:val="Normal"/>
+    <w:basedOn w:val="Standaard"/>
+    <w:next w:val="Standaard"/>
     <w:autoRedefine/>
     <w:uiPriority w:val="45"/>
     <w:rsid w:val="00B92CC0"/>
@@ -20246,11 +20221,11 @@
       <w:lang w:eastAsia="nl-NL"/>
     </w:rPr>
   </w:style>
-  <w:style w:type="paragraph" w:styleId="CommentSubject">
+  <w:style w:type="paragraph" w:styleId="Onderwerpvanopmerking">
     <w:name w:val="annotation subject"/>
-    <w:basedOn w:val="CommentText"/>
-    <w:next w:val="CommentText"/>
-    <w:link w:val="CommentSubjectChar"/>
+    <w:basedOn w:val="Tekstopmerking"/>
+    <w:next w:val="Tekstopmerking"/>
+    <w:link w:val="OnderwerpvanopmerkingChar"/>
     <w:uiPriority w:val="6"/>
     <w:rsid w:val="00B92CC0"/>
     <w:rPr>
@@ -20258,9 +20233,9 @@
       <w:bCs/>
     </w:rPr>
   </w:style>
-  <w:style w:type="character" w:customStyle="1" w:styleId="CommentSubjectChar">
-    <w:name w:val="Comment Subject Char"/>
-    <w:link w:val="CommentSubject"/>
+  <w:style w:type="character" w:customStyle="1" w:styleId="OnderwerpvanopmerkingChar">
+    <w:name w:val="Onderwerp van opmerking Char"/>
+    <w:link w:val="Onderwerpvanopmerking"/>
     <w:uiPriority w:val="6"/>
     <w:rsid w:val="00B92CC0"/>
     <w:rPr>
@@ -20332,7 +20307,7 @@
       <w:lang w:val="nl-NL" w:eastAsia="en-US"/>
     </w:rPr>
   </w:style>
-  <w:style w:type="paragraph" w:styleId="Revision">
+  <w:style w:type="paragraph" w:styleId="Revisie">
     <w:name w:val="Revision"/>
     <w:hidden/>
     <w:uiPriority w:val="99"/>
@@ -20347,7 +20322,7 @@
   </w:style>
   <w:style w:type="paragraph" w:customStyle="1" w:styleId="MMTitle">
     <w:name w:val="MM Title"/>
-    <w:basedOn w:val="Title"/>
+    <w:basedOn w:val="Titel"/>
     <w:link w:val="MMTitleChar"/>
     <w:uiPriority w:val="6"/>
     <w:rsid w:val="00B92CC0"/>
@@ -20389,7 +20364,7 @@
   </w:style>
   <w:style w:type="paragraph" w:customStyle="1" w:styleId="MMTopic4">
     <w:name w:val="MM Topic 4"/>
-    <w:basedOn w:val="Heading4"/>
+    <w:basedOn w:val="Kop4"/>
     <w:link w:val="MMTopic4Char"/>
     <w:uiPriority w:val="6"/>
     <w:rsid w:val="00B92CC0"/>
@@ -20430,10 +20405,10 @@
       <w:lang w:val="nl-NL" w:eastAsia="zh-CN"/>
     </w:rPr>
   </w:style>
-  <w:style w:type="paragraph" w:styleId="TOC7">
+  <w:style w:type="paragraph" w:styleId="Inhopg7">
     <w:name w:val="toc 7"/>
-    <w:basedOn w:val="Normal"/>
-    <w:next w:val="Normal"/>
+    <w:basedOn w:val="Standaard"/>
+    <w:next w:val="Standaard"/>
     <w:autoRedefine/>
     <w:uiPriority w:val="45"/>
     <w:unhideWhenUsed/>
@@ -20452,10 +20427,10 @@
       <w:lang w:val="nl-NL" w:eastAsia="nl-NL"/>
     </w:rPr>
   </w:style>
-  <w:style w:type="paragraph" w:styleId="TOC8">
+  <w:style w:type="paragraph" w:styleId="Inhopg8">
     <w:name w:val="toc 8"/>
-    <w:basedOn w:val="Normal"/>
-    <w:next w:val="Normal"/>
+    <w:basedOn w:val="Standaard"/>
+    <w:next w:val="Standaard"/>
     <w:autoRedefine/>
     <w:uiPriority w:val="45"/>
     <w:unhideWhenUsed/>
@@ -20474,10 +20449,10 @@
       <w:lang w:val="nl-NL" w:eastAsia="nl-NL"/>
     </w:rPr>
   </w:style>
-  <w:style w:type="paragraph" w:styleId="TOC9">
+  <w:style w:type="paragraph" w:styleId="Inhopg9">
     <w:name w:val="toc 9"/>
-    <w:basedOn w:val="Normal"/>
-    <w:next w:val="Normal"/>
+    <w:basedOn w:val="Standaard"/>
+    <w:next w:val="Standaard"/>
     <w:autoRedefine/>
     <w:uiPriority w:val="45"/>
     <w:unhideWhenUsed/>
@@ -20509,7 +20484,7 @@
   </w:style>
   <w:style w:type="paragraph" w:customStyle="1" w:styleId="western">
     <w:name w:val="western"/>
-    <w:basedOn w:val="Normal"/>
+    <w:basedOn w:val="Standaard"/>
     <w:uiPriority w:val="99"/>
     <w:rsid w:val="00B92CC0"/>
     <w:pPr>
@@ -20527,7 +20502,7 @@
   </w:style>
   <w:style w:type="paragraph" w:customStyle="1" w:styleId="Preface">
     <w:name w:val="Preface"/>
-    <w:basedOn w:val="Heading1"/>
+    <w:basedOn w:val="Kop1"/>
     <w:autoRedefine/>
     <w:uiPriority w:val="99"/>
     <w:rsid w:val="00B92CC0"/>
@@ -20554,10 +20529,10 @@
       <w:lang w:val="nl-NL" w:eastAsia="nl-NL"/>
     </w:rPr>
   </w:style>
-  <w:style w:type="paragraph" w:styleId="Bibliography">
+  <w:style w:type="paragraph" w:styleId="Bibliografie">
     <w:name w:val="Bibliography"/>
-    <w:basedOn w:val="Normal"/>
-    <w:next w:val="Normal"/>
+    <w:basedOn w:val="Standaard"/>
+    <w:next w:val="Standaard"/>
     <w:uiPriority w:val="43"/>
     <w:rsid w:val="00B92CC0"/>
     <w:pPr>
@@ -20573,9 +20548,9 @@
       <w:lang w:val="nl-NL" w:eastAsia="nl-NL"/>
     </w:rPr>
   </w:style>
-  <w:style w:type="table" w:styleId="TableSimple3">
+  <w:style w:type="table" w:styleId="Eenvoudigetabel3">
     <w:name w:val="Table Simple 3"/>
-    <w:basedOn w:val="TableNormal"/>
+    <w:basedOn w:val="Standaardtabel"/>
     <w:uiPriority w:val="99"/>
     <w:rsid w:val="00B92CC0"/>
     <w:rPr>
@@ -20606,9 +20581,9 @@
       </w:tcPr>
     </w:tblStylePr>
   </w:style>
-  <w:style w:type="table" w:styleId="TableProfessional">
+  <w:style w:type="table" w:styleId="Professioneletabel">
     <w:name w:val="Table Professional"/>
-    <w:basedOn w:val="TableNormal"/>
+    <w:basedOn w:val="Standaardtabel"/>
     <w:uiPriority w:val="99"/>
     <w:rsid w:val="00B92CC0"/>
     <w:rPr>
@@ -20641,9 +20616,9 @@
       </w:tcPr>
     </w:tblStylePr>
   </w:style>
-  <w:style w:type="table" w:styleId="TableColumns4">
+  <w:style w:type="table" w:styleId="Tabelkolommen4">
     <w:name w:val="Table Columns 4"/>
-    <w:basedOn w:val="TableNormal"/>
+    <w:basedOn w:val="Standaardtabel"/>
     <w:uiPriority w:val="99"/>
     <w:rsid w:val="00B92CC0"/>
     <w:rPr>
@@ -20713,7 +20688,7 @@
   </w:style>
   <w:style w:type="paragraph" w:customStyle="1" w:styleId="Text">
     <w:name w:val="Text"/>
-    <w:basedOn w:val="Normal"/>
+    <w:basedOn w:val="Standaard"/>
     <w:link w:val="TextCar"/>
     <w:uiPriority w:val="6"/>
     <w:rsid w:val="00B92CC0"/>
@@ -20733,8 +20708,8 @@
   </w:style>
   <w:style w:type="paragraph" w:customStyle="1" w:styleId="Bijlage">
     <w:name w:val="Bijlage"/>
-    <w:basedOn w:val="Normal"/>
-    <w:next w:val="Normal"/>
+    <w:basedOn w:val="Standaard"/>
+    <w:next w:val="Standaard"/>
     <w:uiPriority w:val="99"/>
     <w:rsid w:val="00B92CC0"/>
     <w:pPr>
@@ -20757,9 +20732,9 @@
       <w:lang w:val="nl-NL"/>
     </w:rPr>
   </w:style>
-  <w:style w:type="table" w:styleId="TableSimple2">
+  <w:style w:type="table" w:styleId="Eenvoudigetabel2">
     <w:name w:val="Table Simple 2"/>
-    <w:basedOn w:val="TableNormal"/>
+    <w:basedOn w:val="Standaardtabel"/>
     <w:uiPriority w:val="99"/>
     <w:rsid w:val="00B92CC0"/>
     <w:rPr>
@@ -20853,9 +20828,9 @@
       </w:tcPr>
     </w:tblStylePr>
   </w:style>
-  <w:style w:type="table" w:styleId="TableSubtle1">
+  <w:style w:type="table" w:styleId="Verfijndetabel1">
     <w:name w:val="Table Subtle 1"/>
-    <w:basedOn w:val="TableNormal"/>
+    <w:basedOn w:val="Standaardtabel"/>
     <w:uiPriority w:val="99"/>
     <w:rsid w:val="00B92CC0"/>
     <w:rPr>
@@ -20945,9 +20920,9 @@
       </w:tcPr>
     </w:tblStylePr>
   </w:style>
-  <w:style w:type="table" w:styleId="LightShading-Accent5">
+  <w:style w:type="table" w:styleId="Lichtearcering-accent5">
     <w:name w:val="Light Shading Accent 5"/>
-    <w:basedOn w:val="TableNormal"/>
+    <w:basedOn w:val="Standaardtabel"/>
     <w:uiPriority w:val="99"/>
     <w:rsid w:val="00B92CC0"/>
     <w:rPr>
@@ -21040,9 +21015,9 @@
       </w:tcPr>
     </w:tblStylePr>
   </w:style>
-  <w:style w:type="table" w:styleId="TableColumns3">
+  <w:style w:type="table" w:styleId="Tabelkolommen3">
     <w:name w:val="Table Columns 3"/>
-    <w:basedOn w:val="TableNormal"/>
+    <w:basedOn w:val="Standaardtabel"/>
     <w:uiPriority w:val="99"/>
     <w:rsid w:val="00B92CC0"/>
     <w:rPr>
@@ -21146,9 +21121,9 @@
       </w:tcPr>
     </w:tblStylePr>
   </w:style>
-  <w:style w:type="table" w:styleId="TableColorful1">
+  <w:style w:type="table" w:styleId="Kleurrijketabel1">
     <w:name w:val="Table Colorful 1"/>
-    <w:basedOn w:val="TableNormal"/>
+    <w:basedOn w:val="Standaardtabel"/>
     <w:uiPriority w:val="99"/>
     <w:rsid w:val="00B92CC0"/>
     <w:rPr>
@@ -21279,9 +21254,9 @@
       </w:tblCellMar>
     </w:tblPr>
   </w:style>
-  <w:style w:type="table" w:styleId="MediumShading1-Accent5">
+  <w:style w:type="table" w:styleId="Gemiddeldearcering1-accent5">
     <w:name w:val="Medium Shading 1 Accent 5"/>
-    <w:basedOn w:val="TableNormal"/>
+    <w:basedOn w:val="Standaardtabel"/>
     <w:uiPriority w:val="99"/>
     <w:rsid w:val="00B92CC0"/>
     <w:rPr>
@@ -21381,7 +21356,7 @@
   </w:style>
   <w:style w:type="paragraph" w:customStyle="1" w:styleId="agendatitel">
     <w:name w:val="agendatitel"/>
-    <w:basedOn w:val="Normal"/>
+    <w:basedOn w:val="Standaard"/>
     <w:uiPriority w:val="99"/>
     <w:rsid w:val="00B92CC0"/>
     <w:pPr>
@@ -21427,7 +21402,7 @@
   </w:style>
   <w:style w:type="table" w:customStyle="1" w:styleId="MediumShading1-Accent12">
     <w:name w:val="Medium Shading 1 - Accent 12"/>
-    <w:basedOn w:val="TableNormal"/>
+    <w:basedOn w:val="Standaardtabel"/>
     <w:uiPriority w:val="63"/>
     <w:rsid w:val="00B92CC0"/>
     <w:rPr>
@@ -21525,9 +21500,9 @@
       </w:tcPr>
     </w:tblStylePr>
   </w:style>
-  <w:style w:type="table" w:styleId="LightList-Accent5">
+  <w:style w:type="table" w:styleId="Lichtelijst-accent5">
     <w:name w:val="Light List Accent 5"/>
-    <w:basedOn w:val="TableNormal"/>
+    <w:basedOn w:val="Standaardtabel"/>
     <w:uiPriority w:val="61"/>
     <w:rsid w:val="00B92CC0"/>
     <w:rPr>
@@ -21611,9 +21586,9 @@
       </w:tcPr>
     </w:tblStylePr>
   </w:style>
-  <w:style w:type="table" w:styleId="MediumGrid3-Accent5">
+  <w:style w:type="table" w:styleId="Gemiddeldraster3-accent5">
     <w:name w:val="Medium Grid 3 Accent 5"/>
-    <w:basedOn w:val="TableNormal"/>
+    <w:basedOn w:val="Standaardtabel"/>
     <w:uiPriority w:val="69"/>
     <w:rsid w:val="00B92CC0"/>
     <w:rPr>
@@ -21746,9 +21721,9 @@
       </w:tcPr>
     </w:tblStylePr>
   </w:style>
-  <w:style w:type="table" w:styleId="MediumGrid3-Accent1">
+  <w:style w:type="table" w:styleId="Gemiddeldraster3-accent1">
     <w:name w:val="Medium Grid 3 Accent 1"/>
-    <w:basedOn w:val="TableNormal"/>
+    <w:basedOn w:val="Standaardtabel"/>
     <w:uiPriority w:val="69"/>
     <w:rsid w:val="00B92CC0"/>
     <w:rPr>
@@ -21891,7 +21866,7 @@
     <w:uiPriority w:val="6"/>
     <w:rsid w:val="00B92CC0"/>
   </w:style>
-  <w:style w:type="character" w:styleId="Strong">
+  <w:style w:type="character" w:styleId="Zwaar">
     <w:name w:val="Strong"/>
     <w:uiPriority w:val="6"/>
     <w:rsid w:val="00B92CC0"/>
@@ -21900,9 +21875,9 @@
       <w:bCs/>
     </w:rPr>
   </w:style>
-  <w:style w:type="table" w:styleId="TableGrid1">
+  <w:style w:type="table" w:styleId="Tabelraster1">
     <w:name w:val="Table Grid 1"/>
-    <w:basedOn w:val="TableNormal"/>
+    <w:basedOn w:val="Standaardtabel"/>
     <w:rsid w:val="00B92CC0"/>
     <w:rPr>
       <w:rFonts w:ascii="Times New Roman" w:eastAsia="Times New Roman" w:hAnsi="Times New Roman"/>
@@ -21973,9 +21948,9 @@
       <w:lang w:val="nl-NL" w:eastAsia="en-US"/>
     </w:rPr>
   </w:style>
-  <w:style w:type="table" w:styleId="MediumShading1-Accent1">
+  <w:style w:type="table" w:styleId="Gemiddeldearcering1-accent1">
     <w:name w:val="Medium Shading 1 Accent 1"/>
-    <w:basedOn w:val="TableNormal"/>
+    <w:basedOn w:val="Standaardtabel"/>
     <w:uiPriority w:val="63"/>
     <w:rsid w:val="00B92CC0"/>
     <w:rPr>
@@ -22085,7 +22060,7 @@
       <w:szCs w:val="20"/>
     </w:rPr>
   </w:style>
-  <w:style w:type="character" w:styleId="EndnoteReference">
+  <w:style w:type="character" w:styleId="Eindnootmarkering">
     <w:name w:val="endnote reference"/>
     <w:uiPriority w:val="6"/>
     <w:semiHidden/>
@@ -22097,7 +22072,7 @@
   </w:style>
   <w:style w:type="paragraph" w:customStyle="1" w:styleId="Appendix">
     <w:name w:val="Appendix"/>
-    <w:basedOn w:val="Heading1"/>
+    <w:basedOn w:val="Kop1"/>
     <w:link w:val="AppendixChar"/>
     <w:uiPriority w:val="6"/>
     <w:rsid w:val="00B92CC0"/>
@@ -22125,7 +22100,7 @@
   </w:style>
   <w:style w:type="paragraph" w:customStyle="1" w:styleId="AppendixII">
     <w:name w:val="Appendix I.I"/>
-    <w:basedOn w:val="Heading2"/>
+    <w:basedOn w:val="Kop2"/>
     <w:link w:val="AppendixIIChar"/>
     <w:uiPriority w:val="6"/>
     <w:rsid w:val="00B92CC0"/>
@@ -22168,7 +22143,7 @@
   </w:style>
   <w:style w:type="paragraph" w:customStyle="1" w:styleId="Applevel2">
     <w:name w:val="App level 2"/>
-    <w:basedOn w:val="Heading2"/>
+    <w:basedOn w:val="Kop2"/>
     <w:next w:val="Appendix"/>
     <w:link w:val="Applevel2Char"/>
     <w:uiPriority w:val="6"/>
@@ -22211,7 +22186,7 @@
   </w:style>
   <w:style w:type="paragraph" w:customStyle="1" w:styleId="AIIIIII">
     <w:name w:val="A I.II.III"/>
-    <w:basedOn w:val="Heading3"/>
+    <w:basedOn w:val="Kop3"/>
     <w:link w:val="AIIIIIIChar"/>
     <w:uiPriority w:val="6"/>
     <w:rsid w:val="00B92CC0"/>
@@ -22290,7 +22265,7 @@
   </w:style>
   <w:style w:type="paragraph" w:customStyle="1" w:styleId="RecPracBullet">
     <w:name w:val="Rec Prac Bullet"/>
-    <w:basedOn w:val="ListParagraph"/>
+    <w:basedOn w:val="Lijstalinea"/>
     <w:link w:val="RecPracBulletChar"/>
     <w:uiPriority w:val="6"/>
     <w:rsid w:val="00B92CC0"/>
@@ -22321,10 +22296,10 @@
       <w:lang w:val="en-US" w:eastAsia="nl-NL"/>
     </w:rPr>
   </w:style>
-  <w:style w:type="paragraph" w:styleId="DocumentMap">
+  <w:style w:type="paragraph" w:styleId="Documentstructuur">
     <w:name w:val="Document Map"/>
-    <w:basedOn w:val="Normal"/>
-    <w:link w:val="DocumentMapChar"/>
+    <w:basedOn w:val="Standaard"/>
+    <w:link w:val="DocumentstructuurChar"/>
     <w:uiPriority w:val="99"/>
     <w:semiHidden/>
     <w:unhideWhenUsed/>
@@ -22338,10 +22313,10 @@
       <w:szCs w:val="16"/>
     </w:rPr>
   </w:style>
-  <w:style w:type="character" w:customStyle="1" w:styleId="DocumentMapChar">
-    <w:name w:val="Document Map Char"/>
-    <w:basedOn w:val="DefaultParagraphFont"/>
-    <w:link w:val="DocumentMap"/>
+  <w:style w:type="character" w:customStyle="1" w:styleId="DocumentstructuurChar">
+    <w:name w:val="Documentstructuur Char"/>
+    <w:basedOn w:val="Standaardalinea-lettertype"/>
+    <w:link w:val="Documentstructuur"/>
     <w:uiPriority w:val="99"/>
     <w:semiHidden/>
     <w:rsid w:val="004E1F63"/>
@@ -22621,7 +22596,7 @@
 </file>
 
 <file path=customXml/itemProps1.xml><?xml version="1.0" encoding="utf-8"?>
-<ds:datastoreItem xmlns:ds="http://schemas.openxmlformats.org/officeDocument/2006/customXml" ds:itemID="{BA677C8B-8444-4972-931E-857CD8A4B112}">
+<ds:datastoreItem xmlns:ds="http://schemas.openxmlformats.org/officeDocument/2006/customXml" ds:itemID="{1D365C9E-472C-4349-86FB-1A44D1E2FED3}">
   <ds:schemaRefs>
     <ds:schemaRef ds:uri="http://schemas.openxmlformats.org/officeDocument/2006/bibliography"/>
   </ds:schemaRefs>

</xml_diff>

<commit_message>
Completed the table of contents
</commit_message>
<xml_diff>
--- a/usef-doc/USEF The Framework Implemented - Installation Manual.docx
+++ b/usef-doc/USEF The Framework Implemented - Installation Manual.docx
@@ -33,7 +33,7 @@
           <w:color w:val="auto"/>
           <w:sz w:val="22"/>
           <w:szCs w:val="22"/>
-          <w:lang w:val="en-GB" w:eastAsia="en-GB"/>
+          <w:lang w:eastAsia="nl-NL"/>
         </w:rPr>
       </w:pPr>
       <w:r>
@@ -73,7 +73,7 @@
           <w:color w:val="auto"/>
           <w:sz w:val="22"/>
           <w:szCs w:val="22"/>
-          <w:lang w:val="en-GB" w:eastAsia="en-GB"/>
+          <w:lang w:eastAsia="nl-NL"/>
         </w:rPr>
         <w:tab/>
       </w:r>
@@ -90,13 +90,13 @@
         <w:fldChar w:fldCharType="begin"/>
       </w:r>
       <w:r>
-        <w:instrText xml:space="preserve"> PAGEREF _Toc437416707 \h </w:instrText>
+        <w:instrText xml:space="preserve"> PAGEREF _Toc462909245 \h </w:instrText>
       </w:r>
       <w:r>
         <w:fldChar w:fldCharType="separate"/>
       </w:r>
       <w:r>
-        <w:t>2</w:t>
+        <w:t>3</w:t>
       </w:r>
       <w:r>
         <w:fldChar w:fldCharType="end"/>
@@ -112,7 +112,7 @@
           <w:rFonts w:asciiTheme="minorHAnsi" w:eastAsiaTheme="minorEastAsia" w:hAnsiTheme="minorHAnsi" w:cstheme="minorBidi"/>
           <w:sz w:val="22"/>
           <w:szCs w:val="22"/>
-          <w:lang w:val="en-GB" w:eastAsia="en-GB"/>
+          <w:lang w:eastAsia="nl-NL"/>
         </w:rPr>
       </w:pPr>
       <w:r>
@@ -123,7 +123,7 @@
           <w:rFonts w:asciiTheme="minorHAnsi" w:eastAsiaTheme="minorEastAsia" w:hAnsiTheme="minorHAnsi" w:cstheme="minorBidi"/>
           <w:sz w:val="22"/>
           <w:szCs w:val="22"/>
-          <w:lang w:val="en-GB" w:eastAsia="en-GB"/>
+          <w:lang w:eastAsia="nl-NL"/>
         </w:rPr>
         <w:tab/>
       </w:r>
@@ -137,13 +137,13 @@
         <w:fldChar w:fldCharType="begin"/>
       </w:r>
       <w:r>
-        <w:instrText xml:space="preserve"> PAGEREF _Toc437416708 \h </w:instrText>
+        <w:instrText xml:space="preserve"> PAGEREF _Toc462909246 \h </w:instrText>
       </w:r>
       <w:r>
         <w:fldChar w:fldCharType="separate"/>
       </w:r>
       <w:r>
-        <w:t>2</w:t>
+        <w:t>3</w:t>
       </w:r>
       <w:r>
         <w:fldChar w:fldCharType="end"/>
@@ -159,7 +159,7 @@
           <w:rFonts w:asciiTheme="minorHAnsi" w:eastAsiaTheme="minorEastAsia" w:hAnsiTheme="minorHAnsi" w:cstheme="minorBidi"/>
           <w:sz w:val="22"/>
           <w:szCs w:val="22"/>
-          <w:lang w:val="en-GB" w:eastAsia="en-GB"/>
+          <w:lang w:eastAsia="nl-NL"/>
         </w:rPr>
       </w:pPr>
       <w:r>
@@ -170,7 +170,7 @@
           <w:rFonts w:asciiTheme="minorHAnsi" w:eastAsiaTheme="minorEastAsia" w:hAnsiTheme="minorHAnsi" w:cstheme="minorBidi"/>
           <w:sz w:val="22"/>
           <w:szCs w:val="22"/>
-          <w:lang w:val="en-GB" w:eastAsia="en-GB"/>
+          <w:lang w:eastAsia="nl-NL"/>
         </w:rPr>
         <w:tab/>
       </w:r>
@@ -184,13 +184,13 @@
         <w:fldChar w:fldCharType="begin"/>
       </w:r>
       <w:r>
-        <w:instrText xml:space="preserve"> PAGEREF _Toc437416709 \h </w:instrText>
+        <w:instrText xml:space="preserve"> PAGEREF _Toc462909247 \h </w:instrText>
       </w:r>
       <w:r>
         <w:fldChar w:fldCharType="separate"/>
       </w:r>
       <w:r>
-        <w:t>2</w:t>
+        <w:t>3</w:t>
       </w:r>
       <w:r>
         <w:fldChar w:fldCharType="end"/>
@@ -206,7 +206,7 @@
           <w:rFonts w:asciiTheme="minorHAnsi" w:eastAsiaTheme="minorEastAsia" w:hAnsiTheme="minorHAnsi" w:cstheme="minorBidi"/>
           <w:sz w:val="22"/>
           <w:szCs w:val="22"/>
-          <w:lang w:val="en-GB" w:eastAsia="en-GB"/>
+          <w:lang w:eastAsia="nl-NL"/>
         </w:rPr>
       </w:pPr>
       <w:r>
@@ -217,7 +217,7 @@
           <w:rFonts w:asciiTheme="minorHAnsi" w:eastAsiaTheme="minorEastAsia" w:hAnsiTheme="minorHAnsi" w:cstheme="minorBidi"/>
           <w:sz w:val="22"/>
           <w:szCs w:val="22"/>
-          <w:lang w:val="en-GB" w:eastAsia="en-GB"/>
+          <w:lang w:eastAsia="nl-NL"/>
         </w:rPr>
         <w:tab/>
       </w:r>
@@ -231,13 +231,13 @@
         <w:fldChar w:fldCharType="begin"/>
       </w:r>
       <w:r>
-        <w:instrText xml:space="preserve"> PAGEREF _Toc437416710 \h </w:instrText>
+        <w:instrText xml:space="preserve"> PAGEREF _Toc462909248 \h </w:instrText>
       </w:r>
       <w:r>
         <w:fldChar w:fldCharType="separate"/>
       </w:r>
       <w:r>
-        <w:t>2</w:t>
+        <w:t>3</w:t>
       </w:r>
       <w:r>
         <w:fldChar w:fldCharType="end"/>
@@ -252,7 +252,7 @@
           <w:color w:val="auto"/>
           <w:sz w:val="22"/>
           <w:szCs w:val="22"/>
-          <w:lang w:val="en-GB" w:eastAsia="en-GB"/>
+          <w:lang w:eastAsia="nl-NL"/>
         </w:rPr>
       </w:pPr>
       <w:r>
@@ -265,7 +265,7 @@
           <w:color w:val="auto"/>
           <w:sz w:val="22"/>
           <w:szCs w:val="22"/>
-          <w:lang w:val="en-GB" w:eastAsia="en-GB"/>
+          <w:lang w:eastAsia="nl-NL"/>
         </w:rPr>
         <w:tab/>
       </w:r>
@@ -279,13 +279,13 @@
         <w:fldChar w:fldCharType="begin"/>
       </w:r>
       <w:r>
-        <w:instrText xml:space="preserve"> PAGEREF _Toc437416711 \h </w:instrText>
+        <w:instrText xml:space="preserve"> PAGEREF _Toc462909249 \h </w:instrText>
       </w:r>
       <w:r>
         <w:fldChar w:fldCharType="separate"/>
       </w:r>
       <w:r>
-        <w:t>3</w:t>
+        <w:t>4</w:t>
       </w:r>
       <w:r>
         <w:fldChar w:fldCharType="end"/>
@@ -301,7 +301,7 @@
           <w:rFonts w:asciiTheme="minorHAnsi" w:eastAsiaTheme="minorEastAsia" w:hAnsiTheme="minorHAnsi" w:cstheme="minorBidi"/>
           <w:sz w:val="22"/>
           <w:szCs w:val="22"/>
-          <w:lang w:val="en-GB" w:eastAsia="en-GB"/>
+          <w:lang w:eastAsia="nl-NL"/>
         </w:rPr>
       </w:pPr>
       <w:r>
@@ -312,7 +312,7 @@
           <w:rFonts w:asciiTheme="minorHAnsi" w:eastAsiaTheme="minorEastAsia" w:hAnsiTheme="minorHAnsi" w:cstheme="minorBidi"/>
           <w:sz w:val="22"/>
           <w:szCs w:val="22"/>
-          <w:lang w:val="en-GB" w:eastAsia="en-GB"/>
+          <w:lang w:eastAsia="nl-NL"/>
         </w:rPr>
         <w:tab/>
       </w:r>
@@ -326,13 +326,13 @@
         <w:fldChar w:fldCharType="begin"/>
       </w:r>
       <w:r>
-        <w:instrText xml:space="preserve"> PAGEREF _Toc437416712 \h </w:instrText>
+        <w:instrText xml:space="preserve"> PAGEREF _Toc462909250 \h </w:instrText>
       </w:r>
       <w:r>
         <w:fldChar w:fldCharType="separate"/>
       </w:r>
       <w:r>
-        <w:t>3</w:t>
+        <w:t>4</w:t>
       </w:r>
       <w:r>
         <w:fldChar w:fldCharType="end"/>
@@ -347,7 +347,7 @@
           <w:color w:val="auto"/>
           <w:sz w:val="22"/>
           <w:szCs w:val="22"/>
-          <w:lang w:val="en-GB" w:eastAsia="en-GB"/>
+          <w:lang w:eastAsia="nl-NL"/>
         </w:rPr>
       </w:pPr>
       <w:r>
@@ -360,7 +360,7 @@
           <w:color w:val="auto"/>
           <w:sz w:val="22"/>
           <w:szCs w:val="22"/>
-          <w:lang w:val="en-GB" w:eastAsia="en-GB"/>
+          <w:lang w:eastAsia="nl-NL"/>
         </w:rPr>
         <w:tab/>
       </w:r>
@@ -374,13 +374,13 @@
         <w:fldChar w:fldCharType="begin"/>
       </w:r>
       <w:r>
-        <w:instrText xml:space="preserve"> PAGEREF _Toc437416713 \h </w:instrText>
+        <w:instrText xml:space="preserve"> PAGEREF _Toc462909251 \h </w:instrText>
       </w:r>
       <w:r>
         <w:fldChar w:fldCharType="separate"/>
       </w:r>
       <w:r>
-        <w:t>4</w:t>
+        <w:t>5</w:t>
       </w:r>
       <w:r>
         <w:fldChar w:fldCharType="end"/>
@@ -396,7 +396,7 @@
           <w:rFonts w:asciiTheme="minorHAnsi" w:eastAsiaTheme="minorEastAsia" w:hAnsiTheme="minorHAnsi" w:cstheme="minorBidi"/>
           <w:sz w:val="22"/>
           <w:szCs w:val="22"/>
-          <w:lang w:val="en-GB" w:eastAsia="en-GB"/>
+          <w:lang w:eastAsia="nl-NL"/>
         </w:rPr>
       </w:pPr>
       <w:r>
@@ -407,7 +407,7 @@
           <w:rFonts w:asciiTheme="minorHAnsi" w:eastAsiaTheme="minorEastAsia" w:hAnsiTheme="minorHAnsi" w:cstheme="minorBidi"/>
           <w:sz w:val="22"/>
           <w:szCs w:val="22"/>
-          <w:lang w:val="en-GB" w:eastAsia="en-GB"/>
+          <w:lang w:eastAsia="nl-NL"/>
         </w:rPr>
         <w:tab/>
       </w:r>
@@ -421,13 +421,13 @@
         <w:fldChar w:fldCharType="begin"/>
       </w:r>
       <w:r>
-        <w:instrText xml:space="preserve"> PAGEREF _Toc437416714 \h </w:instrText>
+        <w:instrText xml:space="preserve"> PAGEREF _Toc462909252 \h </w:instrText>
       </w:r>
       <w:r>
         <w:fldChar w:fldCharType="separate"/>
       </w:r>
       <w:r>
-        <w:t>4</w:t>
+        <w:t>5</w:t>
       </w:r>
       <w:r>
         <w:fldChar w:fldCharType="end"/>
@@ -443,7 +443,7 @@
           <w:rFonts w:asciiTheme="minorHAnsi" w:eastAsiaTheme="minorEastAsia" w:hAnsiTheme="minorHAnsi" w:cstheme="minorBidi"/>
           <w:sz w:val="22"/>
           <w:szCs w:val="22"/>
-          <w:lang w:val="en-GB" w:eastAsia="en-GB"/>
+          <w:lang w:eastAsia="nl-NL"/>
         </w:rPr>
       </w:pPr>
       <w:r>
@@ -454,7 +454,7 @@
           <w:rFonts w:asciiTheme="minorHAnsi" w:eastAsiaTheme="minorEastAsia" w:hAnsiTheme="minorHAnsi" w:cstheme="minorBidi"/>
           <w:sz w:val="22"/>
           <w:szCs w:val="22"/>
-          <w:lang w:val="en-GB" w:eastAsia="en-GB"/>
+          <w:lang w:eastAsia="nl-NL"/>
         </w:rPr>
         <w:tab/>
       </w:r>
@@ -468,13 +468,13 @@
         <w:fldChar w:fldCharType="begin"/>
       </w:r>
       <w:r>
-        <w:instrText xml:space="preserve"> PAGEREF _Toc437416715 \h </w:instrText>
+        <w:instrText xml:space="preserve"> PAGEREF _Toc462909253 \h </w:instrText>
       </w:r>
       <w:r>
         <w:fldChar w:fldCharType="separate"/>
       </w:r>
       <w:r>
-        <w:t>4</w:t>
+        <w:t>5</w:t>
       </w:r>
       <w:r>
         <w:fldChar w:fldCharType="end"/>
@@ -490,7 +490,7 @@
           <w:rFonts w:asciiTheme="minorHAnsi" w:eastAsiaTheme="minorEastAsia" w:hAnsiTheme="minorHAnsi" w:cstheme="minorBidi"/>
           <w:sz w:val="22"/>
           <w:szCs w:val="22"/>
-          <w:lang w:val="en-GB" w:eastAsia="en-GB"/>
+          <w:lang w:eastAsia="nl-NL"/>
         </w:rPr>
       </w:pPr>
       <w:r>
@@ -501,7 +501,7 @@
           <w:rFonts w:asciiTheme="minorHAnsi" w:eastAsiaTheme="minorEastAsia" w:hAnsiTheme="minorHAnsi" w:cstheme="minorBidi"/>
           <w:sz w:val="22"/>
           <w:szCs w:val="22"/>
-          <w:lang w:val="en-GB" w:eastAsia="en-GB"/>
+          <w:lang w:eastAsia="nl-NL"/>
         </w:rPr>
         <w:tab/>
       </w:r>
@@ -515,13 +515,13 @@
         <w:fldChar w:fldCharType="begin"/>
       </w:r>
       <w:r>
-        <w:instrText xml:space="preserve"> PAGEREF _Toc437416716 \h </w:instrText>
+        <w:instrText xml:space="preserve"> PAGEREF _Toc462909254 \h </w:instrText>
       </w:r>
       <w:r>
         <w:fldChar w:fldCharType="separate"/>
       </w:r>
       <w:r>
-        <w:t>4</w:t>
+        <w:t>5</w:t>
       </w:r>
       <w:r>
         <w:fldChar w:fldCharType="end"/>
@@ -537,7 +537,7 @@
           <w:rFonts w:asciiTheme="minorHAnsi" w:eastAsiaTheme="minorEastAsia" w:hAnsiTheme="minorHAnsi" w:cstheme="minorBidi"/>
           <w:sz w:val="22"/>
           <w:szCs w:val="22"/>
-          <w:lang w:val="en-GB" w:eastAsia="en-GB"/>
+          <w:lang w:eastAsia="nl-NL"/>
         </w:rPr>
       </w:pPr>
       <w:r>
@@ -548,7 +548,7 @@
           <w:rFonts w:asciiTheme="minorHAnsi" w:eastAsiaTheme="minorEastAsia" w:hAnsiTheme="minorHAnsi" w:cstheme="minorBidi"/>
           <w:sz w:val="22"/>
           <w:szCs w:val="22"/>
-          <w:lang w:val="en-GB" w:eastAsia="en-GB"/>
+          <w:lang w:eastAsia="nl-NL"/>
         </w:rPr>
         <w:tab/>
       </w:r>
@@ -562,13 +562,13 @@
         <w:fldChar w:fldCharType="begin"/>
       </w:r>
       <w:r>
-        <w:instrText xml:space="preserve"> PAGEREF _Toc437416717 \h </w:instrText>
+        <w:instrText xml:space="preserve"> PAGEREF _Toc462909255 \h </w:instrText>
       </w:r>
       <w:r>
         <w:fldChar w:fldCharType="separate"/>
       </w:r>
       <w:r>
-        <w:t>5</w:t>
+        <w:t>6</w:t>
       </w:r>
       <w:r>
         <w:fldChar w:fldCharType="end"/>
@@ -584,7 +584,7 @@
           <w:rFonts w:asciiTheme="minorHAnsi" w:eastAsiaTheme="minorEastAsia" w:hAnsiTheme="minorHAnsi" w:cstheme="minorBidi"/>
           <w:sz w:val="22"/>
           <w:szCs w:val="22"/>
-          <w:lang w:val="en-GB" w:eastAsia="en-GB"/>
+          <w:lang w:eastAsia="nl-NL"/>
         </w:rPr>
       </w:pPr>
       <w:r>
@@ -595,7 +595,7 @@
           <w:rFonts w:asciiTheme="minorHAnsi" w:eastAsiaTheme="minorEastAsia" w:hAnsiTheme="minorHAnsi" w:cstheme="minorBidi"/>
           <w:sz w:val="22"/>
           <w:szCs w:val="22"/>
-          <w:lang w:val="en-GB" w:eastAsia="en-GB"/>
+          <w:lang w:eastAsia="nl-NL"/>
         </w:rPr>
         <w:tab/>
       </w:r>
@@ -609,13 +609,13 @@
         <w:fldChar w:fldCharType="begin"/>
       </w:r>
       <w:r>
-        <w:instrText xml:space="preserve"> PAGEREF _Toc437416718 \h </w:instrText>
+        <w:instrText xml:space="preserve"> PAGEREF _Toc462909256 \h </w:instrText>
       </w:r>
       <w:r>
         <w:fldChar w:fldCharType="separate"/>
       </w:r>
       <w:r>
-        <w:t>5</w:t>
+        <w:t>6</w:t>
       </w:r>
       <w:r>
         <w:fldChar w:fldCharType="end"/>
@@ -631,7 +631,7 @@
           <w:rFonts w:asciiTheme="minorHAnsi" w:eastAsiaTheme="minorEastAsia" w:hAnsiTheme="minorHAnsi" w:cstheme="minorBidi"/>
           <w:sz w:val="22"/>
           <w:szCs w:val="22"/>
-          <w:lang w:val="en-GB" w:eastAsia="en-GB"/>
+          <w:lang w:eastAsia="nl-NL"/>
         </w:rPr>
       </w:pPr>
       <w:r>
@@ -642,7 +642,7 @@
           <w:rFonts w:asciiTheme="minorHAnsi" w:eastAsiaTheme="minorEastAsia" w:hAnsiTheme="minorHAnsi" w:cstheme="minorBidi"/>
           <w:sz w:val="22"/>
           <w:szCs w:val="22"/>
-          <w:lang w:val="en-GB" w:eastAsia="en-GB"/>
+          <w:lang w:eastAsia="nl-NL"/>
         </w:rPr>
         <w:tab/>
       </w:r>
@@ -656,13 +656,13 @@
         <w:fldChar w:fldCharType="begin"/>
       </w:r>
       <w:r>
-        <w:instrText xml:space="preserve"> PAGEREF _Toc437416719 \h </w:instrText>
+        <w:instrText xml:space="preserve"> PAGEREF _Toc462909257 \h </w:instrText>
       </w:r>
       <w:r>
         <w:fldChar w:fldCharType="separate"/>
       </w:r>
       <w:r>
-        <w:t>6</w:t>
+        <w:t>7</w:t>
       </w:r>
       <w:r>
         <w:fldChar w:fldCharType="end"/>
@@ -677,7 +677,7 @@
           <w:color w:val="auto"/>
           <w:sz w:val="22"/>
           <w:szCs w:val="22"/>
-          <w:lang w:val="en-GB" w:eastAsia="en-GB"/>
+          <w:lang w:eastAsia="nl-NL"/>
         </w:rPr>
       </w:pPr>
       <w:r>
@@ -690,7 +690,7 @@
           <w:color w:val="auto"/>
           <w:sz w:val="22"/>
           <w:szCs w:val="22"/>
-          <w:lang w:val="en-GB" w:eastAsia="en-GB"/>
+          <w:lang w:eastAsia="nl-NL"/>
         </w:rPr>
         <w:tab/>
       </w:r>
@@ -704,13 +704,13 @@
         <w:fldChar w:fldCharType="begin"/>
       </w:r>
       <w:r>
-        <w:instrText xml:space="preserve"> PAGEREF _Toc437416720 \h </w:instrText>
+        <w:instrText xml:space="preserve"> PAGEREF _Toc462909258 \h </w:instrText>
       </w:r>
       <w:r>
         <w:fldChar w:fldCharType="separate"/>
       </w:r>
       <w:r>
-        <w:t>8</w:t>
+        <w:t>9</w:t>
       </w:r>
       <w:r>
         <w:fldChar w:fldCharType="end"/>
@@ -726,7 +726,7 @@
           <w:rFonts w:asciiTheme="minorHAnsi" w:eastAsiaTheme="minorEastAsia" w:hAnsiTheme="minorHAnsi" w:cstheme="minorBidi"/>
           <w:sz w:val="22"/>
           <w:szCs w:val="22"/>
-          <w:lang w:val="en-GB" w:eastAsia="en-GB"/>
+          <w:lang w:val="nl-NL" w:eastAsia="nl-NL"/>
         </w:rPr>
       </w:pPr>
       <w:r>
@@ -737,7 +737,7 @@
           <w:rFonts w:asciiTheme="minorHAnsi" w:eastAsiaTheme="minorEastAsia" w:hAnsiTheme="minorHAnsi" w:cstheme="minorBidi"/>
           <w:sz w:val="22"/>
           <w:szCs w:val="22"/>
-          <w:lang w:val="en-GB" w:eastAsia="en-GB"/>
+          <w:lang w:val="nl-NL" w:eastAsia="nl-NL"/>
         </w:rPr>
         <w:tab/>
       </w:r>
@@ -751,13 +751,13 @@
         <w:fldChar w:fldCharType="begin"/>
       </w:r>
       <w:r>
-        <w:instrText xml:space="preserve"> PAGEREF _Toc437416721 \h </w:instrText>
+        <w:instrText xml:space="preserve"> PAGEREF _Toc462909259 \h </w:instrText>
       </w:r>
       <w:r>
         <w:fldChar w:fldCharType="separate"/>
       </w:r>
       <w:r>
-        <w:t>8</w:t>
+        <w:t>9</w:t>
       </w:r>
       <w:r>
         <w:fldChar w:fldCharType="end"/>
@@ -773,7 +773,7 @@
           <w:rFonts w:asciiTheme="minorHAnsi" w:eastAsiaTheme="minorEastAsia" w:hAnsiTheme="minorHAnsi" w:cstheme="minorBidi"/>
           <w:sz w:val="22"/>
           <w:szCs w:val="22"/>
-          <w:lang w:val="en-GB" w:eastAsia="en-GB"/>
+          <w:lang w:eastAsia="nl-NL"/>
         </w:rPr>
       </w:pPr>
       <w:r>
@@ -784,7 +784,7 @@
           <w:rFonts w:asciiTheme="minorHAnsi" w:eastAsiaTheme="minorEastAsia" w:hAnsiTheme="minorHAnsi" w:cstheme="minorBidi"/>
           <w:sz w:val="22"/>
           <w:szCs w:val="22"/>
-          <w:lang w:val="en-GB" w:eastAsia="en-GB"/>
+          <w:lang w:eastAsia="nl-NL"/>
         </w:rPr>
         <w:tab/>
       </w:r>
@@ -798,13 +798,13 @@
         <w:fldChar w:fldCharType="begin"/>
       </w:r>
       <w:r>
-        <w:instrText xml:space="preserve"> PAGEREF _Toc437416722 \h </w:instrText>
+        <w:instrText xml:space="preserve"> PAGEREF _Toc462909260 \h </w:instrText>
       </w:r>
       <w:r>
         <w:fldChar w:fldCharType="separate"/>
       </w:r>
       <w:r>
-        <w:t>8</w:t>
+        <w:t>9</w:t>
       </w:r>
       <w:r>
         <w:fldChar w:fldCharType="end"/>
@@ -820,7 +820,7 @@
           <w:rFonts w:asciiTheme="minorHAnsi" w:eastAsiaTheme="minorEastAsia" w:hAnsiTheme="minorHAnsi" w:cstheme="minorBidi"/>
           <w:sz w:val="22"/>
           <w:szCs w:val="22"/>
-          <w:lang w:val="en-GB" w:eastAsia="en-GB"/>
+          <w:lang w:eastAsia="nl-NL"/>
         </w:rPr>
       </w:pPr>
       <w:r>
@@ -831,7 +831,7 @@
           <w:rFonts w:asciiTheme="minorHAnsi" w:eastAsiaTheme="minorEastAsia" w:hAnsiTheme="minorHAnsi" w:cstheme="minorBidi"/>
           <w:sz w:val="22"/>
           <w:szCs w:val="22"/>
-          <w:lang w:val="en-GB" w:eastAsia="en-GB"/>
+          <w:lang w:eastAsia="nl-NL"/>
         </w:rPr>
         <w:tab/>
       </w:r>
@@ -845,13 +845,13 @@
         <w:fldChar w:fldCharType="begin"/>
       </w:r>
       <w:r>
-        <w:instrText xml:space="preserve"> PAGEREF _Toc437416723 \h </w:instrText>
+        <w:instrText xml:space="preserve"> PAGEREF _Toc462909261 \h </w:instrText>
       </w:r>
       <w:r>
         <w:fldChar w:fldCharType="separate"/>
       </w:r>
       <w:r>
-        <w:t>8</w:t>
+        <w:t>9</w:t>
       </w:r>
       <w:r>
         <w:fldChar w:fldCharType="end"/>
@@ -867,7 +867,7 @@
           <w:rFonts w:asciiTheme="minorHAnsi" w:eastAsiaTheme="minorEastAsia" w:hAnsiTheme="minorHAnsi" w:cstheme="minorBidi"/>
           <w:sz w:val="22"/>
           <w:szCs w:val="22"/>
-          <w:lang w:val="en-GB" w:eastAsia="en-GB"/>
+          <w:lang w:eastAsia="nl-NL"/>
         </w:rPr>
       </w:pPr>
       <w:r>
@@ -878,7 +878,7 @@
           <w:rFonts w:asciiTheme="minorHAnsi" w:eastAsiaTheme="minorEastAsia" w:hAnsiTheme="minorHAnsi" w:cstheme="minorBidi"/>
           <w:sz w:val="22"/>
           <w:szCs w:val="22"/>
-          <w:lang w:val="en-GB" w:eastAsia="en-GB"/>
+          <w:lang w:eastAsia="nl-NL"/>
         </w:rPr>
         <w:tab/>
       </w:r>
@@ -892,13 +892,13 @@
         <w:fldChar w:fldCharType="begin"/>
       </w:r>
       <w:r>
-        <w:instrText xml:space="preserve"> PAGEREF _Toc437416724 \h </w:instrText>
+        <w:instrText xml:space="preserve"> PAGEREF _Toc462909262 \h </w:instrText>
       </w:r>
       <w:r>
         <w:fldChar w:fldCharType="separate"/>
       </w:r>
       <w:r>
-        <w:t>10</w:t>
+        <w:t>11</w:t>
       </w:r>
       <w:r>
         <w:fldChar w:fldCharType="end"/>
@@ -914,7 +914,7 @@
           <w:rFonts w:asciiTheme="minorHAnsi" w:eastAsiaTheme="minorEastAsia" w:hAnsiTheme="minorHAnsi" w:cstheme="minorBidi"/>
           <w:sz w:val="22"/>
           <w:szCs w:val="22"/>
-          <w:lang w:val="en-GB" w:eastAsia="en-GB"/>
+          <w:lang w:eastAsia="nl-NL"/>
         </w:rPr>
       </w:pPr>
       <w:r>
@@ -925,7 +925,7 @@
           <w:rFonts w:asciiTheme="minorHAnsi" w:eastAsiaTheme="minorEastAsia" w:hAnsiTheme="minorHAnsi" w:cstheme="minorBidi"/>
           <w:sz w:val="22"/>
           <w:szCs w:val="22"/>
-          <w:lang w:val="en-GB" w:eastAsia="en-GB"/>
+          <w:lang w:eastAsia="nl-NL"/>
         </w:rPr>
         <w:tab/>
       </w:r>
@@ -939,13 +939,13 @@
         <w:fldChar w:fldCharType="begin"/>
       </w:r>
       <w:r>
-        <w:instrText xml:space="preserve"> PAGEREF _Toc437416725 \h </w:instrText>
+        <w:instrText xml:space="preserve"> PAGEREF _Toc462909263 \h </w:instrText>
       </w:r>
       <w:r>
         <w:fldChar w:fldCharType="separate"/>
       </w:r>
       <w:r>
-        <w:t>10</w:t>
+        <w:t>11</w:t>
       </w:r>
       <w:r>
         <w:fldChar w:fldCharType="end"/>
@@ -961,7 +961,7 @@
           <w:rFonts w:asciiTheme="minorHAnsi" w:eastAsiaTheme="minorEastAsia" w:hAnsiTheme="minorHAnsi" w:cstheme="minorBidi"/>
           <w:sz w:val="22"/>
           <w:szCs w:val="22"/>
-          <w:lang w:val="en-GB" w:eastAsia="en-GB"/>
+          <w:lang w:eastAsia="nl-NL"/>
         </w:rPr>
       </w:pPr>
       <w:r>
@@ -972,7 +972,7 @@
           <w:rFonts w:asciiTheme="minorHAnsi" w:eastAsiaTheme="minorEastAsia" w:hAnsiTheme="minorHAnsi" w:cstheme="minorBidi"/>
           <w:sz w:val="22"/>
           <w:szCs w:val="22"/>
-          <w:lang w:val="en-GB" w:eastAsia="en-GB"/>
+          <w:lang w:eastAsia="nl-NL"/>
         </w:rPr>
         <w:tab/>
       </w:r>
@@ -986,13 +986,13 @@
         <w:fldChar w:fldCharType="begin"/>
       </w:r>
       <w:r>
-        <w:instrText xml:space="preserve"> PAGEREF _Toc437416726 \h </w:instrText>
+        <w:instrText xml:space="preserve"> PAGEREF _Toc462909264 \h </w:instrText>
       </w:r>
       <w:r>
         <w:fldChar w:fldCharType="separate"/>
       </w:r>
       <w:r>
-        <w:t>11</w:t>
+        <w:t>12</w:t>
       </w:r>
       <w:r>
         <w:fldChar w:fldCharType="end"/>
@@ -1007,7 +1007,7 @@
           <w:color w:val="auto"/>
           <w:sz w:val="22"/>
           <w:szCs w:val="22"/>
-          <w:lang w:val="en-GB" w:eastAsia="en-GB"/>
+          <w:lang w:eastAsia="nl-NL"/>
         </w:rPr>
       </w:pPr>
       <w:r>
@@ -1020,7 +1020,7 @@
           <w:color w:val="auto"/>
           <w:sz w:val="22"/>
           <w:szCs w:val="22"/>
-          <w:lang w:val="en-GB" w:eastAsia="en-GB"/>
+          <w:lang w:eastAsia="nl-NL"/>
         </w:rPr>
         <w:tab/>
       </w:r>
@@ -1034,13 +1034,13 @@
         <w:fldChar w:fldCharType="begin"/>
       </w:r>
       <w:r>
-        <w:instrText xml:space="preserve"> PAGEREF _Toc437416727 \h </w:instrText>
+        <w:instrText xml:space="preserve"> PAGEREF _Toc462909265 \h </w:instrText>
       </w:r>
       <w:r>
         <w:fldChar w:fldCharType="separate"/>
       </w:r>
       <w:r>
-        <w:t>12</w:t>
+        <w:t>13</w:t>
       </w:r>
       <w:r>
         <w:fldChar w:fldCharType="end"/>
@@ -1056,7 +1056,7 @@
           <w:rFonts w:asciiTheme="minorHAnsi" w:eastAsiaTheme="minorEastAsia" w:hAnsiTheme="minorHAnsi" w:cstheme="minorBidi"/>
           <w:sz w:val="22"/>
           <w:szCs w:val="22"/>
-          <w:lang w:val="en-GB" w:eastAsia="en-GB"/>
+          <w:lang w:eastAsia="nl-NL"/>
         </w:rPr>
       </w:pPr>
       <w:r>
@@ -1067,7 +1067,7 @@
           <w:rFonts w:asciiTheme="minorHAnsi" w:eastAsiaTheme="minorEastAsia" w:hAnsiTheme="minorHAnsi" w:cstheme="minorBidi"/>
           <w:sz w:val="22"/>
           <w:szCs w:val="22"/>
-          <w:lang w:val="en-GB" w:eastAsia="en-GB"/>
+          <w:lang w:eastAsia="nl-NL"/>
         </w:rPr>
         <w:tab/>
       </w:r>
@@ -1081,13 +1081,13 @@
         <w:fldChar w:fldCharType="begin"/>
       </w:r>
       <w:r>
-        <w:instrText xml:space="preserve"> PAGEREF _Toc437416728 \h </w:instrText>
+        <w:instrText xml:space="preserve"> PAGEREF _Toc462909266 \h </w:instrText>
       </w:r>
       <w:r>
         <w:fldChar w:fldCharType="separate"/>
       </w:r>
       <w:r>
-        <w:t>12</w:t>
+        <w:t>13</w:t>
       </w:r>
       <w:r>
         <w:fldChar w:fldCharType="end"/>
@@ -1103,7 +1103,7 @@
           <w:rFonts w:asciiTheme="minorHAnsi" w:eastAsiaTheme="minorEastAsia" w:hAnsiTheme="minorHAnsi" w:cstheme="minorBidi"/>
           <w:sz w:val="22"/>
           <w:szCs w:val="22"/>
-          <w:lang w:val="en-GB" w:eastAsia="en-GB"/>
+          <w:lang w:eastAsia="nl-NL"/>
         </w:rPr>
       </w:pPr>
       <w:r>
@@ -1114,7 +1114,7 @@
           <w:rFonts w:asciiTheme="minorHAnsi" w:eastAsiaTheme="minorEastAsia" w:hAnsiTheme="minorHAnsi" w:cstheme="minorBidi"/>
           <w:sz w:val="22"/>
           <w:szCs w:val="22"/>
-          <w:lang w:val="en-GB" w:eastAsia="en-GB"/>
+          <w:lang w:eastAsia="nl-NL"/>
         </w:rPr>
         <w:tab/>
       </w:r>
@@ -1128,13 +1128,13 @@
         <w:fldChar w:fldCharType="begin"/>
       </w:r>
       <w:r>
-        <w:instrText xml:space="preserve"> PAGEREF _Toc437416729 \h </w:instrText>
+        <w:instrText xml:space="preserve"> PAGEREF _Toc462909267 \h </w:instrText>
       </w:r>
       <w:r>
         <w:fldChar w:fldCharType="separate"/>
       </w:r>
       <w:r>
-        <w:t>12</w:t>
+        <w:t>13</w:t>
       </w:r>
       <w:r>
         <w:fldChar w:fldCharType="end"/>
@@ -1150,7 +1150,7 @@
           <w:rFonts w:asciiTheme="minorHAnsi" w:eastAsiaTheme="minorEastAsia" w:hAnsiTheme="minorHAnsi" w:cstheme="minorBidi"/>
           <w:sz w:val="22"/>
           <w:szCs w:val="22"/>
-          <w:lang w:val="en-GB" w:eastAsia="en-GB"/>
+          <w:lang w:eastAsia="nl-NL"/>
         </w:rPr>
       </w:pPr>
       <w:r>
@@ -1164,7 +1164,7 @@
           <w:rFonts w:asciiTheme="minorHAnsi" w:eastAsiaTheme="minorEastAsia" w:hAnsiTheme="minorHAnsi" w:cstheme="minorBidi"/>
           <w:sz w:val="22"/>
           <w:szCs w:val="22"/>
-          <w:lang w:val="en-GB" w:eastAsia="en-GB"/>
+          <w:lang w:eastAsia="nl-NL"/>
         </w:rPr>
         <w:tab/>
       </w:r>
@@ -1181,13 +1181,13 @@
         <w:fldChar w:fldCharType="begin"/>
       </w:r>
       <w:r>
-        <w:instrText xml:space="preserve"> PAGEREF _Toc437416730 \h </w:instrText>
+        <w:instrText xml:space="preserve"> PAGEREF _Toc462909268 \h </w:instrText>
       </w:r>
       <w:r>
         <w:fldChar w:fldCharType="separate"/>
       </w:r>
       <w:r>
-        <w:t>13</w:t>
+        <w:t>14</w:t>
       </w:r>
       <w:r>
         <w:fldChar w:fldCharType="end"/>
@@ -1203,7 +1203,7 @@
           <w:rFonts w:asciiTheme="minorHAnsi" w:eastAsiaTheme="minorEastAsia" w:hAnsiTheme="minorHAnsi" w:cstheme="minorBidi"/>
           <w:sz w:val="22"/>
           <w:szCs w:val="22"/>
-          <w:lang w:val="en-GB" w:eastAsia="en-GB"/>
+          <w:lang w:eastAsia="nl-NL"/>
         </w:rPr>
       </w:pPr>
       <w:r>
@@ -1214,7 +1214,7 @@
           <w:rFonts w:asciiTheme="minorHAnsi" w:eastAsiaTheme="minorEastAsia" w:hAnsiTheme="minorHAnsi" w:cstheme="minorBidi"/>
           <w:sz w:val="22"/>
           <w:szCs w:val="22"/>
-          <w:lang w:val="en-GB" w:eastAsia="en-GB"/>
+          <w:lang w:eastAsia="nl-NL"/>
         </w:rPr>
         <w:tab/>
       </w:r>
@@ -1228,13 +1228,13 @@
         <w:fldChar w:fldCharType="begin"/>
       </w:r>
       <w:r>
-        <w:instrText xml:space="preserve"> PAGEREF _Toc437416731 \h </w:instrText>
+        <w:instrText xml:space="preserve"> PAGEREF _Toc462909269 \h </w:instrText>
       </w:r>
       <w:r>
         <w:fldChar w:fldCharType="separate"/>
       </w:r>
       <w:r>
-        <w:t>13</w:t>
+        <w:t>14</w:t>
       </w:r>
       <w:r>
         <w:fldChar w:fldCharType="end"/>
@@ -1250,7 +1250,7 @@
           <w:rFonts w:asciiTheme="minorHAnsi" w:eastAsiaTheme="minorEastAsia" w:hAnsiTheme="minorHAnsi" w:cstheme="minorBidi"/>
           <w:sz w:val="22"/>
           <w:szCs w:val="22"/>
-          <w:lang w:val="en-GB" w:eastAsia="en-GB"/>
+          <w:lang w:eastAsia="nl-NL"/>
         </w:rPr>
       </w:pPr>
       <w:r>
@@ -1261,7 +1261,7 @@
           <w:rFonts w:asciiTheme="minorHAnsi" w:eastAsiaTheme="minorEastAsia" w:hAnsiTheme="minorHAnsi" w:cstheme="minorBidi"/>
           <w:sz w:val="22"/>
           <w:szCs w:val="22"/>
-          <w:lang w:val="en-GB" w:eastAsia="en-GB"/>
+          <w:lang w:eastAsia="nl-NL"/>
         </w:rPr>
         <w:tab/>
       </w:r>
@@ -1275,13 +1275,13 @@
         <w:fldChar w:fldCharType="begin"/>
       </w:r>
       <w:r>
-        <w:instrText xml:space="preserve"> PAGEREF _Toc437416732 \h </w:instrText>
+        <w:instrText xml:space="preserve"> PAGEREF _Toc462909270 \h </w:instrText>
       </w:r>
       <w:r>
         <w:fldChar w:fldCharType="separate"/>
       </w:r>
       <w:r>
-        <w:t>14</w:t>
+        <w:t>15</w:t>
       </w:r>
       <w:r>
         <w:fldChar w:fldCharType="end"/>
@@ -1297,7 +1297,7 @@
           <w:rFonts w:asciiTheme="minorHAnsi" w:eastAsiaTheme="minorEastAsia" w:hAnsiTheme="minorHAnsi" w:cstheme="minorBidi"/>
           <w:sz w:val="22"/>
           <w:szCs w:val="22"/>
-          <w:lang w:val="en-GB" w:eastAsia="en-GB"/>
+          <w:lang w:eastAsia="nl-NL"/>
         </w:rPr>
       </w:pPr>
       <w:r>
@@ -1308,7 +1308,7 @@
           <w:rFonts w:asciiTheme="minorHAnsi" w:eastAsiaTheme="minorEastAsia" w:hAnsiTheme="minorHAnsi" w:cstheme="minorBidi"/>
           <w:sz w:val="22"/>
           <w:szCs w:val="22"/>
-          <w:lang w:val="en-GB" w:eastAsia="en-GB"/>
+          <w:lang w:eastAsia="nl-NL"/>
         </w:rPr>
         <w:tab/>
       </w:r>
@@ -1322,13 +1322,13 @@
         <w:fldChar w:fldCharType="begin"/>
       </w:r>
       <w:r>
-        <w:instrText xml:space="preserve"> PAGEREF _Toc437416733 \h </w:instrText>
+        <w:instrText xml:space="preserve"> PAGEREF _Toc462909271 \h </w:instrText>
       </w:r>
       <w:r>
         <w:fldChar w:fldCharType="separate"/>
       </w:r>
       <w:r>
-        <w:t>14</w:t>
+        <w:t>15</w:t>
       </w:r>
       <w:r>
         <w:fldChar w:fldCharType="end"/>
@@ -1343,7 +1343,7 @@
           <w:color w:val="auto"/>
           <w:sz w:val="22"/>
           <w:szCs w:val="22"/>
-          <w:lang w:val="en-GB" w:eastAsia="en-GB"/>
+          <w:lang w:eastAsia="nl-NL"/>
         </w:rPr>
       </w:pPr>
       <w:r>
@@ -1356,7 +1356,7 @@
           <w:color w:val="auto"/>
           <w:sz w:val="22"/>
           <w:szCs w:val="22"/>
-          <w:lang w:val="en-GB" w:eastAsia="en-GB"/>
+          <w:lang w:eastAsia="nl-NL"/>
         </w:rPr>
         <w:tab/>
       </w:r>
@@ -1370,13 +1370,13 @@
         <w:fldChar w:fldCharType="begin"/>
       </w:r>
       <w:r>
-        <w:instrText xml:space="preserve"> PAGEREF _Toc437416734 \h </w:instrText>
+        <w:instrText xml:space="preserve"> PAGEREF _Toc462909272 \h </w:instrText>
       </w:r>
       <w:r>
         <w:fldChar w:fldCharType="separate"/>
       </w:r>
       <w:r>
-        <w:t>16</w:t>
+        <w:t>17</w:t>
       </w:r>
       <w:r>
         <w:fldChar w:fldCharType="end"/>
@@ -1392,7 +1392,7 @@
           <w:rFonts w:asciiTheme="minorHAnsi" w:eastAsiaTheme="minorEastAsia" w:hAnsiTheme="minorHAnsi" w:cstheme="minorBidi"/>
           <w:sz w:val="22"/>
           <w:szCs w:val="22"/>
-          <w:lang w:val="en-GB" w:eastAsia="en-GB"/>
+          <w:lang w:eastAsia="nl-NL"/>
         </w:rPr>
       </w:pPr>
       <w:r>
@@ -1403,7 +1403,7 @@
           <w:rFonts w:asciiTheme="minorHAnsi" w:eastAsiaTheme="minorEastAsia" w:hAnsiTheme="minorHAnsi" w:cstheme="minorBidi"/>
           <w:sz w:val="22"/>
           <w:szCs w:val="22"/>
-          <w:lang w:val="en-GB" w:eastAsia="en-GB"/>
+          <w:lang w:eastAsia="nl-NL"/>
         </w:rPr>
         <w:tab/>
       </w:r>
@@ -1417,13 +1417,13 @@
         <w:fldChar w:fldCharType="begin"/>
       </w:r>
       <w:r>
-        <w:instrText xml:space="preserve"> PAGEREF _Toc437416735 \h </w:instrText>
+        <w:instrText xml:space="preserve"> PAGEREF _Toc462909273 \h </w:instrText>
       </w:r>
       <w:r>
         <w:fldChar w:fldCharType="separate"/>
       </w:r>
       <w:r>
-        <w:t>16</w:t>
+        <w:t>17</w:t>
       </w:r>
       <w:r>
         <w:fldChar w:fldCharType="end"/>
@@ -1439,7 +1439,7 @@
           <w:rFonts w:asciiTheme="minorHAnsi" w:eastAsiaTheme="minorEastAsia" w:hAnsiTheme="minorHAnsi" w:cstheme="minorBidi"/>
           <w:sz w:val="22"/>
           <w:szCs w:val="22"/>
-          <w:lang w:val="en-GB" w:eastAsia="en-GB"/>
+          <w:lang w:eastAsia="nl-NL"/>
         </w:rPr>
       </w:pPr>
       <w:r>
@@ -1450,7 +1450,7 @@
           <w:rFonts w:asciiTheme="minorHAnsi" w:eastAsiaTheme="minorEastAsia" w:hAnsiTheme="minorHAnsi" w:cstheme="minorBidi"/>
           <w:sz w:val="22"/>
           <w:szCs w:val="22"/>
-          <w:lang w:val="en-GB" w:eastAsia="en-GB"/>
+          <w:lang w:eastAsia="nl-NL"/>
         </w:rPr>
         <w:tab/>
       </w:r>
@@ -1464,13 +1464,13 @@
         <w:fldChar w:fldCharType="begin"/>
       </w:r>
       <w:r>
-        <w:instrText xml:space="preserve"> PAGEREF _Toc437416736 \h </w:instrText>
+        <w:instrText xml:space="preserve"> PAGEREF _Toc462909274 \h </w:instrText>
       </w:r>
       <w:r>
         <w:fldChar w:fldCharType="separate"/>
       </w:r>
       <w:r>
-        <w:t>16</w:t>
+        <w:t>17</w:t>
       </w:r>
       <w:r>
         <w:fldChar w:fldCharType="end"/>
@@ -1486,7 +1486,7 @@
           <w:rFonts w:asciiTheme="minorHAnsi" w:eastAsiaTheme="minorEastAsia" w:hAnsiTheme="minorHAnsi" w:cstheme="minorBidi"/>
           <w:sz w:val="22"/>
           <w:szCs w:val="22"/>
-          <w:lang w:val="en-GB" w:eastAsia="en-GB"/>
+          <w:lang w:eastAsia="nl-NL"/>
         </w:rPr>
       </w:pPr>
       <w:r>
@@ -1497,7 +1497,7 @@
           <w:rFonts w:asciiTheme="minorHAnsi" w:eastAsiaTheme="minorEastAsia" w:hAnsiTheme="minorHAnsi" w:cstheme="minorBidi"/>
           <w:sz w:val="22"/>
           <w:szCs w:val="22"/>
-          <w:lang w:val="en-GB" w:eastAsia="en-GB"/>
+          <w:lang w:eastAsia="nl-NL"/>
         </w:rPr>
         <w:tab/>
       </w:r>
@@ -1511,13 +1511,13 @@
         <w:fldChar w:fldCharType="begin"/>
       </w:r>
       <w:r>
-        <w:instrText xml:space="preserve"> PAGEREF _Toc437416737 \h </w:instrText>
+        <w:instrText xml:space="preserve"> PAGEREF _Toc462909275 \h </w:instrText>
       </w:r>
       <w:r>
         <w:fldChar w:fldCharType="separate"/>
       </w:r>
       <w:r>
-        <w:t>16</w:t>
+        <w:t>17</w:t>
       </w:r>
       <w:r>
         <w:fldChar w:fldCharType="end"/>
@@ -1533,7 +1533,7 @@
           <w:rFonts w:asciiTheme="minorHAnsi" w:eastAsiaTheme="minorEastAsia" w:hAnsiTheme="minorHAnsi" w:cstheme="minorBidi"/>
           <w:sz w:val="22"/>
           <w:szCs w:val="22"/>
-          <w:lang w:val="en-GB" w:eastAsia="en-GB"/>
+          <w:lang w:eastAsia="nl-NL"/>
         </w:rPr>
       </w:pPr>
       <w:r>
@@ -1544,7 +1544,7 @@
           <w:rFonts w:asciiTheme="minorHAnsi" w:eastAsiaTheme="minorEastAsia" w:hAnsiTheme="minorHAnsi" w:cstheme="minorBidi"/>
           <w:sz w:val="22"/>
           <w:szCs w:val="22"/>
-          <w:lang w:val="en-GB" w:eastAsia="en-GB"/>
+          <w:lang w:eastAsia="nl-NL"/>
         </w:rPr>
         <w:tab/>
       </w:r>
@@ -1558,13 +1558,13 @@
         <w:fldChar w:fldCharType="begin"/>
       </w:r>
       <w:r>
-        <w:instrText xml:space="preserve"> PAGEREF _Toc437416738 \h </w:instrText>
+        <w:instrText xml:space="preserve"> PAGEREF _Toc462909276 \h </w:instrText>
       </w:r>
       <w:r>
         <w:fldChar w:fldCharType="separate"/>
       </w:r>
       <w:r>
-        <w:t>16</w:t>
+        <w:t>17</w:t>
       </w:r>
       <w:r>
         <w:fldChar w:fldCharType="end"/>
@@ -1579,7 +1579,7 @@
           <w:color w:val="auto"/>
           <w:sz w:val="22"/>
           <w:szCs w:val="22"/>
-          <w:lang w:val="en-GB" w:eastAsia="en-GB"/>
+          <w:lang w:eastAsia="nl-NL"/>
         </w:rPr>
       </w:pPr>
       <w:r>
@@ -1595,7 +1595,7 @@
           <w:color w:val="auto"/>
           <w:sz w:val="22"/>
           <w:szCs w:val="22"/>
-          <w:lang w:val="en-GB" w:eastAsia="en-GB"/>
+          <w:lang w:eastAsia="nl-NL"/>
         </w:rPr>
         <w:tab/>
       </w:r>
@@ -1612,13 +1612,13 @@
         <w:fldChar w:fldCharType="begin"/>
       </w:r>
       <w:r>
-        <w:instrText xml:space="preserve"> PAGEREF _Toc437416739 \h </w:instrText>
+        <w:instrText xml:space="preserve"> PAGEREF _Toc462909277 \h </w:instrText>
       </w:r>
       <w:r>
         <w:fldChar w:fldCharType="separate"/>
       </w:r>
       <w:r>
-        <w:t>17</w:t>
+        <w:t>18</w:t>
       </w:r>
       <w:r>
         <w:fldChar w:fldCharType="end"/>
@@ -1634,7 +1634,7 @@
           <w:rFonts w:asciiTheme="minorHAnsi" w:eastAsiaTheme="minorEastAsia" w:hAnsiTheme="minorHAnsi" w:cstheme="minorBidi"/>
           <w:sz w:val="22"/>
           <w:szCs w:val="22"/>
-          <w:lang w:val="en-GB" w:eastAsia="en-GB"/>
+          <w:lang w:eastAsia="nl-NL"/>
         </w:rPr>
       </w:pPr>
       <w:r>
@@ -1648,7 +1648,7 @@
           <w:rFonts w:asciiTheme="minorHAnsi" w:eastAsiaTheme="minorEastAsia" w:hAnsiTheme="minorHAnsi" w:cstheme="minorBidi"/>
           <w:sz w:val="22"/>
           <w:szCs w:val="22"/>
-          <w:lang w:val="en-GB" w:eastAsia="en-GB"/>
+          <w:lang w:eastAsia="nl-NL"/>
         </w:rPr>
         <w:tab/>
       </w:r>
@@ -1665,13 +1665,13 @@
         <w:fldChar w:fldCharType="begin"/>
       </w:r>
       <w:r>
-        <w:instrText xml:space="preserve"> PAGEREF _Toc437416740 \h </w:instrText>
+        <w:instrText xml:space="preserve"> PAGEREF _Toc462909278 \h </w:instrText>
       </w:r>
       <w:r>
         <w:fldChar w:fldCharType="separate"/>
       </w:r>
       <w:r>
-        <w:t>17</w:t>
+        <w:t>18</w:t>
       </w:r>
       <w:r>
         <w:fldChar w:fldCharType="end"/>
@@ -1687,7 +1687,7 @@
           <w:rFonts w:asciiTheme="minorHAnsi" w:eastAsiaTheme="minorEastAsia" w:hAnsiTheme="minorHAnsi" w:cstheme="minorBidi"/>
           <w:sz w:val="22"/>
           <w:szCs w:val="22"/>
-          <w:lang w:val="en-GB" w:eastAsia="en-GB"/>
+          <w:lang w:eastAsia="nl-NL"/>
         </w:rPr>
       </w:pPr>
       <w:r>
@@ -1701,7 +1701,7 @@
           <w:rFonts w:asciiTheme="minorHAnsi" w:eastAsiaTheme="minorEastAsia" w:hAnsiTheme="minorHAnsi" w:cstheme="minorBidi"/>
           <w:sz w:val="22"/>
           <w:szCs w:val="22"/>
-          <w:lang w:val="en-GB" w:eastAsia="en-GB"/>
+          <w:lang w:eastAsia="nl-NL"/>
         </w:rPr>
         <w:tab/>
       </w:r>
@@ -1718,13 +1718,350 @@
         <w:fldChar w:fldCharType="begin"/>
       </w:r>
       <w:r>
-        <w:instrText xml:space="preserve"> PAGEREF _Toc437416741 \h </w:instrText>
+        <w:instrText xml:space="preserve"> PAGEREF _Toc462909279 \h </w:instrText>
       </w:r>
       <w:r>
         <w:fldChar w:fldCharType="separate"/>
       </w:r>
       <w:r>
-        <w:t>18</w:t>
+        <w:t>19</w:t>
+      </w:r>
+      <w:r>
+        <w:fldChar w:fldCharType="end"/>
+      </w:r>
+    </w:p>
+    <w:p>
+      <w:pPr>
+        <w:pStyle w:val="TOC1"/>
+        <w:rPr>
+          <w:rFonts w:asciiTheme="minorHAnsi" w:eastAsiaTheme="minorEastAsia" w:hAnsiTheme="minorHAnsi" w:cstheme="minorBidi"/>
+          <w:b w:val="0"/>
+          <w:color w:val="auto"/>
+          <w:sz w:val="22"/>
+          <w:szCs w:val="22"/>
+          <w:lang w:eastAsia="nl-NL"/>
+        </w:rPr>
+      </w:pPr>
+      <w:r>
+        <w:rPr>
+          <w:lang w:val="en-GB"/>
+        </w:rPr>
+        <w:t>8</w:t>
+      </w:r>
+      <w:r>
+        <w:rPr>
+          <w:rFonts w:asciiTheme="minorHAnsi" w:eastAsiaTheme="minorEastAsia" w:hAnsiTheme="minorHAnsi" w:cstheme="minorBidi"/>
+          <w:b w:val="0"/>
+          <w:color w:val="auto"/>
+          <w:sz w:val="22"/>
+          <w:szCs w:val="22"/>
+          <w:lang w:eastAsia="nl-NL"/>
+        </w:rPr>
+        <w:tab/>
+      </w:r>
+      <w:r>
+        <w:rPr>
+          <w:lang w:val="en-GB"/>
+        </w:rPr>
+        <w:t>Appendix – Uploading data</w:t>
+      </w:r>
+      <w:r>
+        <w:tab/>
+      </w:r>
+      <w:r>
+        <w:fldChar w:fldCharType="begin"/>
+      </w:r>
+      <w:r>
+        <w:instrText xml:space="preserve"> PAGEREF _Toc462909280 \h </w:instrText>
+      </w:r>
+      <w:r>
+        <w:fldChar w:fldCharType="separate"/>
+      </w:r>
+      <w:r>
+        <w:t>20</w:t>
+      </w:r>
+      <w:r>
+        <w:fldChar w:fldCharType="end"/>
+      </w:r>
+    </w:p>
+    <w:p>
+      <w:pPr>
+        <w:pStyle w:val="TOC2"/>
+        <w:tabs>
+          <w:tab w:val="left" w:pos="880"/>
+        </w:tabs>
+        <w:rPr>
+          <w:rFonts w:asciiTheme="minorHAnsi" w:eastAsiaTheme="minorEastAsia" w:hAnsiTheme="minorHAnsi" w:cstheme="minorBidi"/>
+          <w:sz w:val="22"/>
+          <w:szCs w:val="22"/>
+          <w:lang w:eastAsia="nl-NL"/>
+        </w:rPr>
+      </w:pPr>
+      <w:r>
+        <w:t>8.1</w:t>
+      </w:r>
+      <w:r>
+        <w:rPr>
+          <w:rFonts w:asciiTheme="minorHAnsi" w:eastAsiaTheme="minorEastAsia" w:hAnsiTheme="minorHAnsi" w:cstheme="minorBidi"/>
+          <w:sz w:val="22"/>
+          <w:szCs w:val="22"/>
+          <w:lang w:eastAsia="nl-NL"/>
+        </w:rPr>
+        <w:tab/>
+      </w:r>
+      <w:r>
+        <w:t>Uploading data</w:t>
+      </w:r>
+      <w:r>
+        <w:tab/>
+      </w:r>
+      <w:r>
+        <w:fldChar w:fldCharType="begin"/>
+      </w:r>
+      <w:r>
+        <w:instrText xml:space="preserve"> PAGEREF _Toc462909281 \h </w:instrText>
+      </w:r>
+      <w:r>
+        <w:fldChar w:fldCharType="separate"/>
+      </w:r>
+      <w:r>
+        <w:t>20</w:t>
+      </w:r>
+      <w:r>
+        <w:fldChar w:fldCharType="end"/>
+      </w:r>
+    </w:p>
+    <w:p>
+      <w:pPr>
+        <w:pStyle w:val="TOC2"/>
+        <w:tabs>
+          <w:tab w:val="left" w:pos="880"/>
+        </w:tabs>
+        <w:rPr>
+          <w:rFonts w:asciiTheme="minorHAnsi" w:eastAsiaTheme="minorEastAsia" w:hAnsiTheme="minorHAnsi" w:cstheme="minorBidi"/>
+          <w:sz w:val="22"/>
+          <w:szCs w:val="22"/>
+          <w:lang w:eastAsia="nl-NL"/>
+        </w:rPr>
+      </w:pPr>
+      <w:r>
+        <w:t>8.2</w:t>
+      </w:r>
+      <w:r>
+        <w:rPr>
+          <w:rFonts w:asciiTheme="minorHAnsi" w:eastAsiaTheme="minorEastAsia" w:hAnsiTheme="minorHAnsi" w:cstheme="minorBidi"/>
+          <w:sz w:val="22"/>
+          <w:szCs w:val="22"/>
+          <w:lang w:eastAsia="nl-NL"/>
+        </w:rPr>
+        <w:tab/>
+      </w:r>
+      <w:r>
+        <w:t>Aggregator</w:t>
+      </w:r>
+      <w:r>
+        <w:tab/>
+      </w:r>
+      <w:r>
+        <w:fldChar w:fldCharType="begin"/>
+      </w:r>
+      <w:r>
+        <w:instrText xml:space="preserve"> PAGEREF _Toc462909282 \h </w:instrText>
+      </w:r>
+      <w:r>
+        <w:fldChar w:fldCharType="separate"/>
+      </w:r>
+      <w:r>
+        <w:t>20</w:t>
+      </w:r>
+      <w:r>
+        <w:fldChar w:fldCharType="end"/>
+      </w:r>
+    </w:p>
+    <w:p>
+      <w:pPr>
+        <w:pStyle w:val="TOC2"/>
+        <w:tabs>
+          <w:tab w:val="left" w:pos="880"/>
+        </w:tabs>
+        <w:rPr>
+          <w:rFonts w:asciiTheme="minorHAnsi" w:eastAsiaTheme="minorEastAsia" w:hAnsiTheme="minorHAnsi" w:cstheme="minorBidi"/>
+          <w:sz w:val="22"/>
+          <w:szCs w:val="22"/>
+          <w:lang w:eastAsia="nl-NL"/>
+        </w:rPr>
+      </w:pPr>
+      <w:r>
+        <w:t>8.3</w:t>
+      </w:r>
+      <w:r>
+        <w:rPr>
+          <w:rFonts w:asciiTheme="minorHAnsi" w:eastAsiaTheme="minorEastAsia" w:hAnsiTheme="minorHAnsi" w:cstheme="minorBidi"/>
+          <w:sz w:val="22"/>
+          <w:szCs w:val="22"/>
+          <w:lang w:eastAsia="nl-NL"/>
+        </w:rPr>
+        <w:tab/>
+      </w:r>
+      <w:r>
+        <w:t>Balance Responsible Party</w:t>
+      </w:r>
+      <w:r>
+        <w:tab/>
+      </w:r>
+      <w:r>
+        <w:fldChar w:fldCharType="begin"/>
+      </w:r>
+      <w:r>
+        <w:instrText xml:space="preserve"> PAGEREF _Toc462909283 \h </w:instrText>
+      </w:r>
+      <w:r>
+        <w:fldChar w:fldCharType="separate"/>
+      </w:r>
+      <w:r>
+        <w:t>20</w:t>
+      </w:r>
+      <w:r>
+        <w:fldChar w:fldCharType="end"/>
+      </w:r>
+    </w:p>
+    <w:p>
+      <w:pPr>
+        <w:pStyle w:val="TOC2"/>
+        <w:tabs>
+          <w:tab w:val="left" w:pos="880"/>
+        </w:tabs>
+        <w:rPr>
+          <w:rFonts w:asciiTheme="minorHAnsi" w:eastAsiaTheme="minorEastAsia" w:hAnsiTheme="minorHAnsi" w:cstheme="minorBidi"/>
+          <w:sz w:val="22"/>
+          <w:szCs w:val="22"/>
+          <w:lang w:eastAsia="nl-NL"/>
+        </w:rPr>
+      </w:pPr>
+      <w:r>
+        <w:t>8.4</w:t>
+      </w:r>
+      <w:r>
+        <w:rPr>
+          <w:rFonts w:asciiTheme="minorHAnsi" w:eastAsiaTheme="minorEastAsia" w:hAnsiTheme="minorHAnsi" w:cstheme="minorBidi"/>
+          <w:sz w:val="22"/>
+          <w:szCs w:val="22"/>
+          <w:lang w:eastAsia="nl-NL"/>
+        </w:rPr>
+        <w:tab/>
+      </w:r>
+      <w:r>
+        <w:t>Common Reference Operator</w:t>
+      </w:r>
+      <w:r>
+        <w:tab/>
+      </w:r>
+      <w:r>
+        <w:fldChar w:fldCharType="begin"/>
+      </w:r>
+      <w:r>
+        <w:instrText xml:space="preserve"> PAGEREF _Toc462909284 \h </w:instrText>
+      </w:r>
+      <w:r>
+        <w:fldChar w:fldCharType="separate"/>
+      </w:r>
+      <w:r>
+        <w:t>21</w:t>
+      </w:r>
+      <w:r>
+        <w:fldChar w:fldCharType="end"/>
+      </w:r>
+    </w:p>
+    <w:p>
+      <w:pPr>
+        <w:pStyle w:val="TOC2"/>
+        <w:tabs>
+          <w:tab w:val="left" w:pos="880"/>
+        </w:tabs>
+        <w:rPr>
+          <w:rFonts w:asciiTheme="minorHAnsi" w:eastAsiaTheme="minorEastAsia" w:hAnsiTheme="minorHAnsi" w:cstheme="minorBidi"/>
+          <w:sz w:val="22"/>
+          <w:szCs w:val="22"/>
+          <w:lang w:eastAsia="nl-NL"/>
+        </w:rPr>
+      </w:pPr>
+      <w:r>
+        <w:t>8.5</w:t>
+      </w:r>
+      <w:r>
+        <w:rPr>
+          <w:rFonts w:asciiTheme="minorHAnsi" w:eastAsiaTheme="minorEastAsia" w:hAnsiTheme="minorHAnsi" w:cstheme="minorBidi"/>
+          <w:sz w:val="22"/>
+          <w:szCs w:val="22"/>
+          <w:lang w:eastAsia="nl-NL"/>
+        </w:rPr>
+        <w:tab/>
+      </w:r>
+      <w:r>
+        <w:t>Distribution System Operator</w:t>
+      </w:r>
+      <w:r>
+        <w:tab/>
+      </w:r>
+      <w:r>
+        <w:fldChar w:fldCharType="begin"/>
+      </w:r>
+      <w:r>
+        <w:instrText xml:space="preserve"> PAGEREF _Toc462909285 \h </w:instrText>
+      </w:r>
+      <w:r>
+        <w:fldChar w:fldCharType="separate"/>
+      </w:r>
+      <w:r>
+        <w:t>22</w:t>
+      </w:r>
+      <w:r>
+        <w:fldChar w:fldCharType="end"/>
+      </w:r>
+    </w:p>
+    <w:p>
+      <w:pPr>
+        <w:pStyle w:val="TOC2"/>
+        <w:tabs>
+          <w:tab w:val="left" w:pos="880"/>
+        </w:tabs>
+        <w:rPr>
+          <w:rFonts w:asciiTheme="minorHAnsi" w:eastAsiaTheme="minorEastAsia" w:hAnsiTheme="minorHAnsi" w:cstheme="minorBidi"/>
+          <w:sz w:val="22"/>
+          <w:szCs w:val="22"/>
+          <w:lang w:val="nl-NL" w:eastAsia="nl-NL"/>
+        </w:rPr>
+      </w:pPr>
+      <w:r>
+        <w:lastRenderedPageBreak/>
+        <w:t>8.1</w:t>
+      </w:r>
+      <w:r>
+        <w:rPr>
+          <w:rFonts w:asciiTheme="minorHAnsi" w:eastAsiaTheme="minorEastAsia" w:hAnsiTheme="minorHAnsi" w:cstheme="minorBidi"/>
+          <w:sz w:val="22"/>
+          <w:szCs w:val="22"/>
+          <w:lang w:val="nl-NL" w:eastAsia="nl-NL"/>
+        </w:rPr>
+        <w:tab/>
+      </w:r>
+      <w:r>
+        <w:t>Meter Data Company</w:t>
+      </w:r>
+      <w:r>
+        <w:tab/>
+      </w:r>
+      <w:r>
+        <w:fldChar w:fldCharType="begin"/>
+      </w:r>
+      <w:r>
+        <w:instrText xml:space="preserve"> PAGEREF _Toc462909286 \h </w:instrText>
+      </w:r>
+      <w:r>
+        <w:fldChar w:fldCharType="separate"/>
+      </w:r>
+      <w:r>
+        <w:t>22</w:t>
       </w:r>
       <w:r>
         <w:fldChar w:fldCharType="end"/>
@@ -1760,7 +2097,7 @@
         <w:lastRenderedPageBreak/>
         <w:br w:type="page"/>
       </w:r>
-      <w:bookmarkStart w:id="0" w:name="_Toc437416707"/>
+      <w:bookmarkStart w:id="0" w:name="_Toc462909245"/>
       <w:r>
         <w:rPr>
           <w:bCs w:val="0"/>
@@ -2031,7 +2368,7 @@
       <w:pPr>
         <w:pStyle w:val="Heading2"/>
       </w:pPr>
-      <w:bookmarkStart w:id="1" w:name="_Toc437416708"/>
+      <w:bookmarkStart w:id="1" w:name="_Toc462909246"/>
       <w:r>
         <w:t>About the</w:t>
       </w:r>
@@ -2114,12 +2451,12 @@
       <w:pPr>
         <w:pStyle w:val="Heading2"/>
       </w:pPr>
-      <w:bookmarkStart w:id="2" w:name="_Toc437416709"/>
-      <w:bookmarkStart w:id="3" w:name="_Toc408576309"/>
+      <w:bookmarkStart w:id="2" w:name="_Toc408576309"/>
+      <w:bookmarkStart w:id="3" w:name="_Toc462909247"/>
       <w:r>
         <w:t>References</w:t>
       </w:r>
-      <w:bookmarkEnd w:id="2"/>
+      <w:bookmarkEnd w:id="3"/>
     </w:p>
     <w:p>
       <w:pPr>
@@ -2689,7 +3026,7 @@
       <w:pPr>
         <w:pStyle w:val="Heading2"/>
       </w:pPr>
-      <w:bookmarkStart w:id="7" w:name="_Toc437416710"/>
+      <w:bookmarkStart w:id="7" w:name="_Toc462909248"/>
       <w:r>
         <w:t>Obtaining the source code</w:t>
       </w:r>
@@ -2845,7 +3182,7 @@
         <w:pStyle w:val="Heading1"/>
         <w:framePr w:wrap="notBeside"/>
       </w:pPr>
-      <w:bookmarkStart w:id="8" w:name="_Toc437416711"/>
+      <w:bookmarkStart w:id="8" w:name="_Toc462909249"/>
       <w:r>
         <w:lastRenderedPageBreak/>
         <w:t>Using USEF</w:t>
@@ -3013,7 +3350,7 @@
         <w:pStyle w:val="Heading2"/>
       </w:pPr>
       <w:bookmarkStart w:id="9" w:name="_Ref417994109"/>
-      <w:bookmarkStart w:id="10" w:name="_Toc437416712"/>
+      <w:bookmarkStart w:id="10" w:name="_Toc462909250"/>
       <w:r>
         <w:t>Environment variables</w:t>
       </w:r>
@@ -3135,7 +3472,7 @@
         <w:pStyle w:val="Heading1"/>
         <w:framePr w:wrap="notBeside"/>
       </w:pPr>
-      <w:bookmarkStart w:id="11" w:name="_Toc437416713"/>
+      <w:bookmarkStart w:id="11" w:name="_Toc462909251"/>
       <w:r>
         <w:lastRenderedPageBreak/>
         <w:t>Prerequisites</w:t>
@@ -3167,7 +3504,7 @@
       <w:pPr>
         <w:pStyle w:val="Heading2"/>
       </w:pPr>
-      <w:bookmarkStart w:id="12" w:name="_Toc437416714"/>
+      <w:bookmarkStart w:id="12" w:name="_Toc462909252"/>
       <w:r>
         <w:t>Oracle Java SE Development Kit 8 or OpenJDK JDK 8:</w:t>
       </w:r>
@@ -3265,7 +3602,7 @@
       <w:pPr>
         <w:pStyle w:val="Heading2"/>
       </w:pPr>
-      <w:bookmarkStart w:id="13" w:name="_Toc437416715"/>
+      <w:bookmarkStart w:id="13" w:name="_Toc462909253"/>
       <w:r>
         <w:t>Apache Maven</w:t>
       </w:r>
@@ -3374,7 +3711,7 @@
       <w:pPr>
         <w:pStyle w:val="Heading2"/>
       </w:pPr>
-      <w:bookmarkStart w:id="14" w:name="_Toc437416716"/>
+      <w:bookmarkStart w:id="14" w:name="_Toc462909254"/>
       <w:r>
         <w:t>H2</w:t>
       </w:r>
@@ -3587,7 +3924,7 @@
       <w:pPr>
         <w:pStyle w:val="Heading2"/>
       </w:pPr>
-      <w:bookmarkStart w:id="15" w:name="_Toc437416717"/>
+      <w:bookmarkStart w:id="15" w:name="_Toc462909255"/>
       <w:r>
         <w:t>Libsodium</w:t>
       </w:r>
@@ -3854,7 +4191,7 @@
       <w:pPr>
         <w:pStyle w:val="Heading2"/>
       </w:pPr>
-      <w:bookmarkStart w:id="16" w:name="_Toc437416718"/>
+      <w:bookmarkStart w:id="16" w:name="_Toc462909256"/>
       <w:r>
         <w:t>Root certificate (optional</w:t>
       </w:r>
@@ -4080,34 +4417,34 @@
       <w:pPr>
         <w:pStyle w:val="Heading2"/>
       </w:pPr>
-      <w:bookmarkStart w:id="17" w:name="_Toc437416719"/>
-      <w:bookmarkStart w:id="18" w:name="_Ref417993862"/>
+      <w:bookmarkStart w:id="17" w:name="_Ref417993862"/>
+      <w:bookmarkStart w:id="18" w:name="_Toc462909257"/>
       <w:r>
         <w:t>ISC BIND</w:t>
       </w:r>
+      <w:bookmarkEnd w:id="18"/>
+      <w:r>
+        <w:t xml:space="preserve"> </w:t>
+      </w:r>
+    </w:p>
+    <w:p/>
+    <w:p>
+      <w:r>
+        <w:t xml:space="preserve">Installing </w:t>
+      </w:r>
+      <w:r>
+        <w:t xml:space="preserve">ISC BIND </w:t>
+      </w:r>
+      <w:r>
+        <w:t xml:space="preserve">9.10.x </w:t>
+      </w:r>
+      <w:r>
+        <w:t xml:space="preserve">is </w:t>
+      </w:r>
+      <w:r>
+        <w:t>optional in demo environment, mandatory in production</w:t>
+      </w:r>
       <w:bookmarkEnd w:id="17"/>
-      <w:r>
-        <w:t xml:space="preserve"> </w:t>
-      </w:r>
-    </w:p>
-    <w:p/>
-    <w:p>
-      <w:r>
-        <w:t xml:space="preserve">Installing </w:t>
-      </w:r>
-      <w:r>
-        <w:t xml:space="preserve">ISC BIND </w:t>
-      </w:r>
-      <w:r>
-        <w:t xml:space="preserve">9.10.x </w:t>
-      </w:r>
-      <w:r>
-        <w:t xml:space="preserve">is </w:t>
-      </w:r>
-      <w:r>
-        <w:t>optional in demo environment, mandatory in production</w:t>
-      </w:r>
-      <w:bookmarkEnd w:id="18"/>
       <w:r>
         <w:t>.</w:t>
       </w:r>
@@ -4547,7 +4884,7 @@
         <w:pStyle w:val="Heading1"/>
         <w:framePr w:wrap="notBeside"/>
       </w:pPr>
-      <w:bookmarkStart w:id="19" w:name="_Toc437416720"/>
+      <w:bookmarkStart w:id="19" w:name="_Toc462909258"/>
       <w:r>
         <w:lastRenderedPageBreak/>
         <w:t>Start</w:t>
@@ -4685,7 +5022,7 @@
       <w:pPr>
         <w:pStyle w:val="Heading2"/>
       </w:pPr>
-      <w:bookmarkStart w:id="20" w:name="_Toc437416721"/>
+      <w:bookmarkStart w:id="20" w:name="_Toc462909259"/>
       <w:r>
         <w:t>Starting the USEF environment</w:t>
       </w:r>
@@ -4776,7 +5113,7 @@
       <w:pPr>
         <w:pStyle w:val="Heading2"/>
       </w:pPr>
-      <w:bookmarkStart w:id="21" w:name="_Toc437416722"/>
+      <w:bookmarkStart w:id="21" w:name="_Toc462909260"/>
       <w:r>
         <w:t>Stopping the USEF environment</w:t>
       </w:r>
@@ -4850,7 +5187,7 @@
       <w:pPr>
         <w:pStyle w:val="Heading2"/>
       </w:pPr>
-      <w:bookmarkStart w:id="22" w:name="_Toc437416723"/>
+      <w:bookmarkStart w:id="22" w:name="_Toc462909261"/>
       <w:r>
         <w:t>Accessing the USEF database</w:t>
       </w:r>
@@ -5035,7 +5372,7 @@
       <w:pPr>
         <w:pStyle w:val="Heading2"/>
       </w:pPr>
-      <w:bookmarkStart w:id="23" w:name="_Toc437416724"/>
+      <w:bookmarkStart w:id="23" w:name="_Toc462909262"/>
       <w:r>
         <w:lastRenderedPageBreak/>
         <w:t>Sending messages</w:t>
@@ -5497,7 +5834,7 @@
       <w:pPr>
         <w:pStyle w:val="Heading2"/>
       </w:pPr>
-      <w:bookmarkStart w:id="24" w:name="_Toc437416725"/>
+      <w:bookmarkStart w:id="24" w:name="_Toc462909263"/>
       <w:r>
         <w:t>JBoss Management Console</w:t>
       </w:r>
@@ -5633,7 +5970,7 @@
       <w:pPr>
         <w:pStyle w:val="Heading2"/>
       </w:pPr>
-      <w:bookmarkStart w:id="25" w:name="_Toc437416726"/>
+      <w:bookmarkStart w:id="25" w:name="_Toc462909264"/>
       <w:r>
         <w:t>Nodes folder</w:t>
       </w:r>
@@ -5785,7 +6122,7 @@
         <w:pStyle w:val="Heading1"/>
         <w:framePr w:wrap="notBeside"/>
       </w:pPr>
-      <w:bookmarkStart w:id="27" w:name="_Toc437416727"/>
+      <w:bookmarkStart w:id="27" w:name="_Toc462909265"/>
       <w:r>
         <w:lastRenderedPageBreak/>
         <w:t>Configuration</w:t>
@@ -5797,7 +6134,7 @@
       <w:pPr>
         <w:pStyle w:val="Heading2"/>
       </w:pPr>
-      <w:bookmarkStart w:id="28" w:name="_Toc437416728"/>
+      <w:bookmarkStart w:id="28" w:name="_Toc462909266"/>
       <w:r>
         <w:t>Adjusting the usef-environment.yaml configuration</w:t>
       </w:r>
@@ -5934,7 +6271,7 @@
         <w:pStyle w:val="Heading2"/>
       </w:pPr>
       <w:bookmarkStart w:id="29" w:name="_Toc416694656"/>
-      <w:bookmarkStart w:id="30" w:name="_Toc437416729"/>
+      <w:bookmarkStart w:id="30" w:name="_Toc462909267"/>
       <w:r>
         <w:t>Logging</w:t>
       </w:r>
@@ -6358,7 +6695,7 @@
         </w:rPr>
       </w:pPr>
       <w:bookmarkStart w:id="31" w:name="_Toc416694658"/>
-      <w:bookmarkStart w:id="32" w:name="_Toc437416730"/>
+      <w:bookmarkStart w:id="32" w:name="_Toc462909268"/>
       <w:r>
         <w:rPr>
           <w:lang w:val="en-GB"/>
@@ -7434,7 +7771,7 @@
       <w:pPr>
         <w:pStyle w:val="Heading2"/>
       </w:pPr>
-      <w:bookmarkStart w:id="33" w:name="_Toc437416731"/>
+      <w:bookmarkStart w:id="33" w:name="_Toc462909269"/>
       <w:r>
         <w:t>Reserved TCP ports</w:t>
       </w:r>
@@ -7589,7 +7926,7 @@
       <w:pPr>
         <w:pStyle w:val="Heading2"/>
       </w:pPr>
-      <w:bookmarkStart w:id="35" w:name="_Toc437416732"/>
+      <w:bookmarkStart w:id="35" w:name="_Toc462909270"/>
       <w:r>
         <w:lastRenderedPageBreak/>
         <w:t>Configure resolver entries</w:t>
@@ -7895,7 +8232,7 @@
       <w:pPr>
         <w:pStyle w:val="Heading2"/>
       </w:pPr>
-      <w:bookmarkStart w:id="36" w:name="_Toc437416733"/>
+      <w:bookmarkStart w:id="36" w:name="_Toc462909271"/>
       <w:r>
         <w:t>Configuring a proxy server (optional)</w:t>
       </w:r>
@@ -8451,7 +8788,7 @@
         <w:pStyle w:val="Heading1"/>
         <w:framePr w:wrap="notBeside"/>
       </w:pPr>
-      <w:bookmarkStart w:id="37" w:name="_Toc437416734"/>
+      <w:bookmarkStart w:id="37" w:name="_Toc462909272"/>
       <w:r>
         <w:lastRenderedPageBreak/>
         <w:t>Resolving participant information</w:t>
@@ -8469,7 +8806,7 @@
       <w:pPr>
         <w:pStyle w:val="Heading2"/>
       </w:pPr>
-      <w:bookmarkStart w:id="38" w:name="_Toc437416735"/>
+      <w:bookmarkStart w:id="38" w:name="_Toc462909273"/>
       <w:r>
         <w:t>Secure information provision using DNSSEC</w:t>
       </w:r>
@@ -8490,7 +8827,7 @@
       <w:pPr>
         <w:pStyle w:val="Heading2"/>
       </w:pPr>
-      <w:bookmarkStart w:id="39" w:name="_Toc437416736"/>
+      <w:bookmarkStart w:id="39" w:name="_Toc462909274"/>
       <w:r>
         <w:t>By default, the configuration of Bind as described earlier in ‘</w:t>
       </w:r>
@@ -8528,7 +8865,7 @@
       <w:pPr>
         <w:pStyle w:val="Heading2"/>
       </w:pPr>
-      <w:bookmarkStart w:id="40" w:name="_Toc437416737"/>
+      <w:bookmarkStart w:id="40" w:name="_Toc462909275"/>
       <w:r>
         <w:t>Configuring DNS in wildfly</w:t>
       </w:r>
@@ -8600,7 +8937,7 @@
       <w:pPr>
         <w:pStyle w:val="Heading2"/>
       </w:pPr>
-      <w:bookmarkStart w:id="41" w:name="_Toc437416738"/>
+      <w:bookmarkStart w:id="41" w:name="_Toc462909276"/>
       <w:r>
         <w:t>Resolving without DNS server</w:t>
       </w:r>
@@ -8651,7 +8988,7 @@
         <w:t>’.</w:t>
       </w:r>
     </w:p>
-    <w:bookmarkEnd w:id="3"/>
+    <w:bookmarkEnd w:id="2"/>
     <w:p/>
     <w:p>
       <w:pPr>
@@ -8662,7 +8999,7 @@
         </w:rPr>
       </w:pPr>
       <w:bookmarkStart w:id="42" w:name="_Toc436316511"/>
-      <w:bookmarkStart w:id="43" w:name="_Toc437416739"/>
+      <w:bookmarkStart w:id="43" w:name="_Toc462909277"/>
       <w:r>
         <w:rPr>
           <w:lang w:val="en-GB"/>
@@ -8756,7 +9093,7 @@
           <w:lang w:val="en-GB"/>
         </w:rPr>
       </w:pPr>
-      <w:bookmarkStart w:id="44" w:name="_Toc437416740"/>
+      <w:bookmarkStart w:id="44" w:name="_Toc462909278"/>
       <w:r>
         <w:rPr>
           <w:lang w:val="en-GB"/>
@@ -11443,7 +11780,7 @@
           <w:lang w:val="en-GB"/>
         </w:rPr>
       </w:pPr>
-      <w:bookmarkStart w:id="45" w:name="_Toc437416741"/>
+      <w:bookmarkStart w:id="45" w:name="_Toc462909279"/>
       <w:r>
         <w:rPr>
           <w:lang w:val="en-GB"/>
@@ -13021,6 +13358,7 @@
           <w:lang w:val="en-GB"/>
         </w:rPr>
       </w:pPr>
+      <w:bookmarkStart w:id="46" w:name="_Toc462909280"/>
       <w:r>
         <w:rPr>
           <w:lang w:val="en-GB"/>
@@ -13028,6 +13366,7 @@
         <w:lastRenderedPageBreak/>
         <w:t>Appendix – Uploading data</w:t>
       </w:r>
+      <w:bookmarkEnd w:id="46"/>
     </w:p>
     <w:p>
       <w:r>
@@ -13042,19 +13381,38 @@
     </w:p>
     <w:p/>
     <w:p>
-      <w:r>
+      <w:pPr>
+        <w:rPr>
+          <w:b/>
+        </w:rPr>
+      </w:pPr>
+      <w:r>
+        <w:rPr>
+          <w:b/>
+        </w:rPr>
         <w:t>Please note that the endpoints mentioned are current not protected by an authentication and authorization mechanism. For security reasons you should not expose them to the outside world.</w:t>
       </w:r>
     </w:p>
     <w:p>
       <w:pPr>
+        <w:rPr>
+          <w:b/>
+        </w:rPr>
+      </w:pPr>
+      <w:bookmarkStart w:id="47" w:name="_GoBack"/>
+      <w:bookmarkEnd w:id="47"/>
+    </w:p>
+    <w:p>
+      <w:pPr>
         <w:pStyle w:val="Heading2"/>
       </w:pPr>
-      <w:bookmarkStart w:id="46" w:name="_Ref462830149"/>
+      <w:bookmarkStart w:id="48" w:name="_Ref462830149"/>
+      <w:bookmarkStart w:id="49" w:name="_Toc462909281"/>
       <w:r>
         <w:t>Uploading data</w:t>
       </w:r>
-      <w:bookmarkEnd w:id="46"/>
+      <w:bookmarkEnd w:id="48"/>
+      <w:bookmarkEnd w:id="49"/>
     </w:p>
     <w:p>
       <w:r>
@@ -13301,14 +13659,14 @@
       <w:pPr>
         <w:pStyle w:val="Heading2"/>
       </w:pPr>
+      <w:bookmarkStart w:id="50" w:name="_Toc462909282"/>
       <w:r>
         <w:t>Aggregator</w:t>
       </w:r>
+      <w:bookmarkEnd w:id="50"/>
     </w:p>
     <w:p/>
     <w:p>
-      <w:bookmarkStart w:id="47" w:name="_GoBack"/>
-      <w:bookmarkEnd w:id="47"/>
       <w:r>
         <w:t>Th</w:t>
       </w:r>
@@ -13429,10 +13787,7 @@
           </w:tcPr>
           <w:p>
             <w:r>
-              <w:t>/commonrefereneoperators</w:t>
-            </w:r>
-            <w:r>
-              <w:t>/{domain}</w:t>
+              <w:t>/commonrefereneoperators/{domain}</w:t>
             </w:r>
           </w:p>
         </w:tc>
@@ -13679,10 +14034,7 @@
           </w:tcPr>
           <w:p>
             <w:r>
-              <w:t>/</w:t>
-            </w:r>
-            <w:r>
-              <w:t xml:space="preserve"> </w:t>
+              <w:t xml:space="preserve">/ </w:t>
             </w:r>
             <w:r>
               <w:t>synchronisationconnections</w:t>
@@ -13739,26 +14091,17 @@
       <w:pPr>
         <w:pStyle w:val="Heading2"/>
       </w:pPr>
+      <w:bookmarkStart w:id="51" w:name="_Toc462909283"/>
       <w:r>
         <w:t>Balance Responsible Party</w:t>
       </w:r>
+      <w:bookmarkEnd w:id="51"/>
     </w:p>
     <w:p/>
     <w:p>
       <w:r>
-        <w:t xml:space="preserve">The </w:t>
-      </w:r>
-      <w:r>
-        <w:t>balance responsible party</w:t>
-      </w:r>
-      <w:r>
-        <w:t xml:space="preserve"> has an endpoint </w:t>
-      </w:r>
-      <w:r>
-        <w:t xml:space="preserve">for </w:t>
-      </w:r>
-      <w:r>
-        <w:t xml:space="preserve">common reference operator entries. </w:t>
+        <w:lastRenderedPageBreak/>
+        <w:t xml:space="preserve">The balance responsible party has an endpoint for common reference operator entries. </w:t>
       </w:r>
     </w:p>
     <w:p/>
@@ -13937,13 +14280,7 @@
     <w:p/>
     <w:p>
       <w:r>
-        <w:t>The JSON message posted must comply to the Participant Schema (see ri.usef.energy/usef-build/usef-workflow/usef-</w:t>
-      </w:r>
-      <w:r>
-        <w:t>brp</w:t>
-      </w:r>
-      <w:r>
-        <w:t>/src/main/resources/participant-schema.json).</w:t>
+        <w:t>The JSON message posted must comply to the Participant Schema (see ri.usef.energy/usef-build/usef-workflow/usef-brp/src/main/resources/participant-schema.json).</w:t>
       </w:r>
     </w:p>
     <w:p/>
@@ -14140,13 +14477,7 @@
     <w:p/>
     <w:p>
       <w:r>
-        <w:t>The JSON message posted must comply to the Connection Schema (see ri.usef.energy/u</w:t>
-      </w:r>
-      <w:r>
-        <w:t>sef-build/usef-workflow/usef-brp</w:t>
-      </w:r>
-      <w:r>
-        <w:t>/src/main/resources/schema-schema.json).</w:t>
+        <w:t>The JSON message posted must comply to the Connection Schema (see ri.usef.energy/usef-build/usef-workflow/usef-brp/src/main/resources/schema-schema.json).</w:t>
       </w:r>
     </w:p>
     <w:p/>
@@ -14154,9 +14485,11 @@
       <w:pPr>
         <w:pStyle w:val="Heading2"/>
       </w:pPr>
+      <w:bookmarkStart w:id="52" w:name="_Toc462909284"/>
       <w:r>
         <w:t>Common Reference Operator</w:t>
       </w:r>
+      <w:bookmarkEnd w:id="52"/>
     </w:p>
     <w:p>
       <w:r>
@@ -14172,13 +14505,7 @@
         <w:t xml:space="preserve">common reference operator </w:t>
       </w:r>
       <w:r>
-        <w:t xml:space="preserve">has an endpoint for </w:t>
-      </w:r>
-      <w:r>
-        <w:t>aggregator</w:t>
-      </w:r>
-      <w:r>
-        <w:t xml:space="preserve"> entries. </w:t>
+        <w:t xml:space="preserve">has an endpoint for aggregator entries. </w:t>
       </w:r>
     </w:p>
     <w:p/>
@@ -14253,10 +14580,7 @@
           </w:tcPr>
           <w:p>
             <w:r>
-              <w:t>/</w:t>
-            </w:r>
-            <w:r>
-              <w:t>aggregators</w:t>
+              <w:t>/aggregators</w:t>
             </w:r>
           </w:p>
         </w:tc>
@@ -14291,13 +14615,7 @@
           </w:tcPr>
           <w:p>
             <w:r>
-              <w:t>/</w:t>
-            </w:r>
-            <w:r>
-              <w:t xml:space="preserve"> </w:t>
-            </w:r>
-            <w:r>
-              <w:t>aggregators/{domain}</w:t>
+              <w:t>/ aggregators/{domain}</w:t>
             </w:r>
           </w:p>
         </w:tc>
@@ -14332,13 +14650,7 @@
           </w:tcPr>
           <w:p>
             <w:r>
-              <w:t>/</w:t>
-            </w:r>
-            <w:r>
-              <w:t xml:space="preserve"> </w:t>
-            </w:r>
-            <w:r>
-              <w:t>aggregators</w:t>
+              <w:t>/ aggregators</w:t>
             </w:r>
           </w:p>
         </w:tc>
@@ -14372,13 +14684,7 @@
     <w:p/>
     <w:p>
       <w:r>
-        <w:t>The JSON message posted must comply to the Participant Schema (see ri.usef.energy/usef-build/usef-workflow/usef-</w:t>
-      </w:r>
-      <w:r>
-        <w:t>cro</w:t>
-      </w:r>
-      <w:r>
-        <w:t>/src/main/resources/participant-schema.json).</w:t>
+        <w:t>The JSON message posted must comply to the Participant Schema (see ri.usef.energy/usef-build/usef-workflow/usef-cro/src/main/resources/participant-schema.json).</w:t>
       </w:r>
     </w:p>
     <w:p/>
@@ -14390,13 +14696,7 @@
         <w:t xml:space="preserve">common reference operator </w:t>
       </w:r>
       <w:r>
-        <w:t xml:space="preserve">has an endpoint for </w:t>
-      </w:r>
-      <w:r>
-        <w:t>balance responsible party</w:t>
-      </w:r>
-      <w:r>
-        <w:t xml:space="preserve"> entries. </w:t>
+        <w:t xml:space="preserve">has an endpoint for balance responsible party entries. </w:t>
       </w:r>
     </w:p>
     <w:p/>
@@ -14471,16 +14771,7 @@
           </w:tcPr>
           <w:p>
             <w:r>
-              <w:t>/</w:t>
-            </w:r>
-            <w:r>
-              <w:t xml:space="preserve"> balance</w:t>
-            </w:r>
-            <w:r>
-              <w:t>responsiblepart</w:t>
-            </w:r>
-            <w:r>
-              <w:t>ies</w:t>
+              <w:t>/ balanceresponsibleparties</w:t>
             </w:r>
           </w:p>
         </w:tc>
@@ -14515,13 +14806,7 @@
           </w:tcPr>
           <w:p>
             <w:r>
-              <w:t>/ balanceresponsiblepart</w:t>
-            </w:r>
-            <w:r>
-              <w:t>ies</w:t>
-            </w:r>
-            <w:r>
-              <w:t>/{domain}</w:t>
+              <w:t>/ balanceresponsibleparties/{domain}</w:t>
             </w:r>
           </w:p>
         </w:tc>
@@ -14556,10 +14841,7 @@
           </w:tcPr>
           <w:p>
             <w:r>
-              <w:t>/ balanceresponsiblepart</w:t>
-            </w:r>
-            <w:r>
-              <w:t>ies</w:t>
+              <w:t>/ balanceresponsibleparties</w:t>
             </w:r>
           </w:p>
         </w:tc>
@@ -14605,13 +14887,7 @@
         <w:t xml:space="preserve">common reference operator </w:t>
       </w:r>
       <w:r>
-        <w:t xml:space="preserve">has an endpoint for </w:t>
-      </w:r>
-      <w:r>
-        <w:t>distribution system operator</w:t>
-      </w:r>
-      <w:r>
-        <w:t xml:space="preserve"> entries. </w:t>
+        <w:t xml:space="preserve">has an endpoint for distribution system operator entries. </w:t>
       </w:r>
     </w:p>
     <w:p/>
@@ -14686,16 +14962,7 @@
           </w:tcPr>
           <w:p>
             <w:r>
-              <w:t>/</w:t>
-            </w:r>
-            <w:r>
-              <w:t xml:space="preserve"> </w:t>
-            </w:r>
-            <w:r>
-              <w:t>distributionsystemoperator</w:t>
-            </w:r>
-            <w:r>
-              <w:t>s</w:t>
+              <w:t>/ distributionsystemoperators</w:t>
             </w:r>
           </w:p>
         </w:tc>
@@ -14730,13 +14997,7 @@
           </w:tcPr>
           <w:p>
             <w:r>
-              <w:t>/ distributionsystemoperator</w:t>
-            </w:r>
-            <w:r>
-              <w:t>s</w:t>
-            </w:r>
-            <w:r>
-              <w:t>/{domain}</w:t>
+              <w:t>/ distributionsystemoperators/{domain}</w:t>
             </w:r>
           </w:p>
         </w:tc>
@@ -14771,10 +15032,7 @@
           </w:tcPr>
           <w:p>
             <w:r>
-              <w:t>/ distributionsystemoperator</w:t>
-            </w:r>
-            <w:r>
-              <w:t>s</w:t>
+              <w:t>/ distributionsystemoperators</w:t>
             </w:r>
           </w:p>
         </w:tc>
@@ -14808,6 +15066,7 @@
     <w:p/>
     <w:p>
       <w:r>
+        <w:lastRenderedPageBreak/>
         <w:t>The JSON message posted must comply to the Participant Schema (see ri.usef.energy/usef-build/usef-workflow/usef-cro/src/main/resources/participant-schema.json).</w:t>
       </w:r>
     </w:p>
@@ -14820,13 +15079,7 @@
         <w:t xml:space="preserve">common reference operator </w:t>
       </w:r>
       <w:r>
-        <w:t xml:space="preserve">has an endpoint for </w:t>
-      </w:r>
-      <w:r>
-        <w:t>meter data company</w:t>
-      </w:r>
-      <w:r>
-        <w:t xml:space="preserve"> entries. </w:t>
+        <w:t xml:space="preserve">has an endpoint for meter data company entries. </w:t>
       </w:r>
     </w:p>
     <w:p/>
@@ -14901,10 +15154,7 @@
           </w:tcPr>
           <w:p>
             <w:r>
-              <w:t>/</w:t>
-            </w:r>
-            <w:r>
-              <w:t>meterdatacompanies</w:t>
+              <w:t>/meterdatacompanies</w:t>
             </w:r>
           </w:p>
         </w:tc>
@@ -14939,13 +15189,7 @@
           </w:tcPr>
           <w:p>
             <w:r>
-              <w:t>/ meterdatacompanies</w:t>
-            </w:r>
-            <w:r>
-              <w:t>/</w:t>
-            </w:r>
-            <w:r>
-              <w:t>{domain}</w:t>
+              <w:t>/ meterdatacompanies/{domain}</w:t>
             </w:r>
           </w:p>
         </w:tc>
@@ -15021,20 +15265,16 @@
       <w:pPr>
         <w:pStyle w:val="Heading2"/>
       </w:pPr>
+      <w:bookmarkStart w:id="53" w:name="_Toc462909285"/>
       <w:r>
         <w:t>Distribution System Operator</w:t>
       </w:r>
+      <w:bookmarkEnd w:id="53"/>
     </w:p>
     <w:p/>
     <w:p>
       <w:r>
-        <w:t xml:space="preserve">The </w:t>
-      </w:r>
-      <w:r>
-        <w:t>distribution system operator</w:t>
-      </w:r>
-      <w:r>
-        <w:t xml:space="preserve"> has an endpoint for common reference operator entries. </w:t>
+        <w:t xml:space="preserve">The distribution system operator has an endpoint for common reference operator entries. </w:t>
       </w:r>
     </w:p>
     <w:p/>
@@ -15315,10 +15555,7 @@
               <w:t xml:space="preserve">/ </w:t>
             </w:r>
             <w:r>
-              <w:t>synchronisation</w:t>
-            </w:r>
-            <w:r>
-              <w:t>congestionpoint</w:t>
+              <w:t>synchronisationcongestionpoint</w:t>
             </w:r>
             <w:r>
               <w:t>s</w:t>
@@ -15469,26 +15706,16 @@
           <w:numId w:val="19"/>
         </w:numPr>
       </w:pPr>
+      <w:bookmarkStart w:id="54" w:name="_Toc462909286"/>
       <w:r>
         <w:t>Meter Data Company</w:t>
       </w:r>
+      <w:bookmarkEnd w:id="54"/>
     </w:p>
     <w:p/>
     <w:p>
       <w:r>
-        <w:t xml:space="preserve">The </w:t>
-      </w:r>
-      <w:r>
-        <w:t>meter data company</w:t>
-      </w:r>
-      <w:r>
-        <w:t xml:space="preserve"> has an endpoint for </w:t>
-      </w:r>
-      <w:r>
-        <w:t>balance responsible party</w:t>
-      </w:r>
-      <w:r>
-        <w:t xml:space="preserve"> entries. </w:t>
+        <w:t xml:space="preserve">The meter data company has an endpoint for balance responsible party entries. </w:t>
       </w:r>
     </w:p>
     <w:p/>
@@ -15598,13 +15825,7 @@
           </w:tcPr>
           <w:p>
             <w:r>
-              <w:t>/balanceresponsibleparties</w:t>
-            </w:r>
-            <w:r>
-              <w:t xml:space="preserve"> </w:t>
-            </w:r>
-            <w:r>
-              <w:t>/{domain}</w:t>
+              <w:t>/balanceresponsibleparties /{domain}</w:t>
             </w:r>
           </w:p>
         </w:tc>
@@ -15673,25 +15894,13 @@
     <w:p/>
     <w:p>
       <w:r>
-        <w:t>The JSON message posted must comply to the Participant Schema (see ri.usef.energy/usef-build/usef-workflow/usef-</w:t>
-      </w:r>
-      <w:r>
-        <w:t>mdc</w:t>
-      </w:r>
-      <w:r>
-        <w:t>/src/main/resources/participant-schema.json).</w:t>
+        <w:t>The JSON message posted must comply to the Participant Schema (see ri.usef.energy/usef-build/usef-workflow/usef-mdc/src/main/resources/participant-schema.json).</w:t>
       </w:r>
     </w:p>
     <w:p/>
     <w:p>
       <w:r>
-        <w:t xml:space="preserve">The </w:t>
-      </w:r>
-      <w:r>
-        <w:t>meter data company</w:t>
-      </w:r>
-      <w:r>
-        <w:t xml:space="preserve"> has an endpoint for common reference operator entries. </w:t>
+        <w:t xml:space="preserve">The meter data company has an endpoint for common reference operator entries. </w:t>
       </w:r>
     </w:p>
     <w:p/>
@@ -15826,6 +16035,7 @@
           </w:tcPr>
           <w:p>
             <w:r>
+              <w:lastRenderedPageBreak/>
               <w:t>POST</w:t>
             </w:r>
           </w:p>
@@ -15870,14 +16080,7 @@
     <w:p/>
     <w:p>
       <w:r>
-        <w:lastRenderedPageBreak/>
-        <w:t>The JSON message posted must comply to the Participant Schema (see ri.usef.energy/usef-build/usef-workflow/usef-</w:t>
-      </w:r>
-      <w:r>
-        <w:t>mdc</w:t>
-      </w:r>
-      <w:r>
-        <w:t>/src/main/resources/participant-schema.json).</w:t>
+        <w:t>The JSON message posted must comply to the Participant Schema (see ri.usef.energy/usef-build/usef-workflow/usef-mdc/src/main/resources/participant-schema.json).</w:t>
       </w:r>
     </w:p>
     <w:p/>
@@ -16002,10 +16205,7 @@
               <w:t>connections</w:t>
             </w:r>
             <w:r>
-              <w:t xml:space="preserve"> </w:t>
-            </w:r>
-            <w:r>
-              <w:t>/{entityaddress}</w:t>
+              <w:t xml:space="preserve"> /{entityaddress}</w:t>
             </w:r>
           </w:p>
         </w:tc>
@@ -16077,13 +16277,7 @@
     <w:p/>
     <w:p>
       <w:r>
-        <w:t>The JSON message posted must comply to the Connection Schema (see ri.usef.energy/us</w:t>
-      </w:r>
-      <w:r>
-        <w:t>ef-build/usef-workflow/usef-mdc</w:t>
-      </w:r>
-      <w:r>
-        <w:t>/src/main/resources/schema-schema.json).</w:t>
+        <w:t>The JSON message posted must comply to the Connection Schema (see ri.usef.energy/usef-build/usef-workflow/usef-mdc/src/main/resources/schema-schema.json).</w:t>
       </w:r>
     </w:p>
     <w:p/>
@@ -16268,13 +16462,7 @@
     <w:p/>
     <w:p>
       <w:r>
-        <w:t>The JSON message posted must comply to the Participant Schema (see ri.usef.energy/usef-build/usef-workflow/usef-</w:t>
-      </w:r>
-      <w:r>
-        <w:t>mds</w:t>
-      </w:r>
-      <w:r>
-        <w:t>/src/main/resources/participant-schema.json).</w:t>
+        <w:t>The JSON message posted must comply to the Participant Schema (see ri.usef.energy/usef-build/usef-workflow/usef-mds/src/main/resources/participant-schema.json).</w:t>
       </w:r>
     </w:p>
     <w:p/>
@@ -16624,14 +16812,14 @@
         <v:path o:extrusionok="f" gradientshapeok="t" o:connecttype="rect"/>
         <o:lock v:ext="edit" aspectratio="t"/>
       </v:shapetype>
-      <v:shape id="_x0000_i1105" type="#_x0000_t75" style="width:7.2pt;height:7.2pt" o:bullet="t">
+      <v:shape id="_x0000_i1029" type="#_x0000_t75" style="width:7.2pt;height:7.2pt" o:bullet="t">
         <v:imagedata r:id="rId1" o:title="Blokje_USEF-rood"/>
       </v:shape>
     </w:pict>
   </w:numPicBullet>
   <w:numPicBullet w:numPicBulletId="1">
     <w:pict>
-      <v:shape id="_x0000_i1106" type="#_x0000_t75" style="width:9pt;height:9pt" o:bullet="t">
+      <v:shape id="_x0000_i1030" type="#_x0000_t75" style="width:9pt;height:9pt" o:bullet="t">
         <v:imagedata r:id="rId2" o:title="art63F"/>
       </v:shape>
     </w:pict>
@@ -19496,6 +19684,7 @@
   <w:style w:type="character" w:default="1" w:styleId="DefaultParagraphFont">
     <w:name w:val="Default Paragraph Font"/>
     <w:uiPriority w:val="1"/>
+    <w:semiHidden/>
     <w:unhideWhenUsed/>
   </w:style>
   <w:style w:type="table" w:default="1" w:styleId="TableNormal">
@@ -23337,7 +23526,7 @@
 </file>
 
 <file path=customXml/itemProps1.xml><?xml version="1.0" encoding="utf-8"?>
-<ds:datastoreItem xmlns:ds="http://schemas.openxmlformats.org/officeDocument/2006/customXml" ds:itemID="{D79AC98F-4413-4474-8A12-EF4DA207D4D8}">
+<ds:datastoreItem xmlns:ds="http://schemas.openxmlformats.org/officeDocument/2006/customXml" ds:itemID="{1D82DD53-D45C-4420-8CB1-86168BFEB166}">
   <ds:schemaRefs>
     <ds:schemaRef ds:uri="http://schemas.openxmlformats.org/officeDocument/2006/bibliography"/>
   </ds:schemaRefs>

</xml_diff>